<commit_message>
DL all word file done
</commit_message>
<xml_diff>
--- a/MscIT/Semester 4/Deep_Learning/Document/prac5_22306A1012.docx
+++ b/MscIT/Semester 4/Deep_Learning/Document/prac5_22306A1012.docx
@@ -172,27 +172,7 @@
           <w:szCs w:val="28"/>
           <w:lang w:val="en-IN" w:bidi="mr-IN"/>
         </w:rPr>
-        <w:t xml:space="preserve">Evaluating feed forward deep network for regression using </w:t>
-      </w:r>
-      <w:proofErr w:type="spellStart"/>
-      <w:r>
-        <w:rPr>
-          <w:rFonts w:ascii="Times New Roman" w:hAnsi="Times New Roman" w:cs="Times New Roman"/>
-          <w:sz w:val="28"/>
-          <w:szCs w:val="28"/>
-          <w:lang w:val="en-IN" w:bidi="mr-IN"/>
-        </w:rPr>
-        <w:t>KFold</w:t>
-      </w:r>
-      <w:proofErr w:type="spellEnd"/>
-      <w:r>
-        <w:rPr>
-          <w:rFonts w:ascii="Times New Roman" w:hAnsi="Times New Roman" w:cs="Times New Roman"/>
-          <w:sz w:val="28"/>
-          <w:szCs w:val="28"/>
-          <w:lang w:val="en-IN" w:bidi="mr-IN"/>
-        </w:rPr>
-        <w:t xml:space="preserve"> cross validation</w:t>
+        <w:t>Evaluating feed forward deep network for regression using KFold cross validation</w:t>
       </w:r>
       <w:r>
         <w:rPr>
@@ -314,71 +294,23 @@
           <w:lang w:val="en-IN"/>
         </w:rPr>
       </w:pPr>
-      <w:proofErr w:type="spellStart"/>
-      <w:r>
-        <w:rPr>
-          <w:rFonts w:ascii="Times New Roman" w:eastAsia="Times New Roman" w:hAnsi="Times New Roman" w:cs="Times New Roman"/>
-          <w:b/>
-          <w:bCs/>
-          <w:color w:val="242424"/>
-          <w:lang w:val="en-IN"/>
-        </w:rPr>
-        <w:t>KFold</w:t>
-      </w:r>
-      <w:proofErr w:type="spellEnd"/>
-      <w:r>
-        <w:rPr>
-          <w:rFonts w:ascii="Times New Roman" w:eastAsia="Times New Roman" w:hAnsi="Times New Roman" w:cs="Times New Roman"/>
-          <w:b/>
-          <w:bCs/>
-          <w:color w:val="242424"/>
-          <w:lang w:val="en-IN"/>
-        </w:rPr>
-        <w:t xml:space="preserve"> Cross-Validation</w:t>
-      </w:r>
-      <w:r>
-        <w:rPr>
-          <w:rFonts w:ascii="Times New Roman" w:eastAsia="Times New Roman" w:hAnsi="Times New Roman" w:cs="Times New Roman"/>
-          <w:color w:val="242424"/>
-          <w:lang w:val="en-IN"/>
-        </w:rPr>
-        <w:t xml:space="preserve">: </w:t>
-      </w:r>
-      <w:proofErr w:type="spellStart"/>
-      <w:r>
-        <w:rPr>
-          <w:rFonts w:ascii="Times New Roman" w:eastAsia="Times New Roman" w:hAnsi="Times New Roman" w:cs="Times New Roman"/>
-          <w:color w:val="242424"/>
-          <w:lang w:val="en-IN"/>
-        </w:rPr>
-        <w:t>KFold</w:t>
-      </w:r>
-      <w:proofErr w:type="spellEnd"/>
-      <w:r>
-        <w:rPr>
-          <w:rFonts w:ascii="Times New Roman" w:eastAsia="Times New Roman" w:hAnsi="Times New Roman" w:cs="Times New Roman"/>
-          <w:color w:val="242424"/>
-          <w:lang w:val="en-IN"/>
-        </w:rPr>
-        <w:t xml:space="preserve"> cross-validation is a technique used to assess the performance of a machine learning model. It involves splitting the dataset into K folds (or subsets) of approximately equal size. The model is trained K times, each time using K-1 folds for training and </w:t>
-      </w:r>
-      <w:proofErr w:type="gramStart"/>
-      <w:r>
-        <w:rPr>
-          <w:rFonts w:ascii="Times New Roman" w:eastAsia="Times New Roman" w:hAnsi="Times New Roman" w:cs="Times New Roman"/>
-          <w:color w:val="242424"/>
-          <w:lang w:val="en-IN"/>
-        </w:rPr>
-        <w:t>one fold</w:t>
-      </w:r>
-      <w:proofErr w:type="gramEnd"/>
-      <w:r>
-        <w:rPr>
-          <w:rFonts w:ascii="Times New Roman" w:eastAsia="Times New Roman" w:hAnsi="Times New Roman" w:cs="Times New Roman"/>
-          <w:color w:val="242424"/>
-          <w:lang w:val="en-IN"/>
-        </w:rPr>
-        <w:t xml:space="preserve"> for validation. This process allows for a more robust estimation of the model's performance compared to a single train-test split.</w:t>
+      <w:r>
+        <w:rPr>
+          <w:rFonts w:ascii="Times New Roman" w:eastAsia="Times New Roman" w:hAnsi="Times New Roman" w:cs="Times New Roman"/>
+          <w:b/>
+          <w:bCs/>
+          <w:color w:val="242424"/>
+          <w:lang w:val="en-IN"/>
+        </w:rPr>
+        <w:t>KFold Cross-Validation</w:t>
+      </w:r>
+      <w:r>
+        <w:rPr>
+          <w:rFonts w:ascii="Times New Roman" w:eastAsia="Times New Roman" w:hAnsi="Times New Roman" w:cs="Times New Roman"/>
+          <w:color w:val="242424"/>
+          <w:lang w:val="en-IN"/>
+        </w:rPr>
+        <w:t>: KFold cross-validation is a technique used to assess the performance of a machine learning model. It involves splitting the dataset into K folds (or subsets) of approximately equal size. The model is trained K times, each time using K-1 folds for training and one fold for validation. This process allows for a more robust estimation of the model's performance compared to a single train-test split.</w:t>
       </w:r>
     </w:p>
     <w:p>
@@ -409,25 +341,7 @@
           <w:color w:val="242424"/>
           <w:lang w:val="en-IN"/>
         </w:rPr>
-        <w:t xml:space="preserve">: The neural network architecture used in this code consists of multiple layers of neurons (Dense layers) organized in a sequential manner. Each layer applies a transformation to the input data using activation functions like </w:t>
-      </w:r>
-      <w:proofErr w:type="spellStart"/>
-      <w:r>
-        <w:rPr>
-          <w:rFonts w:ascii="Times New Roman" w:eastAsia="Times New Roman" w:hAnsi="Times New Roman" w:cs="Times New Roman"/>
-          <w:color w:val="242424"/>
-          <w:lang w:val="en-IN"/>
-        </w:rPr>
-        <w:t>ReLU</w:t>
-      </w:r>
-      <w:proofErr w:type="spellEnd"/>
-      <w:r>
-        <w:rPr>
-          <w:rFonts w:ascii="Times New Roman" w:eastAsia="Times New Roman" w:hAnsi="Times New Roman" w:cs="Times New Roman"/>
-          <w:color w:val="242424"/>
-          <w:lang w:val="en-IN"/>
-        </w:rPr>
-        <w:t xml:space="preserve"> (Rectified Linear Unit). The final layer outputs a continuous value, making it suitable for regression tasks.</w:t>
+        <w:t>: The neural network architecture used in this code consists of multiple layers of neurons (Dense layers) organized in a sequential manner. Each layer applies a transformation to the input data using activation functions like ReLU (Rectified Linear Unit). The final layer outputs a continuous value, making it suitable for regression tasks.</w:t>
       </w:r>
     </w:p>
     <w:p>
@@ -478,7 +392,6 @@
         </w:rPr>
         <w:t xml:space="preserve"> is constructed to sequentially apply a list of transforms and a final estimator. In this case, the transforms include standardization (</w:t>
       </w:r>
-      <w:proofErr w:type="spellStart"/>
       <w:r>
         <w:rPr>
           <w:rFonts w:ascii="Times New Roman" w:eastAsia="Times New Roman" w:hAnsi="Times New Roman" w:cs="Times New Roman"/>
@@ -489,34 +402,14 @@
         </w:rPr>
         <w:t>StandardScaler</w:t>
       </w:r>
-      <w:proofErr w:type="spellEnd"/>
-      <w:r>
-        <w:rPr>
-          <w:rFonts w:ascii="Times New Roman" w:eastAsia="Times New Roman" w:hAnsi="Times New Roman" w:cs="Times New Roman"/>
-          <w:color w:val="242424"/>
-          <w:lang w:val="en-IN"/>
-        </w:rPr>
-        <w:t xml:space="preserve">) to scale the input features and the final estimator is the </w:t>
-      </w:r>
-      <w:proofErr w:type="spellStart"/>
-      <w:r>
-        <w:rPr>
-          <w:rFonts w:ascii="Times New Roman" w:eastAsia="Times New Roman" w:hAnsi="Times New Roman" w:cs="Times New Roman"/>
-          <w:color w:val="242424"/>
-          <w:lang w:val="en-IN"/>
-        </w:rPr>
-        <w:t>Keras</w:t>
-      </w:r>
-      <w:proofErr w:type="spellEnd"/>
-      <w:r>
-        <w:rPr>
-          <w:rFonts w:ascii="Times New Roman" w:eastAsia="Times New Roman" w:hAnsi="Times New Roman" w:cs="Times New Roman"/>
-          <w:color w:val="242424"/>
-          <w:lang w:val="en-IN"/>
-        </w:rPr>
-        <w:t xml:space="preserve"> neural network model (</w:t>
-      </w:r>
-      <w:proofErr w:type="spellStart"/>
+      <w:r>
+        <w:rPr>
+          <w:rFonts w:ascii="Times New Roman" w:eastAsia="Times New Roman" w:hAnsi="Times New Roman" w:cs="Times New Roman"/>
+          <w:color w:val="242424"/>
+          <w:lang w:val="en-IN"/>
+        </w:rPr>
+        <w:t>) to scale the input features and the final estimator is the Keras neural network model (</w:t>
+      </w:r>
       <w:r>
         <w:rPr>
           <w:rFonts w:ascii="Times New Roman" w:eastAsia="Times New Roman" w:hAnsi="Times New Roman" w:cs="Times New Roman"/>
@@ -527,7 +420,6 @@
         </w:rPr>
         <w:t>KerasRegressor</w:t>
       </w:r>
-      <w:proofErr w:type="spellEnd"/>
       <w:r>
         <w:rPr>
           <w:rFonts w:ascii="Times New Roman" w:eastAsia="Times New Roman" w:hAnsi="Times New Roman" w:cs="Times New Roman"/>
@@ -593,741 +485,279 @@
           <w:lang w:val="en-US"/>
         </w:rPr>
       </w:pPr>
-      <w:proofErr w:type="gramStart"/>
-      <w:r>
-        <w:rPr>
-          <w:rFonts w:ascii="Times New Roman" w:eastAsia="Times New Roman" w:hAnsi="Times New Roman" w:cs="Times New Roman"/>
-          <w:color w:val="242424"/>
-          <w:lang w:val="en-US"/>
-        </w:rPr>
-        <w:t># !pip</w:t>
-      </w:r>
-      <w:proofErr w:type="gramEnd"/>
-      <w:r>
-        <w:rPr>
-          <w:rFonts w:ascii="Times New Roman" w:eastAsia="Times New Roman" w:hAnsi="Times New Roman" w:cs="Times New Roman"/>
-          <w:color w:val="242424"/>
-          <w:lang w:val="en-US"/>
-        </w:rPr>
-        <w:t xml:space="preserve"> install </w:t>
-      </w:r>
-      <w:proofErr w:type="spellStart"/>
-      <w:r>
-        <w:rPr>
-          <w:rFonts w:ascii="Times New Roman" w:eastAsia="Times New Roman" w:hAnsi="Times New Roman" w:cs="Times New Roman"/>
-          <w:color w:val="242424"/>
-          <w:lang w:val="en-US"/>
-        </w:rPr>
-        <w:t>keras</w:t>
-      </w:r>
-      <w:proofErr w:type="spellEnd"/>
-      <w:r>
-        <w:rPr>
-          <w:rFonts w:ascii="Times New Roman" w:eastAsia="Times New Roman" w:hAnsi="Times New Roman" w:cs="Times New Roman"/>
-          <w:color w:val="242424"/>
-          <w:lang w:val="en-US"/>
-        </w:rPr>
-        <w:t xml:space="preserve"> (2.15.0)</w:t>
-      </w:r>
-    </w:p>
-    <w:p>
-      <w:pPr>
-        <w:rPr>
-          <w:rFonts w:ascii="Times New Roman" w:eastAsia="Times New Roman" w:hAnsi="Times New Roman" w:cs="Times New Roman"/>
-          <w:color w:val="242424"/>
-          <w:lang w:val="en-US"/>
-        </w:rPr>
-      </w:pPr>
-      <w:proofErr w:type="gramStart"/>
-      <w:r>
-        <w:rPr>
-          <w:rFonts w:ascii="Times New Roman" w:eastAsia="Times New Roman" w:hAnsi="Times New Roman" w:cs="Times New Roman"/>
-          <w:color w:val="242424"/>
-          <w:lang w:val="en-US"/>
-        </w:rPr>
-        <w:t># !pip</w:t>
-      </w:r>
-      <w:proofErr w:type="gramEnd"/>
-      <w:r>
-        <w:rPr>
-          <w:rFonts w:ascii="Times New Roman" w:eastAsia="Times New Roman" w:hAnsi="Times New Roman" w:cs="Times New Roman"/>
-          <w:color w:val="242424"/>
-          <w:lang w:val="en-US"/>
-        </w:rPr>
-        <w:t xml:space="preserve"> install </w:t>
-      </w:r>
-      <w:proofErr w:type="spellStart"/>
-      <w:r>
-        <w:rPr>
-          <w:rFonts w:ascii="Times New Roman" w:eastAsia="Times New Roman" w:hAnsi="Times New Roman" w:cs="Times New Roman"/>
-          <w:color w:val="242424"/>
-          <w:lang w:val="en-US"/>
-        </w:rPr>
-        <w:t>scikit_learn</w:t>
-      </w:r>
-      <w:proofErr w:type="spellEnd"/>
-    </w:p>
-    <w:p>
-      <w:pPr>
-        <w:rPr>
-          <w:rFonts w:ascii="Times New Roman" w:eastAsia="Times New Roman" w:hAnsi="Times New Roman" w:cs="Times New Roman"/>
-          <w:color w:val="242424"/>
-          <w:lang w:val="en-US"/>
-        </w:rPr>
-      </w:pPr>
-      <w:proofErr w:type="gramStart"/>
-      <w:r>
-        <w:rPr>
-          <w:rFonts w:ascii="Times New Roman" w:eastAsia="Times New Roman" w:hAnsi="Times New Roman" w:cs="Times New Roman"/>
-          <w:color w:val="242424"/>
-          <w:lang w:val="en-US"/>
-        </w:rPr>
-        <w:t># !pip</w:t>
-      </w:r>
-      <w:proofErr w:type="gramEnd"/>
-      <w:r>
-        <w:rPr>
-          <w:rFonts w:ascii="Times New Roman" w:eastAsia="Times New Roman" w:hAnsi="Times New Roman" w:cs="Times New Roman"/>
-          <w:color w:val="242424"/>
-          <w:lang w:val="en-US"/>
-        </w:rPr>
-        <w:t xml:space="preserve"> install </w:t>
-      </w:r>
-      <w:proofErr w:type="spellStart"/>
-      <w:r>
-        <w:rPr>
-          <w:rFonts w:ascii="Times New Roman" w:eastAsia="Times New Roman" w:hAnsi="Times New Roman" w:cs="Times New Roman"/>
-          <w:color w:val="242424"/>
-          <w:lang w:val="en-US"/>
-        </w:rPr>
-        <w:t>scikeras</w:t>
-      </w:r>
-      <w:proofErr w:type="spellEnd"/>
-    </w:p>
-    <w:p>
-      <w:pPr>
-        <w:rPr>
-          <w:rFonts w:ascii="Times New Roman" w:eastAsia="Times New Roman" w:hAnsi="Times New Roman" w:cs="Times New Roman"/>
-          <w:color w:val="242424"/>
-          <w:lang w:val="en-US"/>
-        </w:rPr>
-      </w:pPr>
-    </w:p>
-    <w:p>
-      <w:pPr>
-        <w:rPr>
-          <w:rFonts w:ascii="Times New Roman" w:eastAsia="Times New Roman" w:hAnsi="Times New Roman" w:cs="Times New Roman"/>
-          <w:color w:val="242424"/>
-          <w:lang w:val="en-US"/>
-        </w:rPr>
-      </w:pPr>
-      <w:r>
-        <w:rPr>
-          <w:rFonts w:ascii="Times New Roman" w:eastAsia="Times New Roman" w:hAnsi="Times New Roman" w:cs="Times New Roman"/>
-          <w:color w:val="242424"/>
-          <w:lang w:val="en-US"/>
-        </w:rPr>
-        <w:t xml:space="preserve">import pandas as </w:t>
-      </w:r>
-      <w:proofErr w:type="gramStart"/>
-      <w:r>
-        <w:rPr>
-          <w:rFonts w:ascii="Times New Roman" w:eastAsia="Times New Roman" w:hAnsi="Times New Roman" w:cs="Times New Roman"/>
-          <w:color w:val="242424"/>
-          <w:lang w:val="en-US"/>
-        </w:rPr>
-        <w:t>pd</w:t>
-      </w:r>
-      <w:proofErr w:type="gramEnd"/>
-    </w:p>
-    <w:p>
-      <w:pPr>
-        <w:rPr>
-          <w:rFonts w:ascii="Times New Roman" w:eastAsia="Times New Roman" w:hAnsi="Times New Roman" w:cs="Times New Roman"/>
-          <w:color w:val="242424"/>
-          <w:lang w:val="en-US"/>
-        </w:rPr>
-      </w:pPr>
-      <w:r>
-        <w:rPr>
-          <w:rFonts w:ascii="Times New Roman" w:eastAsia="Times New Roman" w:hAnsi="Times New Roman" w:cs="Times New Roman"/>
-          <w:color w:val="242424"/>
-          <w:lang w:val="en-US"/>
-        </w:rPr>
-        <w:t xml:space="preserve">from </w:t>
-      </w:r>
-      <w:proofErr w:type="spellStart"/>
-      <w:proofErr w:type="gramStart"/>
-      <w:r>
-        <w:rPr>
-          <w:rFonts w:ascii="Times New Roman" w:eastAsia="Times New Roman" w:hAnsi="Times New Roman" w:cs="Times New Roman"/>
-          <w:color w:val="242424"/>
-          <w:lang w:val="en-US"/>
-        </w:rPr>
-        <w:t>keras.models</w:t>
-      </w:r>
-      <w:proofErr w:type="spellEnd"/>
-      <w:proofErr w:type="gramEnd"/>
-      <w:r>
-        <w:rPr>
-          <w:rFonts w:ascii="Times New Roman" w:eastAsia="Times New Roman" w:hAnsi="Times New Roman" w:cs="Times New Roman"/>
-          <w:color w:val="242424"/>
-          <w:lang w:val="en-US"/>
-        </w:rPr>
-        <w:t xml:space="preserve"> import Sequential</w:t>
-      </w:r>
-    </w:p>
-    <w:p>
-      <w:pPr>
-        <w:rPr>
-          <w:rFonts w:ascii="Times New Roman" w:eastAsia="Times New Roman" w:hAnsi="Times New Roman" w:cs="Times New Roman"/>
-          <w:color w:val="242424"/>
-          <w:lang w:val="en-US"/>
-        </w:rPr>
-      </w:pPr>
-      <w:r>
-        <w:rPr>
-          <w:rFonts w:ascii="Times New Roman" w:eastAsia="Times New Roman" w:hAnsi="Times New Roman" w:cs="Times New Roman"/>
-          <w:color w:val="242424"/>
-          <w:lang w:val="en-US"/>
-        </w:rPr>
-        <w:t xml:space="preserve">from </w:t>
-      </w:r>
-      <w:proofErr w:type="spellStart"/>
-      <w:proofErr w:type="gramStart"/>
-      <w:r>
-        <w:rPr>
-          <w:rFonts w:ascii="Times New Roman" w:eastAsia="Times New Roman" w:hAnsi="Times New Roman" w:cs="Times New Roman"/>
-          <w:color w:val="242424"/>
-          <w:lang w:val="en-US"/>
-        </w:rPr>
-        <w:t>keras.layers</w:t>
-      </w:r>
-      <w:proofErr w:type="spellEnd"/>
-      <w:proofErr w:type="gramEnd"/>
-      <w:r>
-        <w:rPr>
-          <w:rFonts w:ascii="Times New Roman" w:eastAsia="Times New Roman" w:hAnsi="Times New Roman" w:cs="Times New Roman"/>
-          <w:color w:val="242424"/>
-          <w:lang w:val="en-US"/>
-        </w:rPr>
-        <w:t xml:space="preserve"> import Dense</w:t>
-      </w:r>
-    </w:p>
-    <w:p>
-      <w:pPr>
-        <w:rPr>
-          <w:rFonts w:ascii="Times New Roman" w:eastAsia="Times New Roman" w:hAnsi="Times New Roman" w:cs="Times New Roman"/>
-          <w:color w:val="242424"/>
-          <w:lang w:val="en-US"/>
-        </w:rPr>
-      </w:pPr>
-      <w:r>
-        <w:rPr>
-          <w:rFonts w:ascii="Times New Roman" w:eastAsia="Times New Roman" w:hAnsi="Times New Roman" w:cs="Times New Roman"/>
-          <w:color w:val="242424"/>
-          <w:lang w:val="en-US"/>
-        </w:rPr>
-        <w:t xml:space="preserve"># from </w:t>
-      </w:r>
-      <w:proofErr w:type="spellStart"/>
-      <w:proofErr w:type="gramStart"/>
-      <w:r>
-        <w:rPr>
-          <w:rFonts w:ascii="Times New Roman" w:eastAsia="Times New Roman" w:hAnsi="Times New Roman" w:cs="Times New Roman"/>
-          <w:color w:val="242424"/>
-          <w:lang w:val="en-US"/>
-        </w:rPr>
-        <w:t>keras.wrappers</w:t>
-      </w:r>
-      <w:proofErr w:type="gramEnd"/>
-      <w:r>
-        <w:rPr>
-          <w:rFonts w:ascii="Times New Roman" w:eastAsia="Times New Roman" w:hAnsi="Times New Roman" w:cs="Times New Roman"/>
-          <w:color w:val="242424"/>
-          <w:lang w:val="en-US"/>
-        </w:rPr>
-        <w:t>.scikit_learn</w:t>
-      </w:r>
-      <w:proofErr w:type="spellEnd"/>
-      <w:r>
-        <w:rPr>
-          <w:rFonts w:ascii="Times New Roman" w:eastAsia="Times New Roman" w:hAnsi="Times New Roman" w:cs="Times New Roman"/>
-          <w:color w:val="242424"/>
-          <w:lang w:val="en-US"/>
-        </w:rPr>
-        <w:t xml:space="preserve"> import </w:t>
-      </w:r>
-      <w:proofErr w:type="spellStart"/>
-      <w:r>
-        <w:rPr>
-          <w:rFonts w:ascii="Times New Roman" w:eastAsia="Times New Roman" w:hAnsi="Times New Roman" w:cs="Times New Roman"/>
-          <w:color w:val="242424"/>
-          <w:lang w:val="en-US"/>
-        </w:rPr>
-        <w:t>KerasRegressor</w:t>
-      </w:r>
-      <w:proofErr w:type="spellEnd"/>
-    </w:p>
-    <w:p>
-      <w:pPr>
-        <w:rPr>
-          <w:rFonts w:ascii="Times New Roman" w:eastAsia="Times New Roman" w:hAnsi="Times New Roman" w:cs="Times New Roman"/>
-          <w:color w:val="242424"/>
-          <w:lang w:val="en-US"/>
-        </w:rPr>
-      </w:pPr>
-      <w:r>
-        <w:rPr>
-          <w:rFonts w:ascii="Times New Roman" w:eastAsia="Times New Roman" w:hAnsi="Times New Roman" w:cs="Times New Roman"/>
-          <w:color w:val="242424"/>
-          <w:lang w:val="en-US"/>
-        </w:rPr>
-        <w:t xml:space="preserve">from </w:t>
-      </w:r>
-      <w:proofErr w:type="spellStart"/>
-      <w:proofErr w:type="gramStart"/>
-      <w:r>
-        <w:rPr>
-          <w:rFonts w:ascii="Times New Roman" w:eastAsia="Times New Roman" w:hAnsi="Times New Roman" w:cs="Times New Roman"/>
-          <w:color w:val="242424"/>
-          <w:lang w:val="en-US"/>
-        </w:rPr>
-        <w:t>scikeras.wrappers</w:t>
-      </w:r>
-      <w:proofErr w:type="spellEnd"/>
-      <w:proofErr w:type="gramEnd"/>
-      <w:r>
-        <w:rPr>
-          <w:rFonts w:ascii="Times New Roman" w:eastAsia="Times New Roman" w:hAnsi="Times New Roman" w:cs="Times New Roman"/>
-          <w:color w:val="242424"/>
-          <w:lang w:val="en-US"/>
-        </w:rPr>
-        <w:t xml:space="preserve"> import </w:t>
-      </w:r>
-      <w:proofErr w:type="spellStart"/>
-      <w:r>
-        <w:rPr>
-          <w:rFonts w:ascii="Times New Roman" w:eastAsia="Times New Roman" w:hAnsi="Times New Roman" w:cs="Times New Roman"/>
-          <w:color w:val="242424"/>
-          <w:lang w:val="en-US"/>
-        </w:rPr>
-        <w:t>KerasRegressor</w:t>
-      </w:r>
-      <w:proofErr w:type="spellEnd"/>
-    </w:p>
-    <w:p>
-      <w:pPr>
-        <w:rPr>
-          <w:rFonts w:ascii="Times New Roman" w:eastAsia="Times New Roman" w:hAnsi="Times New Roman" w:cs="Times New Roman"/>
-          <w:color w:val="242424"/>
-          <w:lang w:val="en-US"/>
-        </w:rPr>
-      </w:pPr>
-      <w:r>
-        <w:rPr>
-          <w:rFonts w:ascii="Times New Roman" w:eastAsia="Times New Roman" w:hAnsi="Times New Roman" w:cs="Times New Roman"/>
-          <w:color w:val="242424"/>
-          <w:lang w:val="en-US"/>
-        </w:rPr>
-        <w:t xml:space="preserve">from </w:t>
-      </w:r>
-      <w:proofErr w:type="spellStart"/>
-      <w:proofErr w:type="gramStart"/>
-      <w:r>
-        <w:rPr>
-          <w:rFonts w:ascii="Times New Roman" w:eastAsia="Times New Roman" w:hAnsi="Times New Roman" w:cs="Times New Roman"/>
-          <w:color w:val="242424"/>
-          <w:lang w:val="en-US"/>
-        </w:rPr>
-        <w:t>sklearn.model</w:t>
-      </w:r>
-      <w:proofErr w:type="gramEnd"/>
-      <w:r>
-        <w:rPr>
-          <w:rFonts w:ascii="Times New Roman" w:eastAsia="Times New Roman" w:hAnsi="Times New Roman" w:cs="Times New Roman"/>
-          <w:color w:val="242424"/>
-          <w:lang w:val="en-US"/>
-        </w:rPr>
-        <w:t>_selection</w:t>
-      </w:r>
-      <w:proofErr w:type="spellEnd"/>
-      <w:r>
-        <w:rPr>
-          <w:rFonts w:ascii="Times New Roman" w:eastAsia="Times New Roman" w:hAnsi="Times New Roman" w:cs="Times New Roman"/>
-          <w:color w:val="242424"/>
-          <w:lang w:val="en-US"/>
-        </w:rPr>
-        <w:t xml:space="preserve"> import </w:t>
-      </w:r>
-      <w:proofErr w:type="spellStart"/>
-      <w:r>
-        <w:rPr>
-          <w:rFonts w:ascii="Times New Roman" w:eastAsia="Times New Roman" w:hAnsi="Times New Roman" w:cs="Times New Roman"/>
-          <w:color w:val="242424"/>
-          <w:lang w:val="en-US"/>
-        </w:rPr>
-        <w:t>cross_val_score</w:t>
-      </w:r>
-      <w:proofErr w:type="spellEnd"/>
-      <w:r>
-        <w:rPr>
-          <w:rFonts w:ascii="Times New Roman" w:eastAsia="Times New Roman" w:hAnsi="Times New Roman" w:cs="Times New Roman"/>
-          <w:color w:val="242424"/>
-          <w:lang w:val="en-US"/>
-        </w:rPr>
-        <w:t xml:space="preserve">, </w:t>
-      </w:r>
-      <w:proofErr w:type="spellStart"/>
-      <w:r>
-        <w:rPr>
-          <w:rFonts w:ascii="Times New Roman" w:eastAsia="Times New Roman" w:hAnsi="Times New Roman" w:cs="Times New Roman"/>
-          <w:color w:val="242424"/>
-          <w:lang w:val="en-US"/>
-        </w:rPr>
-        <w:t>KFold</w:t>
-      </w:r>
-      <w:proofErr w:type="spellEnd"/>
-    </w:p>
-    <w:p>
-      <w:pPr>
-        <w:rPr>
-          <w:rFonts w:ascii="Times New Roman" w:eastAsia="Times New Roman" w:hAnsi="Times New Roman" w:cs="Times New Roman"/>
-          <w:color w:val="242424"/>
-          <w:lang w:val="en-US"/>
-        </w:rPr>
-      </w:pPr>
-      <w:r>
-        <w:rPr>
-          <w:rFonts w:ascii="Times New Roman" w:eastAsia="Times New Roman" w:hAnsi="Times New Roman" w:cs="Times New Roman"/>
-          <w:color w:val="242424"/>
-          <w:lang w:val="en-US"/>
-        </w:rPr>
-        <w:t xml:space="preserve">from </w:t>
-      </w:r>
-      <w:proofErr w:type="spellStart"/>
-      <w:proofErr w:type="gramStart"/>
-      <w:r>
-        <w:rPr>
-          <w:rFonts w:ascii="Times New Roman" w:eastAsia="Times New Roman" w:hAnsi="Times New Roman" w:cs="Times New Roman"/>
-          <w:color w:val="242424"/>
-          <w:lang w:val="en-US"/>
-        </w:rPr>
-        <w:t>sklearn.preprocessing</w:t>
-      </w:r>
-      <w:proofErr w:type="spellEnd"/>
-      <w:proofErr w:type="gramEnd"/>
-      <w:r>
-        <w:rPr>
-          <w:rFonts w:ascii="Times New Roman" w:eastAsia="Times New Roman" w:hAnsi="Times New Roman" w:cs="Times New Roman"/>
-          <w:color w:val="242424"/>
-          <w:lang w:val="en-US"/>
-        </w:rPr>
-        <w:t xml:space="preserve"> import </w:t>
-      </w:r>
-      <w:proofErr w:type="spellStart"/>
-      <w:r>
-        <w:rPr>
-          <w:rFonts w:ascii="Times New Roman" w:eastAsia="Times New Roman" w:hAnsi="Times New Roman" w:cs="Times New Roman"/>
-          <w:color w:val="242424"/>
-          <w:lang w:val="en-US"/>
-        </w:rPr>
-        <w:t>StandardScaler</w:t>
-      </w:r>
-      <w:proofErr w:type="spellEnd"/>
-    </w:p>
-    <w:p>
-      <w:pPr>
-        <w:rPr>
-          <w:rFonts w:ascii="Times New Roman" w:eastAsia="Times New Roman" w:hAnsi="Times New Roman" w:cs="Times New Roman"/>
-          <w:color w:val="242424"/>
-          <w:lang w:val="en-US"/>
-        </w:rPr>
-      </w:pPr>
-      <w:r>
-        <w:rPr>
-          <w:rFonts w:ascii="Times New Roman" w:eastAsia="Times New Roman" w:hAnsi="Times New Roman" w:cs="Times New Roman"/>
-          <w:color w:val="242424"/>
-          <w:lang w:val="en-US"/>
-        </w:rPr>
-        <w:t xml:space="preserve">from </w:t>
-      </w:r>
-      <w:proofErr w:type="spellStart"/>
-      <w:proofErr w:type="gramStart"/>
-      <w:r>
-        <w:rPr>
-          <w:rFonts w:ascii="Times New Roman" w:eastAsia="Times New Roman" w:hAnsi="Times New Roman" w:cs="Times New Roman"/>
-          <w:color w:val="242424"/>
-          <w:lang w:val="en-US"/>
-        </w:rPr>
-        <w:t>sklearn.pipeline</w:t>
-      </w:r>
-      <w:proofErr w:type="spellEnd"/>
-      <w:proofErr w:type="gramEnd"/>
-      <w:r>
-        <w:rPr>
-          <w:rFonts w:ascii="Times New Roman" w:eastAsia="Times New Roman" w:hAnsi="Times New Roman" w:cs="Times New Roman"/>
-          <w:color w:val="242424"/>
-          <w:lang w:val="en-US"/>
-        </w:rPr>
-        <w:t xml:space="preserve"> import Pipeline</w:t>
-      </w:r>
-    </w:p>
-    <w:p>
-      <w:pPr>
-        <w:rPr>
-          <w:rFonts w:ascii="Times New Roman" w:eastAsia="Times New Roman" w:hAnsi="Times New Roman" w:cs="Times New Roman"/>
-          <w:color w:val="242424"/>
-          <w:lang w:val="en-US"/>
-        </w:rPr>
-      </w:pPr>
-      <w:r>
-        <w:rPr>
-          <w:rFonts w:ascii="Times New Roman" w:eastAsia="Times New Roman" w:hAnsi="Times New Roman" w:cs="Times New Roman"/>
-          <w:color w:val="242424"/>
-          <w:lang w:val="en-US"/>
-        </w:rPr>
-        <w:t xml:space="preserve">from </w:t>
-      </w:r>
-      <w:proofErr w:type="spellStart"/>
-      <w:proofErr w:type="gramStart"/>
-      <w:r>
-        <w:rPr>
-          <w:rFonts w:ascii="Times New Roman" w:eastAsia="Times New Roman" w:hAnsi="Times New Roman" w:cs="Times New Roman"/>
-          <w:color w:val="242424"/>
-          <w:lang w:val="en-US"/>
-        </w:rPr>
-        <w:t>sklearn.neural</w:t>
-      </w:r>
-      <w:proofErr w:type="gramEnd"/>
-      <w:r>
-        <w:rPr>
-          <w:rFonts w:ascii="Times New Roman" w:eastAsia="Times New Roman" w:hAnsi="Times New Roman" w:cs="Times New Roman"/>
-          <w:color w:val="242424"/>
-          <w:lang w:val="en-US"/>
-        </w:rPr>
-        <w:t>_network</w:t>
-      </w:r>
-      <w:proofErr w:type="spellEnd"/>
-      <w:r>
-        <w:rPr>
-          <w:rFonts w:ascii="Times New Roman" w:eastAsia="Times New Roman" w:hAnsi="Times New Roman" w:cs="Times New Roman"/>
-          <w:color w:val="242424"/>
-          <w:lang w:val="en-US"/>
-        </w:rPr>
-        <w:t xml:space="preserve"> import </w:t>
-      </w:r>
-      <w:proofErr w:type="spellStart"/>
-      <w:r>
-        <w:rPr>
-          <w:rFonts w:ascii="Times New Roman" w:eastAsia="Times New Roman" w:hAnsi="Times New Roman" w:cs="Times New Roman"/>
-          <w:color w:val="242424"/>
-          <w:lang w:val="en-US"/>
-        </w:rPr>
-        <w:t>MLPRegressor</w:t>
-      </w:r>
-      <w:proofErr w:type="spellEnd"/>
-    </w:p>
-    <w:p>
-      <w:pPr>
-        <w:rPr>
-          <w:rFonts w:ascii="Times New Roman" w:eastAsia="Times New Roman" w:hAnsi="Times New Roman" w:cs="Times New Roman"/>
-          <w:color w:val="242424"/>
-          <w:lang w:val="en-US"/>
-        </w:rPr>
-      </w:pPr>
-    </w:p>
-    <w:p>
-      <w:pPr>
-        <w:rPr>
-          <w:rFonts w:ascii="Times New Roman" w:eastAsia="Times New Roman" w:hAnsi="Times New Roman" w:cs="Times New Roman"/>
-          <w:color w:val="242424"/>
-          <w:lang w:val="en-US"/>
-        </w:rPr>
-      </w:pPr>
-    </w:p>
-    <w:p>
-      <w:pPr>
-        <w:rPr>
-          <w:rFonts w:ascii="Times New Roman" w:eastAsia="Times New Roman" w:hAnsi="Times New Roman" w:cs="Times New Roman"/>
-          <w:color w:val="242424"/>
-          <w:lang w:val="en-US"/>
-        </w:rPr>
-      </w:pPr>
-      <w:proofErr w:type="spellStart"/>
-      <w:r>
-        <w:rPr>
-          <w:rFonts w:ascii="Times New Roman" w:eastAsia="Times New Roman" w:hAnsi="Times New Roman" w:cs="Times New Roman"/>
-          <w:color w:val="242424"/>
-          <w:lang w:val="en-US"/>
-        </w:rPr>
-        <w:t>dataframe</w:t>
-      </w:r>
-      <w:proofErr w:type="spellEnd"/>
-      <w:r>
-        <w:rPr>
-          <w:rFonts w:ascii="Times New Roman" w:eastAsia="Times New Roman" w:hAnsi="Times New Roman" w:cs="Times New Roman"/>
-          <w:color w:val="242424"/>
-          <w:lang w:val="en-US"/>
-        </w:rPr>
-        <w:t xml:space="preserve"> = </w:t>
-      </w:r>
-      <w:proofErr w:type="spellStart"/>
-      <w:proofErr w:type="gramStart"/>
-      <w:r>
-        <w:rPr>
-          <w:rFonts w:ascii="Times New Roman" w:eastAsia="Times New Roman" w:hAnsi="Times New Roman" w:cs="Times New Roman"/>
-          <w:color w:val="242424"/>
-          <w:lang w:val="en-US"/>
-        </w:rPr>
-        <w:t>pd.read</w:t>
-      </w:r>
-      <w:proofErr w:type="gramEnd"/>
-      <w:r>
-        <w:rPr>
-          <w:rFonts w:ascii="Times New Roman" w:eastAsia="Times New Roman" w:hAnsi="Times New Roman" w:cs="Times New Roman"/>
-          <w:color w:val="242424"/>
-          <w:lang w:val="en-US"/>
-        </w:rPr>
-        <w:t>_csv</w:t>
-      </w:r>
-      <w:proofErr w:type="spellEnd"/>
-      <w:r>
-        <w:rPr>
-          <w:rFonts w:ascii="Times New Roman" w:eastAsia="Times New Roman" w:hAnsi="Times New Roman" w:cs="Times New Roman"/>
-          <w:color w:val="242424"/>
-          <w:lang w:val="en-US"/>
-        </w:rPr>
-        <w:t>("</w:t>
-      </w:r>
-      <w:proofErr w:type="spellStart"/>
-      <w:r>
-        <w:rPr>
-          <w:rFonts w:ascii="Times New Roman" w:eastAsia="Times New Roman" w:hAnsi="Times New Roman" w:cs="Times New Roman"/>
-          <w:color w:val="242424"/>
-          <w:lang w:val="en-US"/>
-        </w:rPr>
-        <w:t>MscIT</w:t>
-      </w:r>
-      <w:proofErr w:type="spellEnd"/>
-      <w:r>
-        <w:rPr>
-          <w:rFonts w:ascii="Times New Roman" w:eastAsia="Times New Roman" w:hAnsi="Times New Roman" w:cs="Times New Roman"/>
-          <w:color w:val="242424"/>
-          <w:lang w:val="en-US"/>
-        </w:rPr>
-        <w:t>\Semester 4\</w:t>
-      </w:r>
-      <w:proofErr w:type="spellStart"/>
-      <w:r>
-        <w:rPr>
-          <w:rFonts w:ascii="Times New Roman" w:eastAsia="Times New Roman" w:hAnsi="Times New Roman" w:cs="Times New Roman"/>
-          <w:color w:val="242424"/>
-          <w:lang w:val="en-US"/>
-        </w:rPr>
-        <w:t>Deep_Learning</w:t>
-      </w:r>
-      <w:proofErr w:type="spellEnd"/>
-      <w:r>
-        <w:rPr>
-          <w:rFonts w:ascii="Times New Roman" w:eastAsia="Times New Roman" w:hAnsi="Times New Roman" w:cs="Times New Roman"/>
-          <w:color w:val="242424"/>
-          <w:lang w:val="en-US"/>
-        </w:rPr>
-        <w:t>\Practical05\housing.csv")</w:t>
-      </w:r>
-    </w:p>
-    <w:p>
-      <w:pPr>
-        <w:rPr>
-          <w:rFonts w:ascii="Times New Roman" w:eastAsia="Times New Roman" w:hAnsi="Times New Roman" w:cs="Times New Roman"/>
-          <w:color w:val="242424"/>
-          <w:lang w:val="en-US"/>
-        </w:rPr>
-      </w:pPr>
-      <w:r>
-        <w:rPr>
-          <w:rFonts w:ascii="Times New Roman" w:eastAsia="Times New Roman" w:hAnsi="Times New Roman" w:cs="Times New Roman"/>
-          <w:color w:val="242424"/>
-          <w:lang w:val="en-US"/>
-        </w:rPr>
-        <w:t xml:space="preserve"># </w:t>
-      </w:r>
-      <w:proofErr w:type="spellStart"/>
-      <w:r>
-        <w:rPr>
-          <w:rFonts w:ascii="Times New Roman" w:eastAsia="Times New Roman" w:hAnsi="Times New Roman" w:cs="Times New Roman"/>
-          <w:color w:val="242424"/>
-          <w:lang w:val="en-US"/>
-        </w:rPr>
-        <w:t>dataframe</w:t>
-      </w:r>
-      <w:proofErr w:type="spellEnd"/>
-      <w:r>
-        <w:rPr>
-          <w:rFonts w:ascii="Times New Roman" w:eastAsia="Times New Roman" w:hAnsi="Times New Roman" w:cs="Times New Roman"/>
-          <w:color w:val="242424"/>
-          <w:lang w:val="en-US"/>
-        </w:rPr>
-        <w:t xml:space="preserve"> = </w:t>
-      </w:r>
-      <w:proofErr w:type="spellStart"/>
-      <w:proofErr w:type="gramStart"/>
-      <w:r>
-        <w:rPr>
-          <w:rFonts w:ascii="Times New Roman" w:eastAsia="Times New Roman" w:hAnsi="Times New Roman" w:cs="Times New Roman"/>
-          <w:color w:val="242424"/>
-          <w:lang w:val="en-US"/>
-        </w:rPr>
-        <w:t>pd.read</w:t>
-      </w:r>
-      <w:proofErr w:type="gramEnd"/>
-      <w:r>
-        <w:rPr>
-          <w:rFonts w:ascii="Times New Roman" w:eastAsia="Times New Roman" w:hAnsi="Times New Roman" w:cs="Times New Roman"/>
-          <w:color w:val="242424"/>
-          <w:lang w:val="en-US"/>
-        </w:rPr>
-        <w:t>_csv</w:t>
-      </w:r>
-      <w:proofErr w:type="spellEnd"/>
-      <w:r>
-        <w:rPr>
-          <w:rFonts w:ascii="Times New Roman" w:eastAsia="Times New Roman" w:hAnsi="Times New Roman" w:cs="Times New Roman"/>
-          <w:color w:val="242424"/>
-          <w:lang w:val="en-US"/>
-        </w:rPr>
-        <w:t>("/content/housing.csv")</w:t>
-      </w:r>
-    </w:p>
-    <w:p>
-      <w:pPr>
-        <w:rPr>
-          <w:rFonts w:ascii="Times New Roman" w:eastAsia="Times New Roman" w:hAnsi="Times New Roman" w:cs="Times New Roman"/>
-          <w:color w:val="242424"/>
-          <w:lang w:val="en-US"/>
-        </w:rPr>
-      </w:pPr>
-      <w:r>
-        <w:rPr>
-          <w:rFonts w:ascii="Times New Roman" w:eastAsia="Times New Roman" w:hAnsi="Times New Roman" w:cs="Times New Roman"/>
-          <w:color w:val="242424"/>
-          <w:lang w:val="en-US"/>
-        </w:rPr>
-        <w:t xml:space="preserve">dataset = </w:t>
-      </w:r>
-      <w:proofErr w:type="spellStart"/>
-      <w:proofErr w:type="gramStart"/>
-      <w:r>
-        <w:rPr>
-          <w:rFonts w:ascii="Times New Roman" w:eastAsia="Times New Roman" w:hAnsi="Times New Roman" w:cs="Times New Roman"/>
-          <w:color w:val="242424"/>
-          <w:lang w:val="en-US"/>
-        </w:rPr>
-        <w:t>dataframe.values</w:t>
-      </w:r>
-      <w:proofErr w:type="spellEnd"/>
-      <w:proofErr w:type="gramEnd"/>
+      <w:r>
+        <w:rPr>
+          <w:rFonts w:ascii="Times New Roman" w:eastAsia="Times New Roman" w:hAnsi="Times New Roman" w:cs="Times New Roman"/>
+          <w:color w:val="242424"/>
+          <w:lang w:val="en-US"/>
+        </w:rPr>
+        <w:t># !pip install keras (2.15.0)</w:t>
+      </w:r>
+    </w:p>
+    <w:p>
+      <w:pPr>
+        <w:rPr>
+          <w:rFonts w:ascii="Times New Roman" w:eastAsia="Times New Roman" w:hAnsi="Times New Roman" w:cs="Times New Roman"/>
+          <w:color w:val="242424"/>
+          <w:lang w:val="en-US"/>
+        </w:rPr>
+      </w:pPr>
+      <w:r>
+        <w:rPr>
+          <w:rFonts w:ascii="Times New Roman" w:eastAsia="Times New Roman" w:hAnsi="Times New Roman" w:cs="Times New Roman"/>
+          <w:color w:val="242424"/>
+          <w:lang w:val="en-US"/>
+        </w:rPr>
+        <w:t># !pip install scikit_learn</w:t>
+      </w:r>
+    </w:p>
+    <w:p>
+      <w:pPr>
+        <w:rPr>
+          <w:rFonts w:ascii="Times New Roman" w:eastAsia="Times New Roman" w:hAnsi="Times New Roman" w:cs="Times New Roman"/>
+          <w:color w:val="242424"/>
+          <w:lang w:val="en-US"/>
+        </w:rPr>
+      </w:pPr>
+      <w:r>
+        <w:rPr>
+          <w:rFonts w:ascii="Times New Roman" w:eastAsia="Times New Roman" w:hAnsi="Times New Roman" w:cs="Times New Roman"/>
+          <w:color w:val="242424"/>
+          <w:lang w:val="en-US"/>
+        </w:rPr>
+        <w:t># !pip install scikeras</w:t>
+      </w:r>
+    </w:p>
+    <w:p>
+      <w:pPr>
+        <w:rPr>
+          <w:rFonts w:ascii="Times New Roman" w:eastAsia="Times New Roman" w:hAnsi="Times New Roman" w:cs="Times New Roman"/>
+          <w:color w:val="242424"/>
+          <w:lang w:val="en-US"/>
+        </w:rPr>
+      </w:pPr>
+    </w:p>
+    <w:p>
+      <w:pPr>
+        <w:rPr>
+          <w:rFonts w:ascii="Times New Roman" w:eastAsia="Times New Roman" w:hAnsi="Times New Roman" w:cs="Times New Roman"/>
+          <w:color w:val="242424"/>
+          <w:lang w:val="en-US"/>
+        </w:rPr>
+      </w:pPr>
+      <w:r>
+        <w:rPr>
+          <w:rFonts w:ascii="Times New Roman" w:eastAsia="Times New Roman" w:hAnsi="Times New Roman" w:cs="Times New Roman"/>
+          <w:color w:val="242424"/>
+          <w:lang w:val="en-US"/>
+        </w:rPr>
+        <w:t>import pandas as pd</w:t>
+      </w:r>
+    </w:p>
+    <w:p>
+      <w:pPr>
+        <w:rPr>
+          <w:rFonts w:ascii="Times New Roman" w:eastAsia="Times New Roman" w:hAnsi="Times New Roman" w:cs="Times New Roman"/>
+          <w:color w:val="242424"/>
+          <w:lang w:val="en-US"/>
+        </w:rPr>
+      </w:pPr>
+      <w:r>
+        <w:rPr>
+          <w:rFonts w:ascii="Times New Roman" w:eastAsia="Times New Roman" w:hAnsi="Times New Roman" w:cs="Times New Roman"/>
+          <w:color w:val="242424"/>
+          <w:lang w:val="en-US"/>
+        </w:rPr>
+        <w:t>from keras.models import Sequential</w:t>
+      </w:r>
+    </w:p>
+    <w:p>
+      <w:pPr>
+        <w:rPr>
+          <w:rFonts w:ascii="Times New Roman" w:eastAsia="Times New Roman" w:hAnsi="Times New Roman" w:cs="Times New Roman"/>
+          <w:color w:val="242424"/>
+          <w:lang w:val="en-US"/>
+        </w:rPr>
+      </w:pPr>
+      <w:r>
+        <w:rPr>
+          <w:rFonts w:ascii="Times New Roman" w:eastAsia="Times New Roman" w:hAnsi="Times New Roman" w:cs="Times New Roman"/>
+          <w:color w:val="242424"/>
+          <w:lang w:val="en-US"/>
+        </w:rPr>
+        <w:t>from keras.layers import Dense</w:t>
+      </w:r>
+    </w:p>
+    <w:p>
+      <w:pPr>
+        <w:rPr>
+          <w:rFonts w:ascii="Times New Roman" w:eastAsia="Times New Roman" w:hAnsi="Times New Roman" w:cs="Times New Roman"/>
+          <w:color w:val="242424"/>
+          <w:lang w:val="en-US"/>
+        </w:rPr>
+      </w:pPr>
+      <w:r>
+        <w:rPr>
+          <w:rFonts w:ascii="Times New Roman" w:eastAsia="Times New Roman" w:hAnsi="Times New Roman" w:cs="Times New Roman"/>
+          <w:color w:val="242424"/>
+          <w:lang w:val="en-US"/>
+        </w:rPr>
+        <w:t># from keras.wrappers.scikit_learn import KerasRegressor</w:t>
+      </w:r>
+    </w:p>
+    <w:p>
+      <w:pPr>
+        <w:rPr>
+          <w:rFonts w:ascii="Times New Roman" w:eastAsia="Times New Roman" w:hAnsi="Times New Roman" w:cs="Times New Roman"/>
+          <w:color w:val="242424"/>
+          <w:lang w:val="en-US"/>
+        </w:rPr>
+      </w:pPr>
+      <w:r>
+        <w:rPr>
+          <w:rFonts w:ascii="Times New Roman" w:eastAsia="Times New Roman" w:hAnsi="Times New Roman" w:cs="Times New Roman"/>
+          <w:color w:val="242424"/>
+          <w:lang w:val="en-US"/>
+        </w:rPr>
+        <w:t>from scikeras.wrappers import KerasRegressor</w:t>
+      </w:r>
+    </w:p>
+    <w:p>
+      <w:pPr>
+        <w:rPr>
+          <w:rFonts w:ascii="Times New Roman" w:eastAsia="Times New Roman" w:hAnsi="Times New Roman" w:cs="Times New Roman"/>
+          <w:color w:val="242424"/>
+          <w:lang w:val="en-US"/>
+        </w:rPr>
+      </w:pPr>
+      <w:r>
+        <w:rPr>
+          <w:rFonts w:ascii="Times New Roman" w:eastAsia="Times New Roman" w:hAnsi="Times New Roman" w:cs="Times New Roman"/>
+          <w:color w:val="242424"/>
+          <w:lang w:val="en-US"/>
+        </w:rPr>
+        <w:t>from sklearn.model_selection import cross_val_score, KFold</w:t>
+      </w:r>
+    </w:p>
+    <w:p>
+      <w:pPr>
+        <w:rPr>
+          <w:rFonts w:ascii="Times New Roman" w:eastAsia="Times New Roman" w:hAnsi="Times New Roman" w:cs="Times New Roman"/>
+          <w:color w:val="242424"/>
+          <w:lang w:val="en-US"/>
+        </w:rPr>
+      </w:pPr>
+      <w:r>
+        <w:rPr>
+          <w:rFonts w:ascii="Times New Roman" w:eastAsia="Times New Roman" w:hAnsi="Times New Roman" w:cs="Times New Roman"/>
+          <w:color w:val="242424"/>
+          <w:lang w:val="en-US"/>
+        </w:rPr>
+        <w:t>from sklearn.preprocessing import StandardScaler</w:t>
+      </w:r>
+    </w:p>
+    <w:p>
+      <w:pPr>
+        <w:rPr>
+          <w:rFonts w:ascii="Times New Roman" w:eastAsia="Times New Roman" w:hAnsi="Times New Roman" w:cs="Times New Roman"/>
+          <w:color w:val="242424"/>
+          <w:lang w:val="en-US"/>
+        </w:rPr>
+      </w:pPr>
+      <w:r>
+        <w:rPr>
+          <w:rFonts w:ascii="Times New Roman" w:eastAsia="Times New Roman" w:hAnsi="Times New Roman" w:cs="Times New Roman"/>
+          <w:color w:val="242424"/>
+          <w:lang w:val="en-US"/>
+        </w:rPr>
+        <w:t>from sklearn.pipeline import Pipeline</w:t>
+      </w:r>
+    </w:p>
+    <w:p>
+      <w:pPr>
+        <w:rPr>
+          <w:rFonts w:ascii="Times New Roman" w:eastAsia="Times New Roman" w:hAnsi="Times New Roman" w:cs="Times New Roman"/>
+          <w:color w:val="242424"/>
+          <w:lang w:val="en-US"/>
+        </w:rPr>
+      </w:pPr>
+      <w:r>
+        <w:rPr>
+          <w:rFonts w:ascii="Times New Roman" w:eastAsia="Times New Roman" w:hAnsi="Times New Roman" w:cs="Times New Roman"/>
+          <w:color w:val="242424"/>
+          <w:lang w:val="en-US"/>
+        </w:rPr>
+        <w:t>from sklearn.neural_network import MLPRegressor</w:t>
+      </w:r>
+    </w:p>
+    <w:p>
+      <w:pPr>
+        <w:rPr>
+          <w:rFonts w:ascii="Times New Roman" w:eastAsia="Times New Roman" w:hAnsi="Times New Roman" w:cs="Times New Roman"/>
+          <w:color w:val="242424"/>
+          <w:lang w:val="en-US"/>
+        </w:rPr>
+      </w:pPr>
+    </w:p>
+    <w:p>
+      <w:pPr>
+        <w:rPr>
+          <w:rFonts w:ascii="Times New Roman" w:eastAsia="Times New Roman" w:hAnsi="Times New Roman" w:cs="Times New Roman"/>
+          <w:color w:val="242424"/>
+          <w:lang w:val="en-US"/>
+        </w:rPr>
+      </w:pPr>
+    </w:p>
+    <w:p>
+      <w:pPr>
+        <w:rPr>
+          <w:rFonts w:ascii="Times New Roman" w:eastAsia="Times New Roman" w:hAnsi="Times New Roman" w:cs="Times New Roman"/>
+          <w:color w:val="242424"/>
+          <w:lang w:val="en-US"/>
+        </w:rPr>
+      </w:pPr>
+      <w:r>
+        <w:rPr>
+          <w:rFonts w:ascii="Times New Roman" w:eastAsia="Times New Roman" w:hAnsi="Times New Roman" w:cs="Times New Roman"/>
+          <w:color w:val="242424"/>
+          <w:lang w:val="en-US"/>
+        </w:rPr>
+        <w:t>dataframe = pd.read_csv("MscIT\Semester 4\Deep_Learning\Practical05\housing.csv")</w:t>
+      </w:r>
+    </w:p>
+    <w:p>
+      <w:pPr>
+        <w:rPr>
+          <w:rFonts w:ascii="Times New Roman" w:eastAsia="Times New Roman" w:hAnsi="Times New Roman" w:cs="Times New Roman"/>
+          <w:color w:val="242424"/>
+          <w:lang w:val="en-US"/>
+        </w:rPr>
+      </w:pPr>
+      <w:r>
+        <w:rPr>
+          <w:rFonts w:ascii="Times New Roman" w:eastAsia="Times New Roman" w:hAnsi="Times New Roman" w:cs="Times New Roman"/>
+          <w:color w:val="242424"/>
+          <w:lang w:val="en-US"/>
+        </w:rPr>
+        <w:t># dataframe = pd.read_csv("/content/housing.csv")</w:t>
+      </w:r>
+    </w:p>
+    <w:p>
+      <w:pPr>
+        <w:rPr>
+          <w:rFonts w:ascii="Times New Roman" w:eastAsia="Times New Roman" w:hAnsi="Times New Roman" w:cs="Times New Roman"/>
+          <w:color w:val="242424"/>
+          <w:lang w:val="en-US"/>
+        </w:rPr>
+      </w:pPr>
+      <w:r>
+        <w:rPr>
+          <w:rFonts w:ascii="Times New Roman" w:eastAsia="Times New Roman" w:hAnsi="Times New Roman" w:cs="Times New Roman"/>
+          <w:color w:val="242424"/>
+          <w:lang w:val="en-US"/>
+        </w:rPr>
+        <w:t>dataset = dataframe.values</w:t>
+      </w:r>
     </w:p>
     <w:p>
       <w:pPr>
@@ -1363,41 +793,13 @@
           <w:lang w:val="en-US"/>
         </w:rPr>
       </w:pPr>
-      <w:proofErr w:type="gramStart"/>
-      <w:r>
-        <w:rPr>
-          <w:rFonts w:ascii="Times New Roman" w:eastAsia="Times New Roman" w:hAnsi="Times New Roman" w:cs="Times New Roman"/>
-          <w:color w:val="242424"/>
-          <w:lang w:val="en-US"/>
-        </w:rPr>
-        <w:t>print(</w:t>
-      </w:r>
-      <w:proofErr w:type="gramEnd"/>
-      <w:r>
-        <w:rPr>
-          <w:rFonts w:ascii="Times New Roman" w:eastAsia="Times New Roman" w:hAnsi="Times New Roman" w:cs="Times New Roman"/>
-          <w:color w:val="242424"/>
-          <w:lang w:val="en-US"/>
-        </w:rPr>
-        <w:t xml:space="preserve">"Shape of dataset:", </w:t>
-      </w:r>
-      <w:proofErr w:type="spellStart"/>
-      <w:r>
-        <w:rPr>
-          <w:rFonts w:ascii="Times New Roman" w:eastAsia="Times New Roman" w:hAnsi="Times New Roman" w:cs="Times New Roman"/>
-          <w:color w:val="242424"/>
-          <w:lang w:val="en-US"/>
-        </w:rPr>
-        <w:t>dataset.shape</w:t>
-      </w:r>
-      <w:proofErr w:type="spellEnd"/>
-      <w:r>
-        <w:rPr>
-          <w:rFonts w:ascii="Times New Roman" w:eastAsia="Times New Roman" w:hAnsi="Times New Roman" w:cs="Times New Roman"/>
-          <w:color w:val="242424"/>
-          <w:lang w:val="en-US"/>
-        </w:rPr>
-        <w:t>)</w:t>
+      <w:r>
+        <w:rPr>
+          <w:rFonts w:ascii="Times New Roman" w:eastAsia="Times New Roman" w:hAnsi="Times New Roman" w:cs="Times New Roman"/>
+          <w:color w:val="242424"/>
+          <w:lang w:val="en-US"/>
+        </w:rPr>
+        <w:t>print("Shape of dataset:", dataset.shape)</w:t>
       </w:r>
     </w:p>
     <w:p>
@@ -1440,122 +842,50 @@
           <w:color w:val="242424"/>
           <w:lang w:val="en-US"/>
         </w:rPr>
-        <w:t>X = dataset</w:t>
-      </w:r>
-      <w:proofErr w:type="gramStart"/>
-      <w:r>
-        <w:rPr>
-          <w:rFonts w:ascii="Times New Roman" w:eastAsia="Times New Roman" w:hAnsi="Times New Roman" w:cs="Times New Roman"/>
-          <w:color w:val="242424"/>
-          <w:lang w:val="en-US"/>
-        </w:rPr>
-        <w:t>[:,</w:t>
-      </w:r>
-      <w:proofErr w:type="gramEnd"/>
-      <w:r>
-        <w:rPr>
-          <w:rFonts w:ascii="Times New Roman" w:eastAsia="Times New Roman" w:hAnsi="Times New Roman" w:cs="Times New Roman"/>
-          <w:color w:val="242424"/>
-          <w:lang w:val="en-US"/>
-        </w:rPr>
-        <w:t xml:space="preserve"> :-1]  # Select all columns except the last one as features</w:t>
-      </w:r>
-    </w:p>
-    <w:p>
-      <w:pPr>
-        <w:rPr>
-          <w:rFonts w:ascii="Times New Roman" w:eastAsia="Times New Roman" w:hAnsi="Times New Roman" w:cs="Times New Roman"/>
-          <w:color w:val="242424"/>
-          <w:lang w:val="en-US"/>
-        </w:rPr>
-      </w:pPr>
-      <w:r>
-        <w:rPr>
-          <w:rFonts w:ascii="Times New Roman" w:eastAsia="Times New Roman" w:hAnsi="Times New Roman" w:cs="Times New Roman"/>
-          <w:color w:val="242424"/>
-          <w:lang w:val="en-US"/>
-        </w:rPr>
-        <w:t>Y = dataset</w:t>
-      </w:r>
-      <w:proofErr w:type="gramStart"/>
-      <w:r>
-        <w:rPr>
-          <w:rFonts w:ascii="Times New Roman" w:eastAsia="Times New Roman" w:hAnsi="Times New Roman" w:cs="Times New Roman"/>
-          <w:color w:val="242424"/>
-          <w:lang w:val="en-US"/>
-        </w:rPr>
-        <w:t>[:,</w:t>
-      </w:r>
-      <w:proofErr w:type="gramEnd"/>
-      <w:r>
-        <w:rPr>
-          <w:rFonts w:ascii="Times New Roman" w:eastAsia="Times New Roman" w:hAnsi="Times New Roman" w:cs="Times New Roman"/>
-          <w:color w:val="242424"/>
-          <w:lang w:val="en-US"/>
-        </w:rPr>
-        <w:t xml:space="preserve"> -1]   # Select the last column as target variable</w:t>
-      </w:r>
-    </w:p>
-    <w:p>
-      <w:pPr>
-        <w:rPr>
-          <w:rFonts w:ascii="Times New Roman" w:eastAsia="Times New Roman" w:hAnsi="Times New Roman" w:cs="Times New Roman"/>
-          <w:color w:val="242424"/>
-          <w:lang w:val="en-US"/>
-        </w:rPr>
-      </w:pPr>
-    </w:p>
-    <w:p>
-      <w:pPr>
-        <w:rPr>
-          <w:rFonts w:ascii="Times New Roman" w:eastAsia="Times New Roman" w:hAnsi="Times New Roman" w:cs="Times New Roman"/>
-          <w:color w:val="242424"/>
-          <w:lang w:val="en-US"/>
-        </w:rPr>
-      </w:pPr>
-      <w:r>
-        <w:rPr>
-          <w:rFonts w:ascii="Times New Roman" w:eastAsia="Times New Roman" w:hAnsi="Times New Roman" w:cs="Times New Roman"/>
-          <w:color w:val="242424"/>
-          <w:lang w:val="en-US"/>
-        </w:rPr>
-        <w:t xml:space="preserve">def </w:t>
-      </w:r>
-      <w:proofErr w:type="spellStart"/>
-      <w:r>
-        <w:rPr>
-          <w:rFonts w:ascii="Times New Roman" w:eastAsia="Times New Roman" w:hAnsi="Times New Roman" w:cs="Times New Roman"/>
-          <w:color w:val="242424"/>
-          <w:lang w:val="en-US"/>
-        </w:rPr>
-        <w:t>wider_</w:t>
-      </w:r>
-      <w:proofErr w:type="gramStart"/>
-      <w:r>
-        <w:rPr>
-          <w:rFonts w:ascii="Times New Roman" w:eastAsia="Times New Roman" w:hAnsi="Times New Roman" w:cs="Times New Roman"/>
-          <w:color w:val="242424"/>
-          <w:lang w:val="en-US"/>
-        </w:rPr>
-        <w:t>model</w:t>
-      </w:r>
-      <w:proofErr w:type="spellEnd"/>
-      <w:r>
-        <w:rPr>
-          <w:rFonts w:ascii="Times New Roman" w:eastAsia="Times New Roman" w:hAnsi="Times New Roman" w:cs="Times New Roman"/>
-          <w:color w:val="242424"/>
-          <w:lang w:val="en-US"/>
-        </w:rPr>
-        <w:t>(</w:t>
-      </w:r>
-      <w:proofErr w:type="gramEnd"/>
-      <w:r>
-        <w:rPr>
-          <w:rFonts w:ascii="Times New Roman" w:eastAsia="Times New Roman" w:hAnsi="Times New Roman" w:cs="Times New Roman"/>
-          <w:color w:val="242424"/>
-          <w:lang w:val="en-US"/>
-        </w:rPr>
-        <w:t>):</w:t>
+        <w:t>X = dataset[:, :-1]  # Select all columns except the last one as features</w:t>
+      </w:r>
+    </w:p>
+    <w:p>
+      <w:pPr>
+        <w:rPr>
+          <w:rFonts w:ascii="Times New Roman" w:eastAsia="Times New Roman" w:hAnsi="Times New Roman" w:cs="Times New Roman"/>
+          <w:color w:val="242424"/>
+          <w:lang w:val="en-US"/>
+        </w:rPr>
+      </w:pPr>
+      <w:r>
+        <w:rPr>
+          <w:rFonts w:ascii="Times New Roman" w:eastAsia="Times New Roman" w:hAnsi="Times New Roman" w:cs="Times New Roman"/>
+          <w:color w:val="242424"/>
+          <w:lang w:val="en-US"/>
+        </w:rPr>
+        <w:t>Y = dataset[:, -1]   # Select the last column as target variable</w:t>
+      </w:r>
+    </w:p>
+    <w:p>
+      <w:pPr>
+        <w:rPr>
+          <w:rFonts w:ascii="Times New Roman" w:eastAsia="Times New Roman" w:hAnsi="Times New Roman" w:cs="Times New Roman"/>
+          <w:color w:val="242424"/>
+          <w:lang w:val="en-US"/>
+        </w:rPr>
+      </w:pPr>
+    </w:p>
+    <w:p>
+      <w:pPr>
+        <w:rPr>
+          <w:rFonts w:ascii="Times New Roman" w:eastAsia="Times New Roman" w:hAnsi="Times New Roman" w:cs="Times New Roman"/>
+          <w:color w:val="242424"/>
+          <w:lang w:val="en-US"/>
+        </w:rPr>
+      </w:pPr>
+      <w:r>
+        <w:rPr>
+          <w:rFonts w:ascii="Times New Roman" w:eastAsia="Times New Roman" w:hAnsi="Times New Roman" w:cs="Times New Roman"/>
+          <w:color w:val="242424"/>
+          <w:lang w:val="en-US"/>
+        </w:rPr>
+        <w:t>def wider_model():</w:t>
       </w:r>
     </w:p>
     <w:p>
@@ -1573,468 +903,110 @@
           <w:lang w:val="en-US"/>
         </w:rPr>
         <w:lastRenderedPageBreak/>
-        <w:t xml:space="preserve">    model = </w:t>
-      </w:r>
-      <w:proofErr w:type="gramStart"/>
-      <w:r>
-        <w:rPr>
-          <w:rFonts w:ascii="Times New Roman" w:eastAsia="Times New Roman" w:hAnsi="Times New Roman" w:cs="Times New Roman"/>
-          <w:color w:val="242424"/>
-          <w:lang w:val="en-US"/>
-        </w:rPr>
-        <w:t>Sequential(</w:t>
-      </w:r>
-      <w:proofErr w:type="gramEnd"/>
-      <w:r>
-        <w:rPr>
-          <w:rFonts w:ascii="Times New Roman" w:eastAsia="Times New Roman" w:hAnsi="Times New Roman" w:cs="Times New Roman"/>
-          <w:color w:val="242424"/>
-          <w:lang w:val="en-US"/>
-        </w:rPr>
-        <w:t>)</w:t>
-      </w:r>
-    </w:p>
-    <w:p>
-      <w:pPr>
-        <w:rPr>
-          <w:rFonts w:ascii="Times New Roman" w:eastAsia="Times New Roman" w:hAnsi="Times New Roman" w:cs="Times New Roman"/>
-          <w:color w:val="242424"/>
-          <w:lang w:val="en-US"/>
-        </w:rPr>
-      </w:pPr>
-      <w:r>
-        <w:rPr>
-          <w:rFonts w:ascii="Times New Roman" w:eastAsia="Times New Roman" w:hAnsi="Times New Roman" w:cs="Times New Roman"/>
-          <w:color w:val="242424"/>
-          <w:lang w:val="en-US"/>
-        </w:rPr>
-        <w:t xml:space="preserve">    </w:t>
-      </w:r>
-      <w:proofErr w:type="spellStart"/>
-      <w:proofErr w:type="gramStart"/>
-      <w:r>
-        <w:rPr>
-          <w:rFonts w:ascii="Times New Roman" w:eastAsia="Times New Roman" w:hAnsi="Times New Roman" w:cs="Times New Roman"/>
-          <w:color w:val="242424"/>
-          <w:lang w:val="en-US"/>
-        </w:rPr>
-        <w:t>model.add</w:t>
-      </w:r>
-      <w:proofErr w:type="spellEnd"/>
-      <w:r>
-        <w:rPr>
-          <w:rFonts w:ascii="Times New Roman" w:eastAsia="Times New Roman" w:hAnsi="Times New Roman" w:cs="Times New Roman"/>
-          <w:color w:val="242424"/>
-          <w:lang w:val="en-US"/>
-        </w:rPr>
-        <w:t>(</w:t>
-      </w:r>
-      <w:proofErr w:type="gramEnd"/>
-      <w:r>
-        <w:rPr>
-          <w:rFonts w:ascii="Times New Roman" w:eastAsia="Times New Roman" w:hAnsi="Times New Roman" w:cs="Times New Roman"/>
-          <w:color w:val="242424"/>
-          <w:lang w:val="en-US"/>
-        </w:rPr>
-        <w:t xml:space="preserve">Dense(15, </w:t>
-      </w:r>
-      <w:proofErr w:type="spellStart"/>
-      <w:r>
-        <w:rPr>
-          <w:rFonts w:ascii="Times New Roman" w:eastAsia="Times New Roman" w:hAnsi="Times New Roman" w:cs="Times New Roman"/>
-          <w:color w:val="242424"/>
-          <w:lang w:val="en-US"/>
-        </w:rPr>
-        <w:t>input_dim</w:t>
-      </w:r>
-      <w:proofErr w:type="spellEnd"/>
-      <w:r>
-        <w:rPr>
-          <w:rFonts w:ascii="Times New Roman" w:eastAsia="Times New Roman" w:hAnsi="Times New Roman" w:cs="Times New Roman"/>
-          <w:color w:val="242424"/>
-          <w:lang w:val="en-US"/>
-        </w:rPr>
-        <w:t xml:space="preserve">=13, </w:t>
-      </w:r>
-      <w:proofErr w:type="spellStart"/>
-      <w:r>
-        <w:rPr>
-          <w:rFonts w:ascii="Times New Roman" w:eastAsia="Times New Roman" w:hAnsi="Times New Roman" w:cs="Times New Roman"/>
-          <w:color w:val="242424"/>
-          <w:lang w:val="en-US"/>
-        </w:rPr>
-        <w:t>kernel_initializer</w:t>
-      </w:r>
-      <w:proofErr w:type="spellEnd"/>
-      <w:r>
-        <w:rPr>
-          <w:rFonts w:ascii="Times New Roman" w:eastAsia="Times New Roman" w:hAnsi="Times New Roman" w:cs="Times New Roman"/>
-          <w:color w:val="242424"/>
-          <w:lang w:val="en-US"/>
-        </w:rPr>
-        <w:t>='normal', activation='</w:t>
-      </w:r>
-      <w:proofErr w:type="spellStart"/>
-      <w:r>
-        <w:rPr>
-          <w:rFonts w:ascii="Times New Roman" w:eastAsia="Times New Roman" w:hAnsi="Times New Roman" w:cs="Times New Roman"/>
-          <w:color w:val="242424"/>
-          <w:lang w:val="en-US"/>
-        </w:rPr>
-        <w:t>relu</w:t>
-      </w:r>
-      <w:proofErr w:type="spellEnd"/>
-      <w:r>
-        <w:rPr>
-          <w:rFonts w:ascii="Times New Roman" w:eastAsia="Times New Roman" w:hAnsi="Times New Roman" w:cs="Times New Roman"/>
-          <w:color w:val="242424"/>
-          <w:lang w:val="en-US"/>
-        </w:rPr>
-        <w:t>'))</w:t>
-      </w:r>
-    </w:p>
-    <w:p>
-      <w:pPr>
-        <w:rPr>
-          <w:rFonts w:ascii="Times New Roman" w:eastAsia="Times New Roman" w:hAnsi="Times New Roman" w:cs="Times New Roman"/>
-          <w:color w:val="242424"/>
-          <w:lang w:val="en-US"/>
-        </w:rPr>
-      </w:pPr>
-      <w:r>
-        <w:rPr>
-          <w:rFonts w:ascii="Times New Roman" w:eastAsia="Times New Roman" w:hAnsi="Times New Roman" w:cs="Times New Roman"/>
-          <w:color w:val="242424"/>
-          <w:lang w:val="en-US"/>
-        </w:rPr>
-        <w:t xml:space="preserve">    # </w:t>
-      </w:r>
-      <w:proofErr w:type="spellStart"/>
-      <w:proofErr w:type="gramStart"/>
-      <w:r>
-        <w:rPr>
-          <w:rFonts w:ascii="Times New Roman" w:eastAsia="Times New Roman" w:hAnsi="Times New Roman" w:cs="Times New Roman"/>
-          <w:color w:val="242424"/>
-          <w:lang w:val="en-US"/>
-        </w:rPr>
-        <w:t>model.add</w:t>
-      </w:r>
-      <w:proofErr w:type="spellEnd"/>
-      <w:r>
-        <w:rPr>
-          <w:rFonts w:ascii="Times New Roman" w:eastAsia="Times New Roman" w:hAnsi="Times New Roman" w:cs="Times New Roman"/>
-          <w:color w:val="242424"/>
-          <w:lang w:val="en-US"/>
-        </w:rPr>
-        <w:t>(</w:t>
-      </w:r>
-      <w:proofErr w:type="gramEnd"/>
-      <w:r>
-        <w:rPr>
-          <w:rFonts w:ascii="Times New Roman" w:eastAsia="Times New Roman" w:hAnsi="Times New Roman" w:cs="Times New Roman"/>
-          <w:color w:val="242424"/>
-          <w:lang w:val="en-US"/>
-        </w:rPr>
-        <w:t xml:space="preserve">Dense(20, </w:t>
-      </w:r>
-      <w:proofErr w:type="spellStart"/>
-      <w:r>
-        <w:rPr>
-          <w:rFonts w:ascii="Times New Roman" w:eastAsia="Times New Roman" w:hAnsi="Times New Roman" w:cs="Times New Roman"/>
-          <w:color w:val="242424"/>
-          <w:lang w:val="en-US"/>
-        </w:rPr>
-        <w:t>input_dim</w:t>
-      </w:r>
-      <w:proofErr w:type="spellEnd"/>
-      <w:r>
-        <w:rPr>
-          <w:rFonts w:ascii="Times New Roman" w:eastAsia="Times New Roman" w:hAnsi="Times New Roman" w:cs="Times New Roman"/>
-          <w:color w:val="242424"/>
-          <w:lang w:val="en-US"/>
-        </w:rPr>
-        <w:t xml:space="preserve">=13, </w:t>
-      </w:r>
-      <w:proofErr w:type="spellStart"/>
-      <w:r>
-        <w:rPr>
-          <w:rFonts w:ascii="Times New Roman" w:eastAsia="Times New Roman" w:hAnsi="Times New Roman" w:cs="Times New Roman"/>
-          <w:color w:val="242424"/>
-          <w:lang w:val="en-US"/>
-        </w:rPr>
-        <w:t>kernel_initializer</w:t>
-      </w:r>
-      <w:proofErr w:type="spellEnd"/>
-      <w:r>
-        <w:rPr>
-          <w:rFonts w:ascii="Times New Roman" w:eastAsia="Times New Roman" w:hAnsi="Times New Roman" w:cs="Times New Roman"/>
-          <w:color w:val="242424"/>
-          <w:lang w:val="en-US"/>
-        </w:rPr>
-        <w:t>='normal', activation='</w:t>
-      </w:r>
-      <w:proofErr w:type="spellStart"/>
-      <w:r>
-        <w:rPr>
-          <w:rFonts w:ascii="Times New Roman" w:eastAsia="Times New Roman" w:hAnsi="Times New Roman" w:cs="Times New Roman"/>
-          <w:color w:val="242424"/>
-          <w:lang w:val="en-US"/>
-        </w:rPr>
-        <w:t>relu</w:t>
-      </w:r>
-      <w:proofErr w:type="spellEnd"/>
-      <w:r>
-        <w:rPr>
-          <w:rFonts w:ascii="Times New Roman" w:eastAsia="Times New Roman" w:hAnsi="Times New Roman" w:cs="Times New Roman"/>
-          <w:color w:val="242424"/>
-          <w:lang w:val="en-US"/>
-        </w:rPr>
-        <w:t>'))</w:t>
-      </w:r>
-    </w:p>
-    <w:p>
-      <w:pPr>
-        <w:rPr>
-          <w:rFonts w:ascii="Times New Roman" w:eastAsia="Times New Roman" w:hAnsi="Times New Roman" w:cs="Times New Roman"/>
-          <w:color w:val="242424"/>
-          <w:lang w:val="en-US"/>
-        </w:rPr>
-      </w:pPr>
-      <w:r>
-        <w:rPr>
-          <w:rFonts w:ascii="Times New Roman" w:eastAsia="Times New Roman" w:hAnsi="Times New Roman" w:cs="Times New Roman"/>
-          <w:color w:val="242424"/>
-          <w:lang w:val="en-US"/>
-        </w:rPr>
-        <w:t xml:space="preserve">    </w:t>
-      </w:r>
-      <w:proofErr w:type="spellStart"/>
-      <w:proofErr w:type="gramStart"/>
-      <w:r>
-        <w:rPr>
-          <w:rFonts w:ascii="Times New Roman" w:eastAsia="Times New Roman" w:hAnsi="Times New Roman" w:cs="Times New Roman"/>
-          <w:color w:val="242424"/>
-          <w:lang w:val="en-US"/>
-        </w:rPr>
-        <w:t>model.add</w:t>
-      </w:r>
-      <w:proofErr w:type="spellEnd"/>
-      <w:r>
-        <w:rPr>
-          <w:rFonts w:ascii="Times New Roman" w:eastAsia="Times New Roman" w:hAnsi="Times New Roman" w:cs="Times New Roman"/>
-          <w:color w:val="242424"/>
-          <w:lang w:val="en-US"/>
-        </w:rPr>
-        <w:t>(</w:t>
-      </w:r>
-      <w:proofErr w:type="gramEnd"/>
-      <w:r>
-        <w:rPr>
-          <w:rFonts w:ascii="Times New Roman" w:eastAsia="Times New Roman" w:hAnsi="Times New Roman" w:cs="Times New Roman"/>
-          <w:color w:val="242424"/>
-          <w:lang w:val="en-US"/>
-        </w:rPr>
-        <w:t xml:space="preserve">Dense(13, </w:t>
-      </w:r>
-      <w:proofErr w:type="spellStart"/>
-      <w:r>
-        <w:rPr>
-          <w:rFonts w:ascii="Times New Roman" w:eastAsia="Times New Roman" w:hAnsi="Times New Roman" w:cs="Times New Roman"/>
-          <w:color w:val="242424"/>
-          <w:lang w:val="en-US"/>
-        </w:rPr>
-        <w:t>kernel_initializer</w:t>
-      </w:r>
-      <w:proofErr w:type="spellEnd"/>
-      <w:r>
-        <w:rPr>
-          <w:rFonts w:ascii="Times New Roman" w:eastAsia="Times New Roman" w:hAnsi="Times New Roman" w:cs="Times New Roman"/>
-          <w:color w:val="242424"/>
-          <w:lang w:val="en-US"/>
-        </w:rPr>
-        <w:t>='normal', activation='</w:t>
-      </w:r>
-      <w:proofErr w:type="spellStart"/>
-      <w:r>
-        <w:rPr>
-          <w:rFonts w:ascii="Times New Roman" w:eastAsia="Times New Roman" w:hAnsi="Times New Roman" w:cs="Times New Roman"/>
-          <w:color w:val="242424"/>
-          <w:lang w:val="en-US"/>
-        </w:rPr>
-        <w:t>relu</w:t>
-      </w:r>
-      <w:proofErr w:type="spellEnd"/>
-      <w:r>
-        <w:rPr>
-          <w:rFonts w:ascii="Times New Roman" w:eastAsia="Times New Roman" w:hAnsi="Times New Roman" w:cs="Times New Roman"/>
-          <w:color w:val="242424"/>
-          <w:lang w:val="en-US"/>
-        </w:rPr>
-        <w:t>'))</w:t>
-      </w:r>
-    </w:p>
-    <w:p>
-      <w:pPr>
-        <w:rPr>
-          <w:rFonts w:ascii="Times New Roman" w:eastAsia="Times New Roman" w:hAnsi="Times New Roman" w:cs="Times New Roman"/>
-          <w:color w:val="242424"/>
-          <w:lang w:val="en-US"/>
-        </w:rPr>
-      </w:pPr>
-      <w:r>
-        <w:rPr>
-          <w:rFonts w:ascii="Times New Roman" w:eastAsia="Times New Roman" w:hAnsi="Times New Roman" w:cs="Times New Roman"/>
-          <w:color w:val="242424"/>
-          <w:lang w:val="en-US"/>
-        </w:rPr>
-        <w:t xml:space="preserve">    </w:t>
-      </w:r>
-      <w:proofErr w:type="spellStart"/>
-      <w:proofErr w:type="gramStart"/>
-      <w:r>
-        <w:rPr>
-          <w:rFonts w:ascii="Times New Roman" w:eastAsia="Times New Roman" w:hAnsi="Times New Roman" w:cs="Times New Roman"/>
-          <w:color w:val="242424"/>
-          <w:lang w:val="en-US"/>
-        </w:rPr>
-        <w:t>model.add</w:t>
-      </w:r>
-      <w:proofErr w:type="spellEnd"/>
-      <w:r>
-        <w:rPr>
-          <w:rFonts w:ascii="Times New Roman" w:eastAsia="Times New Roman" w:hAnsi="Times New Roman" w:cs="Times New Roman"/>
-          <w:color w:val="242424"/>
-          <w:lang w:val="en-US"/>
-        </w:rPr>
-        <w:t>(</w:t>
-      </w:r>
-      <w:proofErr w:type="gramEnd"/>
-      <w:r>
-        <w:rPr>
-          <w:rFonts w:ascii="Times New Roman" w:eastAsia="Times New Roman" w:hAnsi="Times New Roman" w:cs="Times New Roman"/>
-          <w:color w:val="242424"/>
-          <w:lang w:val="en-US"/>
-        </w:rPr>
-        <w:t xml:space="preserve">Dense(1, </w:t>
-      </w:r>
-      <w:proofErr w:type="spellStart"/>
-      <w:r>
-        <w:rPr>
-          <w:rFonts w:ascii="Times New Roman" w:eastAsia="Times New Roman" w:hAnsi="Times New Roman" w:cs="Times New Roman"/>
-          <w:color w:val="242424"/>
-          <w:lang w:val="en-US"/>
-        </w:rPr>
-        <w:t>kernel_initializer</w:t>
-      </w:r>
-      <w:proofErr w:type="spellEnd"/>
-      <w:r>
-        <w:rPr>
-          <w:rFonts w:ascii="Times New Roman" w:eastAsia="Times New Roman" w:hAnsi="Times New Roman" w:cs="Times New Roman"/>
-          <w:color w:val="242424"/>
-          <w:lang w:val="en-US"/>
-        </w:rPr>
-        <w:t>='normal'))</w:t>
-      </w:r>
-    </w:p>
-    <w:p>
-      <w:pPr>
-        <w:rPr>
-          <w:rFonts w:ascii="Times New Roman" w:eastAsia="Times New Roman" w:hAnsi="Times New Roman" w:cs="Times New Roman"/>
-          <w:color w:val="242424"/>
-          <w:lang w:val="en-US"/>
-        </w:rPr>
-      </w:pPr>
-      <w:r>
-        <w:rPr>
-          <w:rFonts w:ascii="Times New Roman" w:eastAsia="Times New Roman" w:hAnsi="Times New Roman" w:cs="Times New Roman"/>
-          <w:color w:val="242424"/>
-          <w:lang w:val="en-US"/>
-        </w:rPr>
-        <w:t xml:space="preserve">    </w:t>
-      </w:r>
-      <w:proofErr w:type="spellStart"/>
-      <w:proofErr w:type="gramStart"/>
-      <w:r>
-        <w:rPr>
-          <w:rFonts w:ascii="Times New Roman" w:eastAsia="Times New Roman" w:hAnsi="Times New Roman" w:cs="Times New Roman"/>
-          <w:color w:val="242424"/>
-          <w:lang w:val="en-US"/>
-        </w:rPr>
-        <w:t>model.compile</w:t>
-      </w:r>
-      <w:proofErr w:type="spellEnd"/>
-      <w:proofErr w:type="gramEnd"/>
-      <w:r>
-        <w:rPr>
-          <w:rFonts w:ascii="Times New Roman" w:eastAsia="Times New Roman" w:hAnsi="Times New Roman" w:cs="Times New Roman"/>
-          <w:color w:val="242424"/>
-          <w:lang w:val="en-US"/>
-        </w:rPr>
-        <w:t>(loss='</w:t>
-      </w:r>
-      <w:proofErr w:type="spellStart"/>
-      <w:r>
-        <w:rPr>
-          <w:rFonts w:ascii="Times New Roman" w:eastAsia="Times New Roman" w:hAnsi="Times New Roman" w:cs="Times New Roman"/>
-          <w:color w:val="242424"/>
-          <w:lang w:val="en-US"/>
-        </w:rPr>
-        <w:t>mean_squared_error</w:t>
-      </w:r>
-      <w:proofErr w:type="spellEnd"/>
-      <w:r>
-        <w:rPr>
-          <w:rFonts w:ascii="Times New Roman" w:eastAsia="Times New Roman" w:hAnsi="Times New Roman" w:cs="Times New Roman"/>
-          <w:color w:val="242424"/>
-          <w:lang w:val="en-US"/>
-        </w:rPr>
-        <w:t>', optimizer='</w:t>
-      </w:r>
-      <w:proofErr w:type="spellStart"/>
-      <w:r>
-        <w:rPr>
-          <w:rFonts w:ascii="Times New Roman" w:eastAsia="Times New Roman" w:hAnsi="Times New Roman" w:cs="Times New Roman"/>
-          <w:color w:val="242424"/>
-          <w:lang w:val="en-US"/>
-        </w:rPr>
-        <w:t>adam</w:t>
-      </w:r>
-      <w:proofErr w:type="spellEnd"/>
-      <w:r>
-        <w:rPr>
-          <w:rFonts w:ascii="Times New Roman" w:eastAsia="Times New Roman" w:hAnsi="Times New Roman" w:cs="Times New Roman"/>
-          <w:color w:val="242424"/>
-          <w:lang w:val="en-US"/>
-        </w:rPr>
-        <w:t>')</w:t>
-      </w:r>
-    </w:p>
-    <w:p>
-      <w:pPr>
-        <w:rPr>
-          <w:rFonts w:ascii="Times New Roman" w:eastAsia="Times New Roman" w:hAnsi="Times New Roman" w:cs="Times New Roman"/>
-          <w:color w:val="242424"/>
-          <w:lang w:val="en-US"/>
-        </w:rPr>
-      </w:pPr>
-      <w:r>
-        <w:rPr>
-          <w:rFonts w:ascii="Times New Roman" w:eastAsia="Times New Roman" w:hAnsi="Times New Roman" w:cs="Times New Roman"/>
-          <w:color w:val="242424"/>
-          <w:lang w:val="en-US"/>
-        </w:rPr>
-        <w:t xml:space="preserve">    return </w:t>
-      </w:r>
-      <w:proofErr w:type="gramStart"/>
-      <w:r>
-        <w:rPr>
-          <w:rFonts w:ascii="Times New Roman" w:eastAsia="Times New Roman" w:hAnsi="Times New Roman" w:cs="Times New Roman"/>
-          <w:color w:val="242424"/>
-          <w:lang w:val="en-US"/>
-        </w:rPr>
-        <w:t>model</w:t>
-      </w:r>
-      <w:proofErr w:type="gramEnd"/>
+        <w:t xml:space="preserve">    model = Sequential()</w:t>
+      </w:r>
+    </w:p>
+    <w:p>
+      <w:pPr>
+        <w:rPr>
+          <w:rFonts w:ascii="Times New Roman" w:eastAsia="Times New Roman" w:hAnsi="Times New Roman" w:cs="Times New Roman"/>
+          <w:color w:val="242424"/>
+          <w:lang w:val="en-US"/>
+        </w:rPr>
+      </w:pPr>
+      <w:r>
+        <w:rPr>
+          <w:rFonts w:ascii="Times New Roman" w:eastAsia="Times New Roman" w:hAnsi="Times New Roman" w:cs="Times New Roman"/>
+          <w:color w:val="242424"/>
+          <w:lang w:val="en-US"/>
+        </w:rPr>
+        <w:t xml:space="preserve">    model.add(Dense(15, input_dim=13, kernel_initializer='normal', activation='relu'))</w:t>
+      </w:r>
+    </w:p>
+    <w:p>
+      <w:pPr>
+        <w:rPr>
+          <w:rFonts w:ascii="Times New Roman" w:eastAsia="Times New Roman" w:hAnsi="Times New Roman" w:cs="Times New Roman"/>
+          <w:color w:val="242424"/>
+          <w:lang w:val="en-US"/>
+        </w:rPr>
+      </w:pPr>
+      <w:r>
+        <w:rPr>
+          <w:rFonts w:ascii="Times New Roman" w:eastAsia="Times New Roman" w:hAnsi="Times New Roman" w:cs="Times New Roman"/>
+          <w:color w:val="242424"/>
+          <w:lang w:val="en-US"/>
+        </w:rPr>
+        <w:t xml:space="preserve">    # model.add(Dense(20, input_dim=13, kernel_initializer='normal', activation='relu'))</w:t>
+      </w:r>
+    </w:p>
+    <w:p>
+      <w:pPr>
+        <w:rPr>
+          <w:rFonts w:ascii="Times New Roman" w:eastAsia="Times New Roman" w:hAnsi="Times New Roman" w:cs="Times New Roman"/>
+          <w:color w:val="242424"/>
+          <w:lang w:val="en-US"/>
+        </w:rPr>
+      </w:pPr>
+      <w:r>
+        <w:rPr>
+          <w:rFonts w:ascii="Times New Roman" w:eastAsia="Times New Roman" w:hAnsi="Times New Roman" w:cs="Times New Roman"/>
+          <w:color w:val="242424"/>
+          <w:lang w:val="en-US"/>
+        </w:rPr>
+        <w:t xml:space="preserve">    model.add(Dense(13, kernel_initializer='normal', activation='relu'))</w:t>
+      </w:r>
+    </w:p>
+    <w:p>
+      <w:pPr>
+        <w:rPr>
+          <w:rFonts w:ascii="Times New Roman" w:eastAsia="Times New Roman" w:hAnsi="Times New Roman" w:cs="Times New Roman"/>
+          <w:color w:val="242424"/>
+          <w:lang w:val="en-US"/>
+        </w:rPr>
+      </w:pPr>
+      <w:r>
+        <w:rPr>
+          <w:rFonts w:ascii="Times New Roman" w:eastAsia="Times New Roman" w:hAnsi="Times New Roman" w:cs="Times New Roman"/>
+          <w:color w:val="242424"/>
+          <w:lang w:val="en-US"/>
+        </w:rPr>
+        <w:t xml:space="preserve">    model.add(Dense(1, kernel_initializer='normal'))</w:t>
+      </w:r>
+    </w:p>
+    <w:p>
+      <w:pPr>
+        <w:rPr>
+          <w:rFonts w:ascii="Times New Roman" w:eastAsia="Times New Roman" w:hAnsi="Times New Roman" w:cs="Times New Roman"/>
+          <w:color w:val="242424"/>
+          <w:lang w:val="en-US"/>
+        </w:rPr>
+      </w:pPr>
+      <w:r>
+        <w:rPr>
+          <w:rFonts w:ascii="Times New Roman" w:eastAsia="Times New Roman" w:hAnsi="Times New Roman" w:cs="Times New Roman"/>
+          <w:color w:val="242424"/>
+          <w:lang w:val="en-US"/>
+        </w:rPr>
+        <w:t xml:space="preserve">    model.compile(loss='mean_squared_error', optimizer='adam')</w:t>
+      </w:r>
+    </w:p>
+    <w:p>
+      <w:pPr>
+        <w:rPr>
+          <w:rFonts w:ascii="Times New Roman" w:eastAsia="Times New Roman" w:hAnsi="Times New Roman" w:cs="Times New Roman"/>
+          <w:color w:val="242424"/>
+          <w:lang w:val="en-US"/>
+        </w:rPr>
+      </w:pPr>
+      <w:r>
+        <w:rPr>
+          <w:rFonts w:ascii="Times New Roman" w:eastAsia="Times New Roman" w:hAnsi="Times New Roman" w:cs="Times New Roman"/>
+          <w:color w:val="242424"/>
+          <w:lang w:val="en-US"/>
+        </w:rPr>
+        <w:t xml:space="preserve">    return model</w:t>
+      </w:r>
     </w:p>
     <w:p>
       <w:pPr>
@@ -2070,162 +1042,30 @@
           <w:lang w:val="en-US"/>
         </w:rPr>
       </w:pPr>
-      <w:proofErr w:type="spellStart"/>
-      <w:proofErr w:type="gramStart"/>
-      <w:r>
-        <w:rPr>
-          <w:rFonts w:ascii="Times New Roman" w:eastAsia="Times New Roman" w:hAnsi="Times New Roman" w:cs="Times New Roman"/>
-          <w:color w:val="242424"/>
-          <w:lang w:val="en-US"/>
-        </w:rPr>
-        <w:t>estimators.append</w:t>
-      </w:r>
-      <w:proofErr w:type="spellEnd"/>
-      <w:proofErr w:type="gramEnd"/>
-      <w:r>
-        <w:rPr>
-          <w:rFonts w:ascii="Times New Roman" w:eastAsia="Times New Roman" w:hAnsi="Times New Roman" w:cs="Times New Roman"/>
-          <w:color w:val="242424"/>
-          <w:lang w:val="en-US"/>
-        </w:rPr>
-        <w:t xml:space="preserve">(('standardize', </w:t>
-      </w:r>
-      <w:proofErr w:type="spellStart"/>
-      <w:r>
-        <w:rPr>
-          <w:rFonts w:ascii="Times New Roman" w:eastAsia="Times New Roman" w:hAnsi="Times New Roman" w:cs="Times New Roman"/>
-          <w:color w:val="242424"/>
-          <w:lang w:val="en-US"/>
-        </w:rPr>
-        <w:t>StandardScaler</w:t>
-      </w:r>
-      <w:proofErr w:type="spellEnd"/>
-      <w:r>
-        <w:rPr>
-          <w:rFonts w:ascii="Times New Roman" w:eastAsia="Times New Roman" w:hAnsi="Times New Roman" w:cs="Times New Roman"/>
-          <w:color w:val="242424"/>
-          <w:lang w:val="en-US"/>
-        </w:rPr>
-        <w:t>()))</w:t>
-      </w:r>
-    </w:p>
-    <w:p>
-      <w:pPr>
-        <w:rPr>
-          <w:rFonts w:ascii="Times New Roman" w:eastAsia="Times New Roman" w:hAnsi="Times New Roman" w:cs="Times New Roman"/>
-          <w:color w:val="242424"/>
-          <w:lang w:val="en-US"/>
-        </w:rPr>
-      </w:pPr>
-      <w:proofErr w:type="spellStart"/>
-      <w:proofErr w:type="gramStart"/>
-      <w:r>
-        <w:rPr>
-          <w:rFonts w:ascii="Times New Roman" w:eastAsia="Times New Roman" w:hAnsi="Times New Roman" w:cs="Times New Roman"/>
-          <w:color w:val="242424"/>
-          <w:lang w:val="en-US"/>
-        </w:rPr>
-        <w:t>estimators.append</w:t>
-      </w:r>
-      <w:proofErr w:type="spellEnd"/>
-      <w:proofErr w:type="gramEnd"/>
-      <w:r>
-        <w:rPr>
-          <w:rFonts w:ascii="Times New Roman" w:eastAsia="Times New Roman" w:hAnsi="Times New Roman" w:cs="Times New Roman"/>
-          <w:color w:val="242424"/>
-          <w:lang w:val="en-US"/>
-        </w:rPr>
-        <w:t>(('</w:t>
-      </w:r>
-      <w:proofErr w:type="spellStart"/>
-      <w:r>
-        <w:rPr>
-          <w:rFonts w:ascii="Times New Roman" w:eastAsia="Times New Roman" w:hAnsi="Times New Roman" w:cs="Times New Roman"/>
-          <w:color w:val="242424"/>
-          <w:lang w:val="en-US"/>
-        </w:rPr>
-        <w:t>mlp</w:t>
-      </w:r>
-      <w:proofErr w:type="spellEnd"/>
-      <w:r>
-        <w:rPr>
-          <w:rFonts w:ascii="Times New Roman" w:eastAsia="Times New Roman" w:hAnsi="Times New Roman" w:cs="Times New Roman"/>
-          <w:color w:val="242424"/>
-          <w:lang w:val="en-US"/>
-        </w:rPr>
-        <w:t xml:space="preserve">', </w:t>
-      </w:r>
-      <w:proofErr w:type="spellStart"/>
-      <w:r>
-        <w:rPr>
-          <w:rFonts w:ascii="Times New Roman" w:eastAsia="Times New Roman" w:hAnsi="Times New Roman" w:cs="Times New Roman"/>
-          <w:color w:val="242424"/>
-          <w:lang w:val="en-US"/>
-        </w:rPr>
-        <w:t>KerasRegressor</w:t>
-      </w:r>
-      <w:proofErr w:type="spellEnd"/>
-      <w:r>
-        <w:rPr>
-          <w:rFonts w:ascii="Times New Roman" w:eastAsia="Times New Roman" w:hAnsi="Times New Roman" w:cs="Times New Roman"/>
-          <w:color w:val="242424"/>
-          <w:lang w:val="en-US"/>
-        </w:rPr>
-        <w:t>(</w:t>
-      </w:r>
-      <w:proofErr w:type="spellStart"/>
-      <w:r>
-        <w:rPr>
-          <w:rFonts w:ascii="Times New Roman" w:eastAsia="Times New Roman" w:hAnsi="Times New Roman" w:cs="Times New Roman"/>
-          <w:color w:val="242424"/>
-          <w:lang w:val="en-US"/>
-        </w:rPr>
-        <w:t>build_fn</w:t>
-      </w:r>
-      <w:proofErr w:type="spellEnd"/>
-      <w:r>
-        <w:rPr>
-          <w:rFonts w:ascii="Times New Roman" w:eastAsia="Times New Roman" w:hAnsi="Times New Roman" w:cs="Times New Roman"/>
-          <w:color w:val="242424"/>
-          <w:lang w:val="en-US"/>
-        </w:rPr>
-        <w:t>=</w:t>
-      </w:r>
-      <w:proofErr w:type="spellStart"/>
-      <w:r>
-        <w:rPr>
-          <w:rFonts w:ascii="Times New Roman" w:eastAsia="Times New Roman" w:hAnsi="Times New Roman" w:cs="Times New Roman"/>
-          <w:color w:val="242424"/>
-          <w:lang w:val="en-US"/>
-        </w:rPr>
-        <w:t>wider_model</w:t>
-      </w:r>
-      <w:proofErr w:type="spellEnd"/>
-      <w:r>
-        <w:rPr>
-          <w:rFonts w:ascii="Times New Roman" w:eastAsia="Times New Roman" w:hAnsi="Times New Roman" w:cs="Times New Roman"/>
-          <w:color w:val="242424"/>
-          <w:lang w:val="en-US"/>
-        </w:rPr>
-        <w:t xml:space="preserve">, epochs=10, </w:t>
-      </w:r>
-      <w:proofErr w:type="spellStart"/>
-      <w:r>
-        <w:rPr>
-          <w:rFonts w:ascii="Times New Roman" w:eastAsia="Times New Roman" w:hAnsi="Times New Roman" w:cs="Times New Roman"/>
-          <w:color w:val="242424"/>
-          <w:lang w:val="en-US"/>
-        </w:rPr>
-        <w:t>batch_size</w:t>
-      </w:r>
-      <w:proofErr w:type="spellEnd"/>
-      <w:r>
-        <w:rPr>
-          <w:rFonts w:ascii="Times New Roman" w:eastAsia="Times New Roman" w:hAnsi="Times New Roman" w:cs="Times New Roman"/>
-          <w:color w:val="242424"/>
-          <w:lang w:val="en-US"/>
-        </w:rPr>
-        <w:t>=5)))</w:t>
+      <w:r>
+        <w:rPr>
+          <w:rFonts w:ascii="Times New Roman" w:eastAsia="Times New Roman" w:hAnsi="Times New Roman" w:cs="Times New Roman"/>
+          <w:color w:val="242424"/>
+          <w:lang w:val="en-US"/>
+        </w:rPr>
+        <w:t>estimators.append(('standardize', StandardScaler()))</w:t>
+      </w:r>
+    </w:p>
+    <w:p>
+      <w:pPr>
+        <w:rPr>
+          <w:rFonts w:ascii="Times New Roman" w:eastAsia="Times New Roman" w:hAnsi="Times New Roman" w:cs="Times New Roman"/>
+          <w:color w:val="242424"/>
+          <w:lang w:val="en-US"/>
+        </w:rPr>
+      </w:pPr>
+      <w:r>
+        <w:rPr>
+          <w:rFonts w:ascii="Times New Roman" w:eastAsia="Times New Roman" w:hAnsi="Times New Roman" w:cs="Times New Roman"/>
+          <w:color w:val="242424"/>
+          <w:lang w:val="en-US"/>
+        </w:rPr>
+        <w:t>estimators.append(('mlp', KerasRegressor(build_fn=wider_model, epochs=10, batch_size=5)))</w:t>
       </w:r>
     </w:p>
     <w:p>
@@ -2253,202 +1093,56 @@
           <w:lang w:val="en-US"/>
         </w:rPr>
       </w:pPr>
-      <w:proofErr w:type="spellStart"/>
-      <w:r>
-        <w:rPr>
-          <w:rFonts w:ascii="Times New Roman" w:eastAsia="Times New Roman" w:hAnsi="Times New Roman" w:cs="Times New Roman"/>
-          <w:color w:val="242424"/>
-          <w:lang w:val="en-US"/>
-        </w:rPr>
-        <w:t>kfold</w:t>
-      </w:r>
-      <w:proofErr w:type="spellEnd"/>
-      <w:r>
-        <w:rPr>
-          <w:rFonts w:ascii="Times New Roman" w:eastAsia="Times New Roman" w:hAnsi="Times New Roman" w:cs="Times New Roman"/>
-          <w:color w:val="242424"/>
-          <w:lang w:val="en-US"/>
-        </w:rPr>
-        <w:t xml:space="preserve"> = </w:t>
-      </w:r>
-      <w:proofErr w:type="spellStart"/>
-      <w:r>
-        <w:rPr>
-          <w:rFonts w:ascii="Times New Roman" w:eastAsia="Times New Roman" w:hAnsi="Times New Roman" w:cs="Times New Roman"/>
-          <w:color w:val="242424"/>
-          <w:lang w:val="en-US"/>
-        </w:rPr>
-        <w:t>KFold</w:t>
-      </w:r>
-      <w:proofErr w:type="spellEnd"/>
-      <w:r>
-        <w:rPr>
-          <w:rFonts w:ascii="Times New Roman" w:eastAsia="Times New Roman" w:hAnsi="Times New Roman" w:cs="Times New Roman"/>
-          <w:color w:val="242424"/>
-          <w:lang w:val="en-US"/>
-        </w:rPr>
-        <w:t>(</w:t>
-      </w:r>
-      <w:proofErr w:type="spellStart"/>
-      <w:r>
-        <w:rPr>
-          <w:rFonts w:ascii="Times New Roman" w:eastAsia="Times New Roman" w:hAnsi="Times New Roman" w:cs="Times New Roman"/>
-          <w:color w:val="242424"/>
-          <w:lang w:val="en-US"/>
-        </w:rPr>
-        <w:t>n_splits</w:t>
-      </w:r>
-      <w:proofErr w:type="spellEnd"/>
-      <w:r>
-        <w:rPr>
-          <w:rFonts w:ascii="Times New Roman" w:eastAsia="Times New Roman" w:hAnsi="Times New Roman" w:cs="Times New Roman"/>
-          <w:color w:val="242424"/>
-          <w:lang w:val="en-US"/>
-        </w:rPr>
-        <w:t>=10)</w:t>
-      </w:r>
-    </w:p>
-    <w:p>
-      <w:pPr>
-        <w:rPr>
-          <w:rFonts w:ascii="Times New Roman" w:eastAsia="Times New Roman" w:hAnsi="Times New Roman" w:cs="Times New Roman"/>
-          <w:color w:val="242424"/>
-          <w:lang w:val="en-US"/>
-        </w:rPr>
-      </w:pPr>
-    </w:p>
-    <w:p>
-      <w:pPr>
-        <w:rPr>
-          <w:rFonts w:ascii="Times New Roman" w:eastAsia="Times New Roman" w:hAnsi="Times New Roman" w:cs="Times New Roman"/>
-          <w:color w:val="242424"/>
-          <w:lang w:val="en-US"/>
-        </w:rPr>
-      </w:pPr>
-      <w:r>
-        <w:rPr>
-          <w:rFonts w:ascii="Times New Roman" w:eastAsia="Times New Roman" w:hAnsi="Times New Roman" w:cs="Times New Roman"/>
-          <w:color w:val="242424"/>
-          <w:lang w:val="en-US"/>
-        </w:rPr>
-        <w:t xml:space="preserve">results = </w:t>
-      </w:r>
-      <w:proofErr w:type="spellStart"/>
-      <w:r>
-        <w:rPr>
-          <w:rFonts w:ascii="Times New Roman" w:eastAsia="Times New Roman" w:hAnsi="Times New Roman" w:cs="Times New Roman"/>
-          <w:color w:val="242424"/>
-          <w:lang w:val="en-US"/>
-        </w:rPr>
-        <w:t>cross_val_</w:t>
-      </w:r>
-      <w:proofErr w:type="gramStart"/>
-      <w:r>
-        <w:rPr>
-          <w:rFonts w:ascii="Times New Roman" w:eastAsia="Times New Roman" w:hAnsi="Times New Roman" w:cs="Times New Roman"/>
-          <w:color w:val="242424"/>
-          <w:lang w:val="en-US"/>
-        </w:rPr>
-        <w:t>score</w:t>
-      </w:r>
-      <w:proofErr w:type="spellEnd"/>
-      <w:r>
-        <w:rPr>
-          <w:rFonts w:ascii="Times New Roman" w:eastAsia="Times New Roman" w:hAnsi="Times New Roman" w:cs="Times New Roman"/>
-          <w:color w:val="242424"/>
-          <w:lang w:val="en-US"/>
-        </w:rPr>
-        <w:t>(</w:t>
-      </w:r>
-      <w:proofErr w:type="gramEnd"/>
-      <w:r>
-        <w:rPr>
-          <w:rFonts w:ascii="Times New Roman" w:eastAsia="Times New Roman" w:hAnsi="Times New Roman" w:cs="Times New Roman"/>
-          <w:color w:val="242424"/>
-          <w:lang w:val="en-US"/>
-        </w:rPr>
-        <w:t>pipeline, X, Y, cv=</w:t>
-      </w:r>
-      <w:proofErr w:type="spellStart"/>
-      <w:r>
-        <w:rPr>
-          <w:rFonts w:ascii="Times New Roman" w:eastAsia="Times New Roman" w:hAnsi="Times New Roman" w:cs="Times New Roman"/>
-          <w:color w:val="242424"/>
-          <w:lang w:val="en-US"/>
-        </w:rPr>
-        <w:t>kfold</w:t>
-      </w:r>
-      <w:proofErr w:type="spellEnd"/>
-      <w:r>
-        <w:rPr>
-          <w:rFonts w:ascii="Times New Roman" w:eastAsia="Times New Roman" w:hAnsi="Times New Roman" w:cs="Times New Roman"/>
-          <w:color w:val="242424"/>
-          <w:lang w:val="en-US"/>
-        </w:rPr>
-        <w:t>)</w:t>
-      </w:r>
-    </w:p>
-    <w:p>
-      <w:pPr>
-        <w:rPr>
-          <w:rFonts w:ascii="Times New Roman" w:eastAsia="Times New Roman" w:hAnsi="Times New Roman" w:cs="Times New Roman"/>
-          <w:color w:val="242424"/>
-          <w:lang w:val="en-US"/>
-        </w:rPr>
-      </w:pPr>
-      <w:proofErr w:type="gramStart"/>
-      <w:r>
-        <w:rPr>
-          <w:rFonts w:ascii="Times New Roman" w:eastAsia="Times New Roman" w:hAnsi="Times New Roman" w:cs="Times New Roman"/>
-          <w:color w:val="242424"/>
-          <w:lang w:val="en-US"/>
-        </w:rPr>
-        <w:t>print(</w:t>
-      </w:r>
-      <w:proofErr w:type="gramEnd"/>
-      <w:r>
-        <w:rPr>
-          <w:rFonts w:ascii="Times New Roman" w:eastAsia="Times New Roman" w:hAnsi="Times New Roman" w:cs="Times New Roman"/>
-          <w:color w:val="242424"/>
-          <w:lang w:val="en-US"/>
-        </w:rPr>
-        <w:t>"Wider: %.2f (%.2f) MSE" % (</w:t>
-      </w:r>
-      <w:proofErr w:type="spellStart"/>
-      <w:r>
-        <w:rPr>
-          <w:rFonts w:ascii="Times New Roman" w:eastAsia="Times New Roman" w:hAnsi="Times New Roman" w:cs="Times New Roman"/>
-          <w:color w:val="242424"/>
-          <w:lang w:val="en-US"/>
-        </w:rPr>
-        <w:t>results.mean</w:t>
-      </w:r>
-      <w:proofErr w:type="spellEnd"/>
-      <w:r>
-        <w:rPr>
-          <w:rFonts w:ascii="Times New Roman" w:eastAsia="Times New Roman" w:hAnsi="Times New Roman" w:cs="Times New Roman"/>
-          <w:color w:val="242424"/>
-          <w:lang w:val="en-US"/>
-        </w:rPr>
-        <w:t xml:space="preserve">(), </w:t>
-      </w:r>
-      <w:proofErr w:type="spellStart"/>
-      <w:r>
-        <w:rPr>
-          <w:rFonts w:ascii="Times New Roman" w:eastAsia="Times New Roman" w:hAnsi="Times New Roman" w:cs="Times New Roman"/>
-          <w:color w:val="242424"/>
-          <w:lang w:val="en-US"/>
-        </w:rPr>
-        <w:t>results.std</w:t>
-      </w:r>
-      <w:proofErr w:type="spellEnd"/>
-      <w:r>
-        <w:rPr>
-          <w:rFonts w:ascii="Times New Roman" w:eastAsia="Times New Roman" w:hAnsi="Times New Roman" w:cs="Times New Roman"/>
-          <w:color w:val="242424"/>
-          <w:lang w:val="en-US"/>
-        </w:rPr>
-        <w:t>()))</w:t>
+      <w:r>
+        <w:rPr>
+          <w:rFonts w:ascii="Times New Roman" w:eastAsia="Times New Roman" w:hAnsi="Times New Roman" w:cs="Times New Roman"/>
+          <w:color w:val="242424"/>
+          <w:lang w:val="en-US"/>
+        </w:rPr>
+        <w:t>kfold = KFold(n_splits=10)</w:t>
+      </w:r>
+    </w:p>
+    <w:p>
+      <w:pPr>
+        <w:rPr>
+          <w:rFonts w:ascii="Times New Roman" w:eastAsia="Times New Roman" w:hAnsi="Times New Roman" w:cs="Times New Roman"/>
+          <w:color w:val="242424"/>
+          <w:lang w:val="en-US"/>
+        </w:rPr>
+      </w:pPr>
+    </w:p>
+    <w:p>
+      <w:pPr>
+        <w:rPr>
+          <w:rFonts w:ascii="Times New Roman" w:eastAsia="Times New Roman" w:hAnsi="Times New Roman" w:cs="Times New Roman"/>
+          <w:color w:val="242424"/>
+          <w:lang w:val="en-US"/>
+        </w:rPr>
+      </w:pPr>
+      <w:r>
+        <w:rPr>
+          <w:rFonts w:ascii="Times New Roman" w:eastAsia="Times New Roman" w:hAnsi="Times New Roman" w:cs="Times New Roman"/>
+          <w:color w:val="242424"/>
+          <w:lang w:val="en-US"/>
+        </w:rPr>
+        <w:t>results = cross_val_score(pipeline, X, Y, cv=kfold)</w:t>
+      </w:r>
+    </w:p>
+    <w:p>
+      <w:pPr>
+        <w:rPr>
+          <w:rFonts w:ascii="Times New Roman" w:eastAsia="Times New Roman" w:hAnsi="Times New Roman" w:cs="Times New Roman"/>
+          <w:color w:val="242424"/>
+          <w:lang w:val="en-US"/>
+        </w:rPr>
+      </w:pPr>
+      <w:r>
+        <w:rPr>
+          <w:rFonts w:ascii="Times New Roman" w:eastAsia="Times New Roman" w:hAnsi="Times New Roman" w:cs="Times New Roman"/>
+          <w:color w:val="242424"/>
+          <w:lang w:val="en-US"/>
+        </w:rPr>
+        <w:t>print("Wider: %.2f (%.2f) MSE" % (results.mean(), results.std()))</w:t>
       </w:r>
     </w:p>
     <w:p>
@@ -2647,43 +1341,7 @@
           <w:color w:val="242424"/>
           <w:lang w:val="en-IN"/>
         </w:rPr>
-        <w:t xml:space="preserve">: The code starts by installing necessary libraries like </w:t>
-      </w:r>
-      <w:proofErr w:type="spellStart"/>
-      <w:r>
-        <w:rPr>
-          <w:rFonts w:ascii="Times New Roman" w:eastAsia="Times New Roman" w:hAnsi="Times New Roman" w:cs="Times New Roman"/>
-          <w:color w:val="242424"/>
-          <w:lang w:val="en-IN"/>
-        </w:rPr>
-        <w:t>Keras</w:t>
-      </w:r>
-      <w:proofErr w:type="spellEnd"/>
-      <w:r>
-        <w:rPr>
-          <w:rFonts w:ascii="Times New Roman" w:eastAsia="Times New Roman" w:hAnsi="Times New Roman" w:cs="Times New Roman"/>
-          <w:color w:val="242424"/>
-          <w:lang w:val="en-IN"/>
-        </w:rPr>
-        <w:t xml:space="preserve">, scikit-learn, and </w:t>
-      </w:r>
-      <w:proofErr w:type="spellStart"/>
-      <w:r>
-        <w:rPr>
-          <w:rFonts w:ascii="Times New Roman" w:eastAsia="Times New Roman" w:hAnsi="Times New Roman" w:cs="Times New Roman"/>
-          <w:color w:val="242424"/>
-          <w:lang w:val="en-IN"/>
-        </w:rPr>
-        <w:t>scikeras</w:t>
-      </w:r>
-      <w:proofErr w:type="spellEnd"/>
-      <w:r>
-        <w:rPr>
-          <w:rFonts w:ascii="Times New Roman" w:eastAsia="Times New Roman" w:hAnsi="Times New Roman" w:cs="Times New Roman"/>
-          <w:color w:val="242424"/>
-          <w:lang w:val="en-IN"/>
-        </w:rPr>
-        <w:t xml:space="preserve"> using pip. These libraries are essential for building and evaluating the neural network model.</w:t>
+        <w:t>: The code starts by installing necessary libraries like Keras, scikit-learn, and scikeras using pip. These libraries are essential for building and evaluating the neural network model.</w:t>
       </w:r>
     </w:p>
     <w:p>
@@ -2717,7 +1375,6 @@
         </w:rPr>
         <w:t xml:space="preserve">: The dataset is loaded using pandas from a CSV file named "housing.csv". The dataset is then split into input features (X) and target variable (Y). Standardization is performed on the input features using </w:t>
       </w:r>
-      <w:proofErr w:type="spellStart"/>
       <w:r>
         <w:rPr>
           <w:rFonts w:ascii="Times New Roman" w:eastAsia="Times New Roman" w:hAnsi="Times New Roman" w:cs="Times New Roman"/>
@@ -2728,7 +1385,6 @@
         </w:rPr>
         <w:t>StandardScaler</w:t>
       </w:r>
-      <w:proofErr w:type="spellEnd"/>
       <w:r>
         <w:rPr>
           <w:rFonts w:ascii="Times New Roman" w:eastAsia="Times New Roman" w:hAnsi="Times New Roman" w:cs="Times New Roman"/>
@@ -2766,61 +1422,7 @@
           <w:color w:val="242424"/>
           <w:lang w:val="en-IN"/>
         </w:rPr>
-        <w:t xml:space="preserve">: A wider feedforward neural network model is defined using </w:t>
-      </w:r>
-      <w:proofErr w:type="spellStart"/>
-      <w:r>
-        <w:rPr>
-          <w:rFonts w:ascii="Times New Roman" w:eastAsia="Times New Roman" w:hAnsi="Times New Roman" w:cs="Times New Roman"/>
-          <w:color w:val="242424"/>
-          <w:lang w:val="en-IN"/>
-        </w:rPr>
-        <w:t>Keras</w:t>
-      </w:r>
-      <w:proofErr w:type="spellEnd"/>
-      <w:r>
-        <w:rPr>
-          <w:rFonts w:ascii="Times New Roman" w:eastAsia="Times New Roman" w:hAnsi="Times New Roman" w:cs="Times New Roman"/>
-          <w:color w:val="242424"/>
-          <w:lang w:val="en-IN"/>
-        </w:rPr>
-        <w:t xml:space="preserve">. It consists of an input layer with 13 neurons (matching the number of features), a hidden layer with 15 neurons and </w:t>
-      </w:r>
-      <w:proofErr w:type="spellStart"/>
-      <w:r>
-        <w:rPr>
-          <w:rFonts w:ascii="Times New Roman" w:eastAsia="Times New Roman" w:hAnsi="Times New Roman" w:cs="Times New Roman"/>
-          <w:color w:val="242424"/>
-          <w:lang w:val="en-IN"/>
-        </w:rPr>
-        <w:t>ReLU</w:t>
-      </w:r>
-      <w:proofErr w:type="spellEnd"/>
-      <w:r>
-        <w:rPr>
-          <w:rFonts w:ascii="Times New Roman" w:eastAsia="Times New Roman" w:hAnsi="Times New Roman" w:cs="Times New Roman"/>
-          <w:color w:val="242424"/>
-          <w:lang w:val="en-IN"/>
-        </w:rPr>
-        <w:t xml:space="preserve"> activation function, another hidden layer with 13 neurons and </w:t>
-      </w:r>
-      <w:proofErr w:type="spellStart"/>
-      <w:r>
-        <w:rPr>
-          <w:rFonts w:ascii="Times New Roman" w:eastAsia="Times New Roman" w:hAnsi="Times New Roman" w:cs="Times New Roman"/>
-          <w:color w:val="242424"/>
-          <w:lang w:val="en-IN"/>
-        </w:rPr>
-        <w:t>ReLU</w:t>
-      </w:r>
-      <w:proofErr w:type="spellEnd"/>
-      <w:r>
-        <w:rPr>
-          <w:rFonts w:ascii="Times New Roman" w:eastAsia="Times New Roman" w:hAnsi="Times New Roman" w:cs="Times New Roman"/>
-          <w:color w:val="242424"/>
-          <w:lang w:val="en-IN"/>
-        </w:rPr>
-        <w:t xml:space="preserve"> activation function, and an output layer with 1 neuron for regression. The model is compiled with mean squared error loss function and Adam optimizer.</w:t>
+        <w:t>: A wider feedforward neural network model is defined using Keras. It consists of an input layer with 13 neurons (matching the number of features), a hidden layer with 15 neurons and ReLU activation function, another hidden layer with 13 neurons and ReLU activation function, and an output layer with 1 neuron for regression. The model is compiled with mean squared error loss function and Adam optimizer.</w:t>
       </w:r>
     </w:p>
     <w:p>
@@ -2871,7 +1473,6 @@
         </w:rPr>
         <w:t xml:space="preserve"> is constructed to sequentially apply a list of transforms and a final estimator. In this case, the transforms include standardization (</w:t>
       </w:r>
-      <w:proofErr w:type="spellStart"/>
       <w:r>
         <w:rPr>
           <w:rFonts w:ascii="Times New Roman" w:eastAsia="Times New Roman" w:hAnsi="Times New Roman" w:cs="Times New Roman"/>
@@ -2882,34 +1483,14 @@
         </w:rPr>
         <w:t>StandardScaler</w:t>
       </w:r>
-      <w:proofErr w:type="spellEnd"/>
-      <w:r>
-        <w:rPr>
-          <w:rFonts w:ascii="Times New Roman" w:eastAsia="Times New Roman" w:hAnsi="Times New Roman" w:cs="Times New Roman"/>
-          <w:color w:val="242424"/>
-          <w:lang w:val="en-IN"/>
-        </w:rPr>
-        <w:t xml:space="preserve">), followed by the </w:t>
-      </w:r>
-      <w:proofErr w:type="spellStart"/>
-      <w:r>
-        <w:rPr>
-          <w:rFonts w:ascii="Times New Roman" w:eastAsia="Times New Roman" w:hAnsi="Times New Roman" w:cs="Times New Roman"/>
-          <w:color w:val="242424"/>
-          <w:lang w:val="en-IN"/>
-        </w:rPr>
-        <w:t>Keras</w:t>
-      </w:r>
-      <w:proofErr w:type="spellEnd"/>
-      <w:r>
-        <w:rPr>
-          <w:rFonts w:ascii="Times New Roman" w:eastAsia="Times New Roman" w:hAnsi="Times New Roman" w:cs="Times New Roman"/>
-          <w:color w:val="242424"/>
-          <w:lang w:val="en-IN"/>
-        </w:rPr>
-        <w:t xml:space="preserve"> neural network model (</w:t>
-      </w:r>
-      <w:proofErr w:type="spellStart"/>
+      <w:r>
+        <w:rPr>
+          <w:rFonts w:ascii="Times New Roman" w:eastAsia="Times New Roman" w:hAnsi="Times New Roman" w:cs="Times New Roman"/>
+          <w:color w:val="242424"/>
+          <w:lang w:val="en-IN"/>
+        </w:rPr>
+        <w:t>), followed by the Keras neural network model (</w:t>
+      </w:r>
       <w:r>
         <w:rPr>
           <w:rFonts w:ascii="Times New Roman" w:eastAsia="Times New Roman" w:hAnsi="Times New Roman" w:cs="Times New Roman"/>
@@ -2920,7 +1501,6 @@
         </w:rPr>
         <w:t>KerasRegressor</w:t>
       </w:r>
-      <w:proofErr w:type="spellEnd"/>
       <w:r>
         <w:rPr>
           <w:rFonts w:ascii="Times New Roman" w:eastAsia="Times New Roman" w:hAnsi="Times New Roman" w:cs="Times New Roman"/>
@@ -2958,27 +1538,8 @@
           <w:color w:val="242424"/>
           <w:lang w:val="en-IN"/>
         </w:rPr>
-        <w:t>: Cross-validation is performed using scikit-</w:t>
-      </w:r>
-      <w:proofErr w:type="spellStart"/>
-      <w:r>
-        <w:rPr>
-          <w:rFonts w:ascii="Times New Roman" w:eastAsia="Times New Roman" w:hAnsi="Times New Roman" w:cs="Times New Roman"/>
-          <w:color w:val="242424"/>
-          <w:lang w:val="en-IN"/>
-        </w:rPr>
-        <w:t>learn's</w:t>
-      </w:r>
-      <w:proofErr w:type="spellEnd"/>
-      <w:r>
-        <w:rPr>
-          <w:rFonts w:ascii="Times New Roman" w:eastAsia="Times New Roman" w:hAnsi="Times New Roman" w:cs="Times New Roman"/>
-          <w:color w:val="242424"/>
-          <w:lang w:val="en-IN"/>
-        </w:rPr>
-        <w:t xml:space="preserve"> </w:t>
-      </w:r>
-      <w:proofErr w:type="spellStart"/>
+        <w:t xml:space="preserve">: Cross-validation is performed using scikit-learn's </w:t>
+      </w:r>
       <w:r>
         <w:rPr>
           <w:rFonts w:ascii="Times New Roman" w:eastAsia="Times New Roman" w:hAnsi="Times New Roman" w:cs="Times New Roman"/>
@@ -2989,7 +1550,6 @@
         </w:rPr>
         <w:t>cross_val_score</w:t>
       </w:r>
-      <w:proofErr w:type="spellEnd"/>
       <w:r>
         <w:rPr>
           <w:rFonts w:ascii="Times New Roman" w:eastAsia="Times New Roman" w:hAnsi="Times New Roman" w:cs="Times New Roman"/>
@@ -3130,47 +1690,7 @@
           <w:szCs w:val="28"/>
           <w:lang w:val="en-IN" w:bidi="mr-IN"/>
         </w:rPr>
-        <w:t xml:space="preserve">Evaluating feed forward deep network for multiclass Classification using </w:t>
-      </w:r>
-      <w:proofErr w:type="spellStart"/>
-      <w:r>
-        <w:rPr>
-          <w:rFonts w:ascii="Times New Roman" w:hAnsi="Times New Roman" w:cs="Times New Roman"/>
-          <w:sz w:val="28"/>
-          <w:szCs w:val="28"/>
-          <w:lang w:val="en-IN" w:bidi="mr-IN"/>
-        </w:rPr>
-        <w:t>KFold</w:t>
-      </w:r>
-      <w:proofErr w:type="spellEnd"/>
-      <w:r>
-        <w:rPr>
-          <w:rFonts w:ascii="Times New Roman" w:hAnsi="Times New Roman" w:cs="Times New Roman"/>
-          <w:sz w:val="28"/>
-          <w:szCs w:val="28"/>
-          <w:lang w:val="en-IN" w:bidi="mr-IN"/>
-        </w:rPr>
-        <w:t xml:space="preserve"> </w:t>
-      </w:r>
-      <w:proofErr w:type="spellStart"/>
-      <w:r>
-        <w:rPr>
-          <w:rFonts w:ascii="Times New Roman" w:hAnsi="Times New Roman" w:cs="Times New Roman"/>
-          <w:sz w:val="28"/>
-          <w:szCs w:val="28"/>
-          <w:lang w:val="en-IN" w:bidi="mr-IN"/>
-        </w:rPr>
-        <w:t>crossvalidation</w:t>
-      </w:r>
-      <w:proofErr w:type="spellEnd"/>
-      <w:r>
-        <w:rPr>
-          <w:rFonts w:ascii="Times New Roman" w:hAnsi="Times New Roman" w:cs="Times New Roman"/>
-          <w:sz w:val="28"/>
-          <w:szCs w:val="28"/>
-          <w:lang w:val="en-IN" w:bidi="mr-IN"/>
-        </w:rPr>
-        <w:t>.</w:t>
+        <w:t>Evaluating feed forward deep network for multiclass Classification using KFold crossvalidation.</w:t>
       </w:r>
     </w:p>
     <w:p>
@@ -3278,59 +1798,13 @@
           <w:lang w:val="en-IN"/>
         </w:rPr>
       </w:pPr>
-      <w:proofErr w:type="spellStart"/>
-      <w:r>
-        <w:rPr>
-          <w:rFonts w:ascii="Times New Roman" w:eastAsia="Times New Roman" w:hAnsi="Times New Roman" w:cs="Times New Roman"/>
-          <w:color w:val="242424"/>
-          <w:lang w:val="en-IN"/>
-        </w:rPr>
-        <w:t>KFold</w:t>
-      </w:r>
-      <w:proofErr w:type="spellEnd"/>
-      <w:r>
-        <w:rPr>
-          <w:rFonts w:ascii="Times New Roman" w:eastAsia="Times New Roman" w:hAnsi="Times New Roman" w:cs="Times New Roman"/>
-          <w:color w:val="242424"/>
-          <w:lang w:val="en-IN"/>
-        </w:rPr>
-        <w:t xml:space="preserve"> Cross-Validation: </w:t>
-      </w:r>
-      <w:proofErr w:type="spellStart"/>
-      <w:r>
-        <w:rPr>
-          <w:rFonts w:ascii="Times New Roman" w:eastAsia="Times New Roman" w:hAnsi="Times New Roman" w:cs="Times New Roman"/>
-          <w:color w:val="242424"/>
-          <w:lang w:val="en-IN"/>
-        </w:rPr>
-        <w:t>KFold</w:t>
-      </w:r>
-      <w:proofErr w:type="spellEnd"/>
-      <w:r>
-        <w:rPr>
-          <w:rFonts w:ascii="Times New Roman" w:eastAsia="Times New Roman" w:hAnsi="Times New Roman" w:cs="Times New Roman"/>
-          <w:color w:val="242424"/>
-          <w:lang w:val="en-IN"/>
-        </w:rPr>
-        <w:t xml:space="preserve"> cross-validation is a technique used to assess the performance of a machine learning model. It involves splitting the dataset into K folds (or subsets) of approximately equal size. The model is trained K times, each time using K-1 folds for training and </w:t>
-      </w:r>
-      <w:proofErr w:type="gramStart"/>
-      <w:r>
-        <w:rPr>
-          <w:rFonts w:ascii="Times New Roman" w:eastAsia="Times New Roman" w:hAnsi="Times New Roman" w:cs="Times New Roman"/>
-          <w:color w:val="242424"/>
-          <w:lang w:val="en-IN"/>
-        </w:rPr>
-        <w:t>one fold</w:t>
-      </w:r>
-      <w:proofErr w:type="gramEnd"/>
-      <w:r>
-        <w:rPr>
-          <w:rFonts w:ascii="Times New Roman" w:eastAsia="Times New Roman" w:hAnsi="Times New Roman" w:cs="Times New Roman"/>
-          <w:color w:val="242424"/>
-          <w:lang w:val="en-IN"/>
-        </w:rPr>
-        <w:t xml:space="preserve"> for validation. This process allows for a more robust estimation of the model's performance compared to a single train-test split.</w:t>
+      <w:r>
+        <w:rPr>
+          <w:rFonts w:ascii="Times New Roman" w:eastAsia="Times New Roman" w:hAnsi="Times New Roman" w:cs="Times New Roman"/>
+          <w:color w:val="242424"/>
+          <w:lang w:val="en-IN"/>
+        </w:rPr>
+        <w:t>KFold Cross-Validation: KFold cross-validation is a technique used to assess the performance of a machine learning model. It involves splitting the dataset into K folds (or subsets) of approximately equal size. The model is trained K times, each time using K-1 folds for training and one fold for validation. This process allows for a more robust estimation of the model's performance compared to a single train-test split.</w:t>
       </w:r>
     </w:p>
     <w:p>
@@ -3471,25 +1945,7 @@
           <w:color w:val="242424"/>
           <w:lang w:val="en-US"/>
         </w:rPr>
-        <w:t xml:space="preserve"># 5B. Evaluating feed forward deep network for multiclass Classification using </w:t>
-      </w:r>
-      <w:proofErr w:type="spellStart"/>
-      <w:r>
-        <w:rPr>
-          <w:rFonts w:ascii="Times New Roman" w:eastAsia="Times New Roman" w:hAnsi="Times New Roman" w:cs="Times New Roman"/>
-          <w:color w:val="242424"/>
-          <w:lang w:val="en-US"/>
-        </w:rPr>
-        <w:t>KFold</w:t>
-      </w:r>
-      <w:proofErr w:type="spellEnd"/>
-      <w:r>
-        <w:rPr>
-          <w:rFonts w:ascii="Times New Roman" w:eastAsia="Times New Roman" w:hAnsi="Times New Roman" w:cs="Times New Roman"/>
-          <w:color w:val="242424"/>
-          <w:lang w:val="en-US"/>
-        </w:rPr>
-        <w:t xml:space="preserve"> cross-validation.</w:t>
+        <w:t># 5B. Evaluating feed forward deep network for multiclass Classification using KFold cross-validation.</w:t>
       </w:r>
     </w:p>
     <w:p>
@@ -3521,34 +1977,14 @@
           <w:lang w:val="en-US"/>
         </w:rPr>
       </w:pPr>
-      <w:proofErr w:type="gramStart"/>
-      <w:r>
-        <w:rPr>
-          <w:rFonts w:ascii="Times New Roman" w:eastAsia="Times New Roman" w:hAnsi="Times New Roman" w:cs="Times New Roman"/>
-          <w:color w:val="242424"/>
-          <w:lang w:val="en-US"/>
-        </w:rPr>
-        <w:t># !pip</w:t>
-      </w:r>
-      <w:proofErr w:type="gramEnd"/>
-      <w:r>
-        <w:rPr>
-          <w:rFonts w:ascii="Times New Roman" w:eastAsia="Times New Roman" w:hAnsi="Times New Roman" w:cs="Times New Roman"/>
-          <w:color w:val="242424"/>
-          <w:lang w:val="en-US"/>
-        </w:rPr>
-        <w:t xml:space="preserve"> install </w:t>
-      </w:r>
-      <w:proofErr w:type="spellStart"/>
-      <w:r>
-        <w:rPr>
-          <w:rFonts w:ascii="Times New Roman" w:eastAsia="Times New Roman" w:hAnsi="Times New Roman" w:cs="Times New Roman"/>
-          <w:color w:val="242424"/>
-          <w:lang w:val="en-US"/>
-        </w:rPr>
-        <w:t>scikeras</w:t>
-      </w:r>
-      <w:proofErr w:type="spellEnd"/>
+      <w:r>
+        <w:rPr>
+          <w:rFonts w:ascii="Times New Roman" w:eastAsia="Times New Roman" w:hAnsi="Times New Roman" w:cs="Times New Roman"/>
+          <w:color w:val="242424"/>
+          <w:lang w:val="en-US"/>
+        </w:rPr>
+        <w:t># !pip install scikeras</w:t>
+      </w:r>
     </w:p>
     <w:p>
       <w:pPr>
@@ -3559,34 +1995,14 @@
           <w:lang w:val="en-US"/>
         </w:rPr>
       </w:pPr>
-      <w:proofErr w:type="gramStart"/>
-      <w:r>
-        <w:rPr>
-          <w:rFonts w:ascii="Times New Roman" w:eastAsia="Times New Roman" w:hAnsi="Times New Roman" w:cs="Times New Roman"/>
-          <w:color w:val="242424"/>
-          <w:lang w:val="en-US"/>
-        </w:rPr>
-        <w:t># !pip</w:t>
-      </w:r>
-      <w:proofErr w:type="gramEnd"/>
-      <w:r>
-        <w:rPr>
-          <w:rFonts w:ascii="Times New Roman" w:eastAsia="Times New Roman" w:hAnsi="Times New Roman" w:cs="Times New Roman"/>
-          <w:color w:val="242424"/>
-          <w:lang w:val="en-US"/>
-        </w:rPr>
-        <w:t xml:space="preserve"> install </w:t>
-      </w:r>
-      <w:proofErr w:type="spellStart"/>
-      <w:r>
-        <w:rPr>
-          <w:rFonts w:ascii="Times New Roman" w:eastAsia="Times New Roman" w:hAnsi="Times New Roman" w:cs="Times New Roman"/>
-          <w:color w:val="242424"/>
-          <w:lang w:val="en-US"/>
-        </w:rPr>
-        <w:t>np_utils</w:t>
-      </w:r>
-      <w:proofErr w:type="spellEnd"/>
+      <w:r>
+        <w:rPr>
+          <w:rFonts w:ascii="Times New Roman" w:eastAsia="Times New Roman" w:hAnsi="Times New Roman" w:cs="Times New Roman"/>
+          <w:color w:val="242424"/>
+          <w:lang w:val="en-US"/>
+        </w:rPr>
+        <w:t># !pip install np_utils</w:t>
+      </w:r>
     </w:p>
     <w:p>
       <w:pPr>
@@ -3631,18 +2047,8 @@
           <w:color w:val="242424"/>
           <w:lang w:val="en-US"/>
         </w:rPr>
-        <w:t xml:space="preserve">import </w:t>
-      </w:r>
-      <w:proofErr w:type="gramStart"/>
-      <w:r>
-        <w:rPr>
-          <w:rFonts w:ascii="Times New Roman" w:eastAsia="Times New Roman" w:hAnsi="Times New Roman" w:cs="Times New Roman"/>
-          <w:color w:val="242424"/>
-          <w:lang w:val="en-US"/>
-        </w:rPr>
-        <w:t>pandas</w:t>
-      </w:r>
-      <w:proofErr w:type="gramEnd"/>
+        <w:t>import pandas</w:t>
+      </w:r>
     </w:p>
     <w:p>
       <w:pPr>
@@ -3659,27 +2065,7 @@
           <w:color w:val="242424"/>
           <w:lang w:val="en-US"/>
         </w:rPr>
-        <w:t xml:space="preserve">from </w:t>
-      </w:r>
-      <w:proofErr w:type="spellStart"/>
-      <w:proofErr w:type="gramStart"/>
-      <w:r>
-        <w:rPr>
-          <w:rFonts w:ascii="Times New Roman" w:eastAsia="Times New Roman" w:hAnsi="Times New Roman" w:cs="Times New Roman"/>
-          <w:color w:val="242424"/>
-          <w:lang w:val="en-US"/>
-        </w:rPr>
-        <w:t>keras.models</w:t>
-      </w:r>
-      <w:proofErr w:type="spellEnd"/>
-      <w:proofErr w:type="gramEnd"/>
-      <w:r>
-        <w:rPr>
-          <w:rFonts w:ascii="Times New Roman" w:eastAsia="Times New Roman" w:hAnsi="Times New Roman" w:cs="Times New Roman"/>
-          <w:color w:val="242424"/>
-          <w:lang w:val="en-US"/>
-        </w:rPr>
-        <w:t xml:space="preserve"> import Sequential</w:t>
+        <w:t>from keras.models import Sequential</w:t>
       </w:r>
     </w:p>
     <w:p>
@@ -3697,27 +2083,7 @@
           <w:color w:val="242424"/>
           <w:lang w:val="en-US"/>
         </w:rPr>
-        <w:t xml:space="preserve">from </w:t>
-      </w:r>
-      <w:proofErr w:type="spellStart"/>
-      <w:proofErr w:type="gramStart"/>
-      <w:r>
-        <w:rPr>
-          <w:rFonts w:ascii="Times New Roman" w:eastAsia="Times New Roman" w:hAnsi="Times New Roman" w:cs="Times New Roman"/>
-          <w:color w:val="242424"/>
-          <w:lang w:val="en-US"/>
-        </w:rPr>
-        <w:t>keras.layers</w:t>
-      </w:r>
-      <w:proofErr w:type="spellEnd"/>
-      <w:proofErr w:type="gramEnd"/>
-      <w:r>
-        <w:rPr>
-          <w:rFonts w:ascii="Times New Roman" w:eastAsia="Times New Roman" w:hAnsi="Times New Roman" w:cs="Times New Roman"/>
-          <w:color w:val="242424"/>
-          <w:lang w:val="en-US"/>
-        </w:rPr>
-        <w:t xml:space="preserve"> import Dense</w:t>
+        <w:t>from keras.layers import Dense</w:t>
       </w:r>
     </w:p>
     <w:p>
@@ -3735,38 +2101,8 @@
           <w:color w:val="242424"/>
           <w:lang w:val="en-US"/>
         </w:rPr>
-        <w:t xml:space="preserve">from </w:t>
-      </w:r>
-      <w:proofErr w:type="spellStart"/>
-      <w:proofErr w:type="gramStart"/>
-      <w:r>
-        <w:rPr>
-          <w:rFonts w:ascii="Times New Roman" w:eastAsia="Times New Roman" w:hAnsi="Times New Roman" w:cs="Times New Roman"/>
-          <w:color w:val="242424"/>
-          <w:lang w:val="en-US"/>
-        </w:rPr>
-        <w:t>scikeras.wrappers</w:t>
-      </w:r>
-      <w:proofErr w:type="spellEnd"/>
-      <w:proofErr w:type="gramEnd"/>
-      <w:r>
-        <w:rPr>
-          <w:rFonts w:ascii="Times New Roman" w:eastAsia="Times New Roman" w:hAnsi="Times New Roman" w:cs="Times New Roman"/>
-          <w:color w:val="242424"/>
-          <w:lang w:val="en-US"/>
-        </w:rPr>
-        <w:t xml:space="preserve"> import </w:t>
-      </w:r>
-      <w:proofErr w:type="spellStart"/>
-      <w:r>
-        <w:rPr>
-          <w:rFonts w:ascii="Times New Roman" w:eastAsia="Times New Roman" w:hAnsi="Times New Roman" w:cs="Times New Roman"/>
-          <w:color w:val="242424"/>
-          <w:lang w:val="en-US"/>
-        </w:rPr>
-        <w:t>KerasClassifier</w:t>
-      </w:r>
-      <w:proofErr w:type="spellEnd"/>
+        <w:t>from scikeras.wrappers import KerasClassifier</w:t>
+      </w:r>
     </w:p>
     <w:p>
       <w:pPr>
@@ -3783,46 +2119,8 @@
           <w:color w:val="242424"/>
           <w:lang w:val="en-US"/>
         </w:rPr>
-        <w:t xml:space="preserve">from </w:t>
-      </w:r>
-      <w:proofErr w:type="spellStart"/>
-      <w:proofErr w:type="gramStart"/>
-      <w:r>
-        <w:rPr>
-          <w:rFonts w:ascii="Times New Roman" w:eastAsia="Times New Roman" w:hAnsi="Times New Roman" w:cs="Times New Roman"/>
-          <w:color w:val="242424"/>
-          <w:lang w:val="en-US"/>
-        </w:rPr>
-        <w:t>tensorflow.keras</w:t>
-      </w:r>
-      <w:proofErr w:type="gramEnd"/>
-      <w:r>
-        <w:rPr>
-          <w:rFonts w:ascii="Times New Roman" w:eastAsia="Times New Roman" w:hAnsi="Times New Roman" w:cs="Times New Roman"/>
-          <w:color w:val="242424"/>
-          <w:lang w:val="en-US"/>
-        </w:rPr>
-        <w:t>.utils</w:t>
-      </w:r>
-      <w:proofErr w:type="spellEnd"/>
-      <w:r>
-        <w:rPr>
-          <w:rFonts w:ascii="Times New Roman" w:eastAsia="Times New Roman" w:hAnsi="Times New Roman" w:cs="Times New Roman"/>
-          <w:color w:val="242424"/>
-          <w:lang w:val="en-US"/>
-        </w:rPr>
-        <w:t xml:space="preserve"> import </w:t>
-      </w:r>
-      <w:proofErr w:type="spellStart"/>
-      <w:r>
-        <w:rPr>
-          <w:rFonts w:ascii="Times New Roman" w:eastAsia="Times New Roman" w:hAnsi="Times New Roman" w:cs="Times New Roman"/>
-          <w:color w:val="242424"/>
-          <w:lang w:val="en-US"/>
-        </w:rPr>
-        <w:t>to_categorical</w:t>
-      </w:r>
-      <w:proofErr w:type="spellEnd"/>
+        <w:t>from tensorflow.keras.utils import to_categorical</w:t>
+      </w:r>
     </w:p>
     <w:p>
       <w:pPr>
@@ -3839,46 +2137,8 @@
           <w:color w:val="242424"/>
           <w:lang w:val="en-US"/>
         </w:rPr>
-        <w:t xml:space="preserve">from </w:t>
-      </w:r>
-      <w:proofErr w:type="spellStart"/>
-      <w:proofErr w:type="gramStart"/>
-      <w:r>
-        <w:rPr>
-          <w:rFonts w:ascii="Times New Roman" w:eastAsia="Times New Roman" w:hAnsi="Times New Roman" w:cs="Times New Roman"/>
-          <w:color w:val="242424"/>
-          <w:lang w:val="en-US"/>
-        </w:rPr>
-        <w:t>sklearn.model</w:t>
-      </w:r>
-      <w:proofErr w:type="gramEnd"/>
-      <w:r>
-        <w:rPr>
-          <w:rFonts w:ascii="Times New Roman" w:eastAsia="Times New Roman" w:hAnsi="Times New Roman" w:cs="Times New Roman"/>
-          <w:color w:val="242424"/>
-          <w:lang w:val="en-US"/>
-        </w:rPr>
-        <w:t>_selection</w:t>
-      </w:r>
-      <w:proofErr w:type="spellEnd"/>
-      <w:r>
-        <w:rPr>
-          <w:rFonts w:ascii="Times New Roman" w:eastAsia="Times New Roman" w:hAnsi="Times New Roman" w:cs="Times New Roman"/>
-          <w:color w:val="242424"/>
-          <w:lang w:val="en-US"/>
-        </w:rPr>
-        <w:t xml:space="preserve"> import </w:t>
-      </w:r>
-      <w:proofErr w:type="spellStart"/>
-      <w:r>
-        <w:rPr>
-          <w:rFonts w:ascii="Times New Roman" w:eastAsia="Times New Roman" w:hAnsi="Times New Roman" w:cs="Times New Roman"/>
-          <w:color w:val="242424"/>
-          <w:lang w:val="en-US"/>
-        </w:rPr>
-        <w:t>cross_val_score</w:t>
-      </w:r>
-      <w:proofErr w:type="spellEnd"/>
+        <w:t>from sklearn.model_selection import cross_val_score</w:t>
+      </w:r>
     </w:p>
     <w:p>
       <w:pPr>
@@ -3895,46 +2155,8 @@
           <w:color w:val="242424"/>
           <w:lang w:val="en-US"/>
         </w:rPr>
-        <w:t xml:space="preserve">from </w:t>
-      </w:r>
-      <w:proofErr w:type="spellStart"/>
-      <w:proofErr w:type="gramStart"/>
-      <w:r>
-        <w:rPr>
-          <w:rFonts w:ascii="Times New Roman" w:eastAsia="Times New Roman" w:hAnsi="Times New Roman" w:cs="Times New Roman"/>
-          <w:color w:val="242424"/>
-          <w:lang w:val="en-US"/>
-        </w:rPr>
-        <w:t>sklearn.model</w:t>
-      </w:r>
-      <w:proofErr w:type="gramEnd"/>
-      <w:r>
-        <w:rPr>
-          <w:rFonts w:ascii="Times New Roman" w:eastAsia="Times New Roman" w:hAnsi="Times New Roman" w:cs="Times New Roman"/>
-          <w:color w:val="242424"/>
-          <w:lang w:val="en-US"/>
-        </w:rPr>
-        <w:t>_selection</w:t>
-      </w:r>
-      <w:proofErr w:type="spellEnd"/>
-      <w:r>
-        <w:rPr>
-          <w:rFonts w:ascii="Times New Roman" w:eastAsia="Times New Roman" w:hAnsi="Times New Roman" w:cs="Times New Roman"/>
-          <w:color w:val="242424"/>
-          <w:lang w:val="en-US"/>
-        </w:rPr>
-        <w:t xml:space="preserve"> import </w:t>
-      </w:r>
-      <w:proofErr w:type="spellStart"/>
-      <w:r>
-        <w:rPr>
-          <w:rFonts w:ascii="Times New Roman" w:eastAsia="Times New Roman" w:hAnsi="Times New Roman" w:cs="Times New Roman"/>
-          <w:color w:val="242424"/>
-          <w:lang w:val="en-US"/>
-        </w:rPr>
-        <w:t>KFold</w:t>
-      </w:r>
-      <w:proofErr w:type="spellEnd"/>
+        <w:t>from sklearn.model_selection import KFold</w:t>
+      </w:r>
     </w:p>
     <w:p>
       <w:pPr>
@@ -3951,38 +2173,8 @@
           <w:color w:val="242424"/>
           <w:lang w:val="en-US"/>
         </w:rPr>
-        <w:t xml:space="preserve">from </w:t>
-      </w:r>
-      <w:proofErr w:type="spellStart"/>
-      <w:proofErr w:type="gramStart"/>
-      <w:r>
-        <w:rPr>
-          <w:rFonts w:ascii="Times New Roman" w:eastAsia="Times New Roman" w:hAnsi="Times New Roman" w:cs="Times New Roman"/>
-          <w:color w:val="242424"/>
-          <w:lang w:val="en-US"/>
-        </w:rPr>
-        <w:t>sklearn.preprocessing</w:t>
-      </w:r>
-      <w:proofErr w:type="spellEnd"/>
-      <w:proofErr w:type="gramEnd"/>
-      <w:r>
-        <w:rPr>
-          <w:rFonts w:ascii="Times New Roman" w:eastAsia="Times New Roman" w:hAnsi="Times New Roman" w:cs="Times New Roman"/>
-          <w:color w:val="242424"/>
-          <w:lang w:val="en-US"/>
-        </w:rPr>
-        <w:t xml:space="preserve"> import </w:t>
-      </w:r>
-      <w:proofErr w:type="spellStart"/>
-      <w:r>
-        <w:rPr>
-          <w:rFonts w:ascii="Times New Roman" w:eastAsia="Times New Roman" w:hAnsi="Times New Roman" w:cs="Times New Roman"/>
-          <w:color w:val="242424"/>
-          <w:lang w:val="en-US"/>
-        </w:rPr>
-        <w:t>LabelEncoder</w:t>
-      </w:r>
-      <w:proofErr w:type="spellEnd"/>
+        <w:t>from sklearn.preprocessing import LabelEncoder</w:t>
+      </w:r>
     </w:p>
     <w:p>
       <w:pPr>
@@ -4021,51 +2213,13 @@
           <w:lang w:val="en-US"/>
         </w:rPr>
       </w:pPr>
-      <w:proofErr w:type="spellStart"/>
-      <w:r>
-        <w:rPr>
-          <w:rFonts w:ascii="Times New Roman" w:eastAsia="Times New Roman" w:hAnsi="Times New Roman" w:cs="Times New Roman"/>
-          <w:color w:val="242424"/>
-          <w:lang w:val="en-US"/>
-        </w:rPr>
-        <w:t>df</w:t>
-      </w:r>
-      <w:proofErr w:type="spellEnd"/>
-      <w:r>
-        <w:rPr>
-          <w:rFonts w:ascii="Times New Roman" w:eastAsia="Times New Roman" w:hAnsi="Times New Roman" w:cs="Times New Roman"/>
-          <w:color w:val="242424"/>
-          <w:lang w:val="en-US"/>
-        </w:rPr>
-        <w:t xml:space="preserve"> = </w:t>
-      </w:r>
-      <w:proofErr w:type="spellStart"/>
-      <w:proofErr w:type="gramStart"/>
-      <w:r>
-        <w:rPr>
-          <w:rFonts w:ascii="Times New Roman" w:eastAsia="Times New Roman" w:hAnsi="Times New Roman" w:cs="Times New Roman"/>
-          <w:color w:val="242424"/>
-          <w:lang w:val="en-US"/>
-        </w:rPr>
-        <w:t>pandas.read</w:t>
-      </w:r>
-      <w:proofErr w:type="gramEnd"/>
-      <w:r>
-        <w:rPr>
-          <w:rFonts w:ascii="Times New Roman" w:eastAsia="Times New Roman" w:hAnsi="Times New Roman" w:cs="Times New Roman"/>
-          <w:color w:val="242424"/>
-          <w:lang w:val="en-US"/>
-        </w:rPr>
-        <w:t>_csv</w:t>
-      </w:r>
-      <w:proofErr w:type="spellEnd"/>
-      <w:r>
-        <w:rPr>
-          <w:rFonts w:ascii="Times New Roman" w:eastAsia="Times New Roman" w:hAnsi="Times New Roman" w:cs="Times New Roman"/>
-          <w:color w:val="242424"/>
-          <w:lang w:val="en-US"/>
-        </w:rPr>
-        <w:t>('/content/flowers.csv', header=None) #remove , header=None if dataset contains column name</w:t>
+      <w:r>
+        <w:rPr>
+          <w:rFonts w:ascii="Times New Roman" w:eastAsia="Times New Roman" w:hAnsi="Times New Roman" w:cs="Times New Roman"/>
+          <w:color w:val="242424"/>
+          <w:lang w:val="en-US"/>
+        </w:rPr>
+        <w:t>df = pandas.read_csv('/content/flowers.csv', header=None) #remove , header=None if dataset contains column name</w:t>
       </w:r>
     </w:p>
     <w:p>
@@ -4083,25 +2237,7 @@
           <w:color w:val="242424"/>
           <w:lang w:val="en-US"/>
         </w:rPr>
-        <w:t>print(</w:t>
-      </w:r>
-      <w:proofErr w:type="spellStart"/>
-      <w:r>
-        <w:rPr>
-          <w:rFonts w:ascii="Times New Roman" w:eastAsia="Times New Roman" w:hAnsi="Times New Roman" w:cs="Times New Roman"/>
-          <w:color w:val="242424"/>
-          <w:lang w:val="en-US"/>
-        </w:rPr>
-        <w:t>df</w:t>
-      </w:r>
-      <w:proofErr w:type="spellEnd"/>
-      <w:r>
-        <w:rPr>
-          <w:rFonts w:ascii="Times New Roman" w:eastAsia="Times New Roman" w:hAnsi="Times New Roman" w:cs="Times New Roman"/>
-          <w:color w:val="242424"/>
-          <w:lang w:val="en-US"/>
-        </w:rPr>
-        <w:t>)</w:t>
+        <w:t>print(df)</w:t>
       </w:r>
     </w:p>
     <w:p>
@@ -4147,45 +2283,7 @@
           <w:color w:val="242424"/>
           <w:lang w:val="en-US"/>
         </w:rPr>
-        <w:t xml:space="preserve">X = </w:t>
-      </w:r>
-      <w:proofErr w:type="spellStart"/>
-      <w:proofErr w:type="gramStart"/>
-      <w:r>
-        <w:rPr>
-          <w:rFonts w:ascii="Times New Roman" w:eastAsia="Times New Roman" w:hAnsi="Times New Roman" w:cs="Times New Roman"/>
-          <w:color w:val="242424"/>
-          <w:lang w:val="en-US"/>
-        </w:rPr>
-        <w:t>df.iloc</w:t>
-      </w:r>
-      <w:proofErr w:type="spellEnd"/>
-      <w:proofErr w:type="gramEnd"/>
-      <w:r>
-        <w:rPr>
-          <w:rFonts w:ascii="Times New Roman" w:eastAsia="Times New Roman" w:hAnsi="Times New Roman" w:cs="Times New Roman"/>
-          <w:color w:val="242424"/>
-          <w:lang w:val="en-US"/>
-        </w:rPr>
-        <w:t>[:, 0:4].</w:t>
-      </w:r>
-      <w:proofErr w:type="spellStart"/>
-      <w:r>
-        <w:rPr>
-          <w:rFonts w:ascii="Times New Roman" w:eastAsia="Times New Roman" w:hAnsi="Times New Roman" w:cs="Times New Roman"/>
-          <w:color w:val="242424"/>
-          <w:lang w:val="en-US"/>
-        </w:rPr>
-        <w:t>astype</w:t>
-      </w:r>
-      <w:proofErr w:type="spellEnd"/>
-      <w:r>
-        <w:rPr>
-          <w:rFonts w:ascii="Times New Roman" w:eastAsia="Times New Roman" w:hAnsi="Times New Roman" w:cs="Times New Roman"/>
-          <w:color w:val="242424"/>
-          <w:lang w:val="en-US"/>
-        </w:rPr>
-        <w:t>(float)</w:t>
+        <w:t>X = df.iloc[:, 0:4].astype(float)</w:t>
       </w:r>
     </w:p>
     <w:p>
@@ -4203,27 +2301,7 @@
           <w:color w:val="242424"/>
           <w:lang w:val="en-US"/>
         </w:rPr>
-        <w:t xml:space="preserve">y = </w:t>
-      </w:r>
-      <w:proofErr w:type="spellStart"/>
-      <w:proofErr w:type="gramStart"/>
-      <w:r>
-        <w:rPr>
-          <w:rFonts w:ascii="Times New Roman" w:eastAsia="Times New Roman" w:hAnsi="Times New Roman" w:cs="Times New Roman"/>
-          <w:color w:val="242424"/>
-          <w:lang w:val="en-US"/>
-        </w:rPr>
-        <w:t>df.iloc</w:t>
-      </w:r>
-      <w:proofErr w:type="spellEnd"/>
-      <w:proofErr w:type="gramEnd"/>
-      <w:r>
-        <w:rPr>
-          <w:rFonts w:ascii="Times New Roman" w:eastAsia="Times New Roman" w:hAnsi="Times New Roman" w:cs="Times New Roman"/>
-          <w:color w:val="242424"/>
-          <w:lang w:val="en-US"/>
-        </w:rPr>
-        <w:t>[:, 4]</w:t>
+        <w:t>y = df.iloc[:, 4]</w:t>
       </w:r>
     </w:p>
     <w:p>
@@ -4305,35 +2383,7 @@
           <w:color w:val="242424"/>
           <w:lang w:val="en-US"/>
         </w:rPr>
-        <w:t xml:space="preserve">encoder = </w:t>
-      </w:r>
-      <w:proofErr w:type="spellStart"/>
-      <w:proofErr w:type="gramStart"/>
-      <w:r>
-        <w:rPr>
-          <w:rFonts w:ascii="Times New Roman" w:eastAsia="Times New Roman" w:hAnsi="Times New Roman" w:cs="Times New Roman"/>
-          <w:color w:val="242424"/>
-          <w:lang w:val="en-US"/>
-        </w:rPr>
-        <w:t>LabelEncoder</w:t>
-      </w:r>
-      <w:proofErr w:type="spellEnd"/>
-      <w:r>
-        <w:rPr>
-          <w:rFonts w:ascii="Times New Roman" w:eastAsia="Times New Roman" w:hAnsi="Times New Roman" w:cs="Times New Roman"/>
-          <w:color w:val="242424"/>
-          <w:lang w:val="en-US"/>
-        </w:rPr>
-        <w:t>(</w:t>
-      </w:r>
-      <w:proofErr w:type="gramEnd"/>
-      <w:r>
-        <w:rPr>
-          <w:rFonts w:ascii="Times New Roman" w:eastAsia="Times New Roman" w:hAnsi="Times New Roman" w:cs="Times New Roman"/>
-          <w:color w:val="242424"/>
-          <w:lang w:val="en-US"/>
-        </w:rPr>
-        <w:t>)</w:t>
+        <w:t>encoder = LabelEncoder()</w:t>
       </w:r>
     </w:p>
     <w:p>
@@ -4345,23 +2395,13 @@
           <w:lang w:val="en-US"/>
         </w:rPr>
       </w:pPr>
-      <w:proofErr w:type="spellStart"/>
-      <w:r>
-        <w:rPr>
-          <w:rFonts w:ascii="Times New Roman" w:eastAsia="Times New Roman" w:hAnsi="Times New Roman" w:cs="Times New Roman"/>
-          <w:color w:val="242424"/>
-          <w:lang w:val="en-US"/>
-        </w:rPr>
-        <w:t>encoder.fit</w:t>
-      </w:r>
-      <w:proofErr w:type="spellEnd"/>
-      <w:r>
-        <w:rPr>
-          <w:rFonts w:ascii="Times New Roman" w:eastAsia="Times New Roman" w:hAnsi="Times New Roman" w:cs="Times New Roman"/>
-          <w:color w:val="242424"/>
-          <w:lang w:val="en-US"/>
-        </w:rPr>
-        <w:t>(y)</w:t>
+      <w:r>
+        <w:rPr>
+          <w:rFonts w:ascii="Times New Roman" w:eastAsia="Times New Roman" w:hAnsi="Times New Roman" w:cs="Times New Roman"/>
+          <w:color w:val="242424"/>
+          <w:lang w:val="en-US"/>
+        </w:rPr>
+        <w:t>encoder.fit(y)</w:t>
       </w:r>
     </w:p>
     <w:p>
@@ -4373,43 +2413,13 @@
           <w:lang w:val="en-US"/>
         </w:rPr>
       </w:pPr>
-      <w:proofErr w:type="spellStart"/>
-      <w:r>
-        <w:rPr>
-          <w:rFonts w:ascii="Times New Roman" w:eastAsia="Times New Roman" w:hAnsi="Times New Roman" w:cs="Times New Roman"/>
-          <w:color w:val="242424"/>
-          <w:lang w:val="en-US"/>
-        </w:rPr>
-        <w:t>encoded_y</w:t>
-      </w:r>
-      <w:proofErr w:type="spellEnd"/>
-      <w:r>
-        <w:rPr>
-          <w:rFonts w:ascii="Times New Roman" w:eastAsia="Times New Roman" w:hAnsi="Times New Roman" w:cs="Times New Roman"/>
-          <w:color w:val="242424"/>
-          <w:lang w:val="en-US"/>
-        </w:rPr>
-        <w:t xml:space="preserve"> = </w:t>
-      </w:r>
-      <w:proofErr w:type="spellStart"/>
-      <w:proofErr w:type="gramStart"/>
-      <w:r>
-        <w:rPr>
-          <w:rFonts w:ascii="Times New Roman" w:eastAsia="Times New Roman" w:hAnsi="Times New Roman" w:cs="Times New Roman"/>
-          <w:color w:val="242424"/>
-          <w:lang w:val="en-US"/>
-        </w:rPr>
-        <w:t>encoder.transform</w:t>
-      </w:r>
-      <w:proofErr w:type="spellEnd"/>
-      <w:proofErr w:type="gramEnd"/>
-      <w:r>
-        <w:rPr>
-          <w:rFonts w:ascii="Times New Roman" w:eastAsia="Times New Roman" w:hAnsi="Times New Roman" w:cs="Times New Roman"/>
-          <w:color w:val="242424"/>
-          <w:lang w:val="en-US"/>
-        </w:rPr>
-        <w:t>(y)</w:t>
+      <w:r>
+        <w:rPr>
+          <w:rFonts w:ascii="Times New Roman" w:eastAsia="Times New Roman" w:hAnsi="Times New Roman" w:cs="Times New Roman"/>
+          <w:color w:val="242424"/>
+          <w:lang w:val="en-US"/>
+        </w:rPr>
+        <w:t>encoded_y = encoder.transform(y)</w:t>
       </w:r>
     </w:p>
     <w:p>
@@ -4427,25 +2437,7 @@
           <w:color w:val="242424"/>
           <w:lang w:val="en-US"/>
         </w:rPr>
-        <w:t>print(</w:t>
-      </w:r>
-      <w:proofErr w:type="spellStart"/>
-      <w:r>
-        <w:rPr>
-          <w:rFonts w:ascii="Times New Roman" w:eastAsia="Times New Roman" w:hAnsi="Times New Roman" w:cs="Times New Roman"/>
-          <w:color w:val="242424"/>
-          <w:lang w:val="en-US"/>
-        </w:rPr>
-        <w:t>encoded_y</w:t>
-      </w:r>
-      <w:proofErr w:type="spellEnd"/>
-      <w:r>
-        <w:rPr>
-          <w:rFonts w:ascii="Times New Roman" w:eastAsia="Times New Roman" w:hAnsi="Times New Roman" w:cs="Times New Roman"/>
-          <w:color w:val="242424"/>
-          <w:lang w:val="en-US"/>
-        </w:rPr>
-        <w:t>)</w:t>
+        <w:t>print(encoded_y)</w:t>
       </w:r>
     </w:p>
     <w:p>
@@ -4457,59 +2449,13 @@
           <w:lang w:val="en-US"/>
         </w:rPr>
       </w:pPr>
-      <w:proofErr w:type="spellStart"/>
-      <w:r>
-        <w:rPr>
-          <w:rFonts w:ascii="Times New Roman" w:eastAsia="Times New Roman" w:hAnsi="Times New Roman" w:cs="Times New Roman"/>
-          <w:color w:val="242424"/>
-          <w:lang w:val="en-US"/>
-        </w:rPr>
-        <w:t>dummy_Y</w:t>
-      </w:r>
-      <w:proofErr w:type="spellEnd"/>
-      <w:r>
-        <w:rPr>
-          <w:rFonts w:ascii="Times New Roman" w:eastAsia="Times New Roman" w:hAnsi="Times New Roman" w:cs="Times New Roman"/>
-          <w:color w:val="242424"/>
-          <w:lang w:val="en-US"/>
-        </w:rPr>
-        <w:t xml:space="preserve"> = </w:t>
-      </w:r>
-      <w:proofErr w:type="spellStart"/>
-      <w:r>
-        <w:rPr>
-          <w:rFonts w:ascii="Times New Roman" w:eastAsia="Times New Roman" w:hAnsi="Times New Roman" w:cs="Times New Roman"/>
-          <w:color w:val="242424"/>
-          <w:lang w:val="en-US"/>
-        </w:rPr>
-        <w:t>to_categorical</w:t>
-      </w:r>
-      <w:proofErr w:type="spellEnd"/>
-      <w:r>
-        <w:rPr>
-          <w:rFonts w:ascii="Times New Roman" w:eastAsia="Times New Roman" w:hAnsi="Times New Roman" w:cs="Times New Roman"/>
-          <w:color w:val="242424"/>
-          <w:lang w:val="en-US"/>
-        </w:rPr>
-        <w:t>(</w:t>
-      </w:r>
-      <w:proofErr w:type="spellStart"/>
-      <w:r>
-        <w:rPr>
-          <w:rFonts w:ascii="Times New Roman" w:eastAsia="Times New Roman" w:hAnsi="Times New Roman" w:cs="Times New Roman"/>
-          <w:color w:val="242424"/>
-          <w:lang w:val="en-US"/>
-        </w:rPr>
-        <w:t>encoded_y</w:t>
-      </w:r>
-      <w:proofErr w:type="spellEnd"/>
-      <w:r>
-        <w:rPr>
-          <w:rFonts w:ascii="Times New Roman" w:eastAsia="Times New Roman" w:hAnsi="Times New Roman" w:cs="Times New Roman"/>
-          <w:color w:val="242424"/>
-          <w:lang w:val="en-US"/>
-        </w:rPr>
-        <w:t>)</w:t>
+      <w:r>
+        <w:rPr>
+          <w:rFonts w:ascii="Times New Roman" w:eastAsia="Times New Roman" w:hAnsi="Times New Roman" w:cs="Times New Roman"/>
+          <w:color w:val="242424"/>
+          <w:lang w:val="en-US"/>
+        </w:rPr>
+        <w:t>dummy_Y = to_categorical(encoded_y)</w:t>
       </w:r>
     </w:p>
     <w:p>
@@ -4527,25 +2473,7 @@
           <w:color w:val="242424"/>
           <w:lang w:val="en-US"/>
         </w:rPr>
-        <w:t>print(</w:t>
-      </w:r>
-      <w:proofErr w:type="spellStart"/>
-      <w:r>
-        <w:rPr>
-          <w:rFonts w:ascii="Times New Roman" w:eastAsia="Times New Roman" w:hAnsi="Times New Roman" w:cs="Times New Roman"/>
-          <w:color w:val="242424"/>
-          <w:lang w:val="en-US"/>
-        </w:rPr>
-        <w:t>dummy_Y</w:t>
-      </w:r>
-      <w:proofErr w:type="spellEnd"/>
-      <w:r>
-        <w:rPr>
-          <w:rFonts w:ascii="Times New Roman" w:eastAsia="Times New Roman" w:hAnsi="Times New Roman" w:cs="Times New Roman"/>
-          <w:color w:val="242424"/>
-          <w:lang w:val="en-US"/>
-        </w:rPr>
-        <w:t>)</w:t>
+        <w:t>print(dummy_Y)</w:t>
       </w:r>
     </w:p>
     <w:p>
@@ -4574,43 +2502,7 @@
           <w:lang w:val="en-US"/>
         </w:rPr>
         <w:lastRenderedPageBreak/>
-        <w:t xml:space="preserve">def </w:t>
-      </w:r>
-      <w:proofErr w:type="spellStart"/>
-      <w:r>
-        <w:rPr>
-          <w:rFonts w:ascii="Times New Roman" w:eastAsia="Times New Roman" w:hAnsi="Times New Roman" w:cs="Times New Roman"/>
-          <w:color w:val="242424"/>
-          <w:lang w:val="en-US"/>
-        </w:rPr>
-        <w:t>baseline_</w:t>
-      </w:r>
-      <w:proofErr w:type="gramStart"/>
-      <w:r>
-        <w:rPr>
-          <w:rFonts w:ascii="Times New Roman" w:eastAsia="Times New Roman" w:hAnsi="Times New Roman" w:cs="Times New Roman"/>
-          <w:color w:val="242424"/>
-          <w:lang w:val="en-US"/>
-        </w:rPr>
-        <w:t>model</w:t>
-      </w:r>
-      <w:proofErr w:type="spellEnd"/>
-      <w:r>
-        <w:rPr>
-          <w:rFonts w:ascii="Times New Roman" w:eastAsia="Times New Roman" w:hAnsi="Times New Roman" w:cs="Times New Roman"/>
-          <w:color w:val="242424"/>
-          <w:lang w:val="en-US"/>
-        </w:rPr>
-        <w:t>(</w:t>
-      </w:r>
-      <w:proofErr w:type="gramEnd"/>
-      <w:r>
-        <w:rPr>
-          <w:rFonts w:ascii="Times New Roman" w:eastAsia="Times New Roman" w:hAnsi="Times New Roman" w:cs="Times New Roman"/>
-          <w:color w:val="242424"/>
-          <w:lang w:val="en-US"/>
-        </w:rPr>
-        <w:t>):</w:t>
+        <w:t>def baseline_model():</w:t>
       </w:r>
     </w:p>
     <w:p>
@@ -4628,25 +2520,7 @@
           <w:color w:val="242424"/>
           <w:lang w:val="en-US"/>
         </w:rPr>
-        <w:t xml:space="preserve">    # </w:t>
-      </w:r>
-      <w:proofErr w:type="gramStart"/>
-      <w:r>
-        <w:rPr>
-          <w:rFonts w:ascii="Times New Roman" w:eastAsia="Times New Roman" w:hAnsi="Times New Roman" w:cs="Times New Roman"/>
-          <w:color w:val="242424"/>
-          <w:lang w:val="en-US"/>
-        </w:rPr>
-        <w:t>create</w:t>
-      </w:r>
-      <w:proofErr w:type="gramEnd"/>
-      <w:r>
-        <w:rPr>
-          <w:rFonts w:ascii="Times New Roman" w:eastAsia="Times New Roman" w:hAnsi="Times New Roman" w:cs="Times New Roman"/>
-          <w:color w:val="242424"/>
-          <w:lang w:val="en-US"/>
-        </w:rPr>
-        <w:t xml:space="preserve"> model</w:t>
+        <w:t xml:space="preserve">    # create model</w:t>
       </w:r>
     </w:p>
     <w:p>
@@ -4664,25 +2538,7 @@
           <w:color w:val="242424"/>
           <w:lang w:val="en-US"/>
         </w:rPr>
-        <w:t xml:space="preserve">    model = </w:t>
-      </w:r>
-      <w:proofErr w:type="gramStart"/>
-      <w:r>
-        <w:rPr>
-          <w:rFonts w:ascii="Times New Roman" w:eastAsia="Times New Roman" w:hAnsi="Times New Roman" w:cs="Times New Roman"/>
-          <w:color w:val="242424"/>
-          <w:lang w:val="en-US"/>
-        </w:rPr>
-        <w:t>Sequential(</w:t>
-      </w:r>
-      <w:proofErr w:type="gramEnd"/>
-      <w:r>
-        <w:rPr>
-          <w:rFonts w:ascii="Times New Roman" w:eastAsia="Times New Roman" w:hAnsi="Times New Roman" w:cs="Times New Roman"/>
-          <w:color w:val="242424"/>
-          <w:lang w:val="en-US"/>
-        </w:rPr>
-        <w:t>)</w:t>
+        <w:t xml:space="preserve">    model = Sequential()</w:t>
       </w:r>
     </w:p>
     <w:p>
@@ -4700,71 +2556,7 @@
           <w:color w:val="242424"/>
           <w:lang w:val="en-US"/>
         </w:rPr>
-        <w:t xml:space="preserve">    </w:t>
-      </w:r>
-      <w:proofErr w:type="spellStart"/>
-      <w:proofErr w:type="gramStart"/>
-      <w:r>
-        <w:rPr>
-          <w:rFonts w:ascii="Times New Roman" w:eastAsia="Times New Roman" w:hAnsi="Times New Roman" w:cs="Times New Roman"/>
-          <w:color w:val="242424"/>
-          <w:lang w:val="en-US"/>
-        </w:rPr>
-        <w:t>model.add</w:t>
-      </w:r>
-      <w:proofErr w:type="spellEnd"/>
-      <w:r>
-        <w:rPr>
-          <w:rFonts w:ascii="Times New Roman" w:eastAsia="Times New Roman" w:hAnsi="Times New Roman" w:cs="Times New Roman"/>
-          <w:color w:val="242424"/>
-          <w:lang w:val="en-US"/>
-        </w:rPr>
-        <w:t>(</w:t>
-      </w:r>
-      <w:proofErr w:type="gramEnd"/>
-      <w:r>
-        <w:rPr>
-          <w:rFonts w:ascii="Times New Roman" w:eastAsia="Times New Roman" w:hAnsi="Times New Roman" w:cs="Times New Roman"/>
-          <w:color w:val="242424"/>
-          <w:lang w:val="en-US"/>
-        </w:rPr>
-        <w:t xml:space="preserve">Dense(8, </w:t>
-      </w:r>
-      <w:proofErr w:type="spellStart"/>
-      <w:r>
-        <w:rPr>
-          <w:rFonts w:ascii="Times New Roman" w:eastAsia="Times New Roman" w:hAnsi="Times New Roman" w:cs="Times New Roman"/>
-          <w:color w:val="242424"/>
-          <w:lang w:val="en-US"/>
-        </w:rPr>
-        <w:t>input_dim</w:t>
-      </w:r>
-      <w:proofErr w:type="spellEnd"/>
-      <w:r>
-        <w:rPr>
-          <w:rFonts w:ascii="Times New Roman" w:eastAsia="Times New Roman" w:hAnsi="Times New Roman" w:cs="Times New Roman"/>
-          <w:color w:val="242424"/>
-          <w:lang w:val="en-US"/>
-        </w:rPr>
-        <w:t>=4, activation='</w:t>
-      </w:r>
-      <w:proofErr w:type="spellStart"/>
-      <w:r>
-        <w:rPr>
-          <w:rFonts w:ascii="Times New Roman" w:eastAsia="Times New Roman" w:hAnsi="Times New Roman" w:cs="Times New Roman"/>
-          <w:color w:val="242424"/>
-          <w:lang w:val="en-US"/>
-        </w:rPr>
-        <w:t>relu</w:t>
-      </w:r>
-      <w:proofErr w:type="spellEnd"/>
-      <w:r>
-        <w:rPr>
-          <w:rFonts w:ascii="Times New Roman" w:eastAsia="Times New Roman" w:hAnsi="Times New Roman" w:cs="Times New Roman"/>
-          <w:color w:val="242424"/>
-          <w:lang w:val="en-US"/>
-        </w:rPr>
-        <w:t>'))</w:t>
+        <w:t xml:space="preserve">    model.add(Dense(8, input_dim=4, activation='relu'))</w:t>
       </w:r>
     </w:p>
     <w:p>
@@ -4782,53 +2574,7 @@
           <w:color w:val="242424"/>
           <w:lang w:val="en-US"/>
         </w:rPr>
-        <w:t xml:space="preserve">    </w:t>
-      </w:r>
-      <w:proofErr w:type="spellStart"/>
-      <w:proofErr w:type="gramStart"/>
-      <w:r>
-        <w:rPr>
-          <w:rFonts w:ascii="Times New Roman" w:eastAsia="Times New Roman" w:hAnsi="Times New Roman" w:cs="Times New Roman"/>
-          <w:color w:val="242424"/>
-          <w:lang w:val="en-US"/>
-        </w:rPr>
-        <w:t>model.add</w:t>
-      </w:r>
-      <w:proofErr w:type="spellEnd"/>
-      <w:r>
-        <w:rPr>
-          <w:rFonts w:ascii="Times New Roman" w:eastAsia="Times New Roman" w:hAnsi="Times New Roman" w:cs="Times New Roman"/>
-          <w:color w:val="242424"/>
-          <w:lang w:val="en-US"/>
-        </w:rPr>
-        <w:t>(</w:t>
-      </w:r>
-      <w:proofErr w:type="gramEnd"/>
-      <w:r>
-        <w:rPr>
-          <w:rFonts w:ascii="Times New Roman" w:eastAsia="Times New Roman" w:hAnsi="Times New Roman" w:cs="Times New Roman"/>
-          <w:color w:val="242424"/>
-          <w:lang w:val="en-US"/>
-        </w:rPr>
-        <w:t>Dense(3, activation='</w:t>
-      </w:r>
-      <w:proofErr w:type="spellStart"/>
-      <w:r>
-        <w:rPr>
-          <w:rFonts w:ascii="Times New Roman" w:eastAsia="Times New Roman" w:hAnsi="Times New Roman" w:cs="Times New Roman"/>
-          <w:color w:val="242424"/>
-          <w:lang w:val="en-US"/>
-        </w:rPr>
-        <w:t>softmax</w:t>
-      </w:r>
-      <w:proofErr w:type="spellEnd"/>
-      <w:r>
-        <w:rPr>
-          <w:rFonts w:ascii="Times New Roman" w:eastAsia="Times New Roman" w:hAnsi="Times New Roman" w:cs="Times New Roman"/>
-          <w:color w:val="242424"/>
-          <w:lang w:val="en-US"/>
-        </w:rPr>
-        <w:t>'))</w:t>
+        <w:t xml:space="preserve">    model.add(Dense(3, activation='softmax'))</w:t>
       </w:r>
     </w:p>
     <w:p>
@@ -4864,63 +2610,7 @@
           <w:color w:val="242424"/>
           <w:lang w:val="en-US"/>
         </w:rPr>
-        <w:t xml:space="preserve">    </w:t>
-      </w:r>
-      <w:proofErr w:type="spellStart"/>
-      <w:proofErr w:type="gramStart"/>
-      <w:r>
-        <w:rPr>
-          <w:rFonts w:ascii="Times New Roman" w:eastAsia="Times New Roman" w:hAnsi="Times New Roman" w:cs="Times New Roman"/>
-          <w:color w:val="242424"/>
-          <w:lang w:val="en-US"/>
-        </w:rPr>
-        <w:t>model.compile</w:t>
-      </w:r>
-      <w:proofErr w:type="spellEnd"/>
-      <w:proofErr w:type="gramEnd"/>
-      <w:r>
-        <w:rPr>
-          <w:rFonts w:ascii="Times New Roman" w:eastAsia="Times New Roman" w:hAnsi="Times New Roman" w:cs="Times New Roman"/>
-          <w:color w:val="242424"/>
-          <w:lang w:val="en-US"/>
-        </w:rPr>
-        <w:t>(loss='</w:t>
-      </w:r>
-      <w:proofErr w:type="spellStart"/>
-      <w:r>
-        <w:rPr>
-          <w:rFonts w:ascii="Times New Roman" w:eastAsia="Times New Roman" w:hAnsi="Times New Roman" w:cs="Times New Roman"/>
-          <w:color w:val="242424"/>
-          <w:lang w:val="en-US"/>
-        </w:rPr>
-        <w:t>categorical_crossentropy</w:t>
-      </w:r>
-      <w:proofErr w:type="spellEnd"/>
-      <w:r>
-        <w:rPr>
-          <w:rFonts w:ascii="Times New Roman" w:eastAsia="Times New Roman" w:hAnsi="Times New Roman" w:cs="Times New Roman"/>
-          <w:color w:val="242424"/>
-          <w:lang w:val="en-US"/>
-        </w:rPr>
-        <w:t>', optimizer='</w:t>
-      </w:r>
-      <w:proofErr w:type="spellStart"/>
-      <w:r>
-        <w:rPr>
-          <w:rFonts w:ascii="Times New Roman" w:eastAsia="Times New Roman" w:hAnsi="Times New Roman" w:cs="Times New Roman"/>
-          <w:color w:val="242424"/>
-          <w:lang w:val="en-US"/>
-        </w:rPr>
-        <w:t>adam</w:t>
-      </w:r>
-      <w:proofErr w:type="spellEnd"/>
-      <w:r>
-        <w:rPr>
-          <w:rFonts w:ascii="Times New Roman" w:eastAsia="Times New Roman" w:hAnsi="Times New Roman" w:cs="Times New Roman"/>
-          <w:color w:val="242424"/>
-          <w:lang w:val="en-US"/>
-        </w:rPr>
-        <w:t>', metrics=['accuracy'])</w:t>
+        <w:t xml:space="preserve">    model.compile(loss='categorical_crossentropy', optimizer='adam', metrics=['accuracy'])</w:t>
       </w:r>
     </w:p>
     <w:p>
@@ -4938,18 +2628,8 @@
           <w:color w:val="242424"/>
           <w:lang w:val="en-US"/>
         </w:rPr>
-        <w:t xml:space="preserve">    return </w:t>
-      </w:r>
-      <w:proofErr w:type="gramStart"/>
-      <w:r>
-        <w:rPr>
-          <w:rFonts w:ascii="Times New Roman" w:eastAsia="Times New Roman" w:hAnsi="Times New Roman" w:cs="Times New Roman"/>
-          <w:color w:val="242424"/>
-          <w:lang w:val="en-US"/>
-        </w:rPr>
-        <w:t>model</w:t>
-      </w:r>
-      <w:proofErr w:type="gramEnd"/>
+        <w:t xml:space="preserve">    return model</w:t>
+      </w:r>
     </w:p>
     <w:p>
       <w:pPr>
@@ -4976,43 +2656,7 @@
           <w:color w:val="242424"/>
           <w:lang w:val="en-US"/>
         </w:rPr>
-        <w:t xml:space="preserve">estimator = </w:t>
-      </w:r>
-      <w:proofErr w:type="spellStart"/>
-      <w:r>
-        <w:rPr>
-          <w:rFonts w:ascii="Times New Roman" w:eastAsia="Times New Roman" w:hAnsi="Times New Roman" w:cs="Times New Roman"/>
-          <w:color w:val="242424"/>
-          <w:lang w:val="en-US"/>
-        </w:rPr>
-        <w:t>baseline_</w:t>
-      </w:r>
-      <w:proofErr w:type="gramStart"/>
-      <w:r>
-        <w:rPr>
-          <w:rFonts w:ascii="Times New Roman" w:eastAsia="Times New Roman" w:hAnsi="Times New Roman" w:cs="Times New Roman"/>
-          <w:color w:val="242424"/>
-          <w:lang w:val="en-US"/>
-        </w:rPr>
-        <w:t>model</w:t>
-      </w:r>
-      <w:proofErr w:type="spellEnd"/>
-      <w:r>
-        <w:rPr>
-          <w:rFonts w:ascii="Times New Roman" w:eastAsia="Times New Roman" w:hAnsi="Times New Roman" w:cs="Times New Roman"/>
-          <w:color w:val="242424"/>
-          <w:lang w:val="en-US"/>
-        </w:rPr>
-        <w:t>(</w:t>
-      </w:r>
-      <w:proofErr w:type="gramEnd"/>
-      <w:r>
-        <w:rPr>
-          <w:rFonts w:ascii="Times New Roman" w:eastAsia="Times New Roman" w:hAnsi="Times New Roman" w:cs="Times New Roman"/>
-          <w:color w:val="242424"/>
-          <w:lang w:val="en-US"/>
-        </w:rPr>
-        <w:t>)</w:t>
+        <w:t>estimator = baseline_model()</w:t>
       </w:r>
     </w:p>
     <w:p>
@@ -5024,51 +2668,13 @@
           <w:lang w:val="en-US"/>
         </w:rPr>
       </w:pPr>
-      <w:proofErr w:type="spellStart"/>
-      <w:proofErr w:type="gramStart"/>
-      <w:r>
-        <w:rPr>
-          <w:rFonts w:ascii="Times New Roman" w:eastAsia="Times New Roman" w:hAnsi="Times New Roman" w:cs="Times New Roman"/>
-          <w:color w:val="242424"/>
-          <w:lang w:val="en-US"/>
-        </w:rPr>
-        <w:t>estimator.fit</w:t>
-      </w:r>
-      <w:proofErr w:type="spellEnd"/>
-      <w:r>
-        <w:rPr>
-          <w:rFonts w:ascii="Times New Roman" w:eastAsia="Times New Roman" w:hAnsi="Times New Roman" w:cs="Times New Roman"/>
-          <w:color w:val="242424"/>
-          <w:lang w:val="en-US"/>
-        </w:rPr>
-        <w:t>(</w:t>
-      </w:r>
-      <w:proofErr w:type="gramEnd"/>
-      <w:r>
-        <w:rPr>
-          <w:rFonts w:ascii="Times New Roman" w:eastAsia="Times New Roman" w:hAnsi="Times New Roman" w:cs="Times New Roman"/>
-          <w:color w:val="242424"/>
-          <w:lang w:val="en-US"/>
-        </w:rPr>
-        <w:t xml:space="preserve">X, </w:t>
-      </w:r>
-      <w:proofErr w:type="spellStart"/>
-      <w:r>
-        <w:rPr>
-          <w:rFonts w:ascii="Times New Roman" w:eastAsia="Times New Roman" w:hAnsi="Times New Roman" w:cs="Times New Roman"/>
-          <w:color w:val="242424"/>
-          <w:lang w:val="en-US"/>
-        </w:rPr>
-        <w:t>dummy_Y</w:t>
-      </w:r>
-      <w:proofErr w:type="spellEnd"/>
-      <w:r>
-        <w:rPr>
-          <w:rFonts w:ascii="Times New Roman" w:eastAsia="Times New Roman" w:hAnsi="Times New Roman" w:cs="Times New Roman"/>
-          <w:color w:val="242424"/>
-          <w:lang w:val="en-US"/>
-        </w:rPr>
-        <w:t>, epochs=100, shuffle=True)</w:t>
+      <w:r>
+        <w:rPr>
+          <w:rFonts w:ascii="Times New Roman" w:eastAsia="Times New Roman" w:hAnsi="Times New Roman" w:cs="Times New Roman"/>
+          <w:color w:val="242424"/>
+          <w:lang w:val="en-US"/>
+        </w:rPr>
+        <w:t>estimator.fit(X, dummy_Y, epochs=100, shuffle=True)</w:t>
       </w:r>
     </w:p>
     <w:p>
@@ -5086,27 +2692,7 @@
           <w:color w:val="242424"/>
           <w:lang w:val="en-US"/>
         </w:rPr>
-        <w:t xml:space="preserve">action = </w:t>
-      </w:r>
-      <w:proofErr w:type="spellStart"/>
-      <w:proofErr w:type="gramStart"/>
-      <w:r>
-        <w:rPr>
-          <w:rFonts w:ascii="Times New Roman" w:eastAsia="Times New Roman" w:hAnsi="Times New Roman" w:cs="Times New Roman"/>
-          <w:color w:val="242424"/>
-          <w:lang w:val="en-US"/>
-        </w:rPr>
-        <w:t>estimator.predict</w:t>
-      </w:r>
-      <w:proofErr w:type="spellEnd"/>
-      <w:proofErr w:type="gramEnd"/>
-      <w:r>
-        <w:rPr>
-          <w:rFonts w:ascii="Times New Roman" w:eastAsia="Times New Roman" w:hAnsi="Times New Roman" w:cs="Times New Roman"/>
-          <w:color w:val="242424"/>
-          <w:lang w:val="en-US"/>
-        </w:rPr>
-        <w:t>(X)</w:t>
+        <w:t>action = estimator.predict(X)</w:t>
       </w:r>
     </w:p>
     <w:p>
@@ -5124,43 +2710,7 @@
           <w:color w:val="242424"/>
           <w:lang w:val="en-US"/>
         </w:rPr>
-        <w:t xml:space="preserve">for </w:t>
-      </w:r>
-      <w:proofErr w:type="spellStart"/>
-      <w:r>
-        <w:rPr>
-          <w:rFonts w:ascii="Times New Roman" w:eastAsia="Times New Roman" w:hAnsi="Times New Roman" w:cs="Times New Roman"/>
-          <w:color w:val="242424"/>
-          <w:lang w:val="en-US"/>
-        </w:rPr>
-        <w:t>i</w:t>
-      </w:r>
-      <w:proofErr w:type="spellEnd"/>
-      <w:r>
-        <w:rPr>
-          <w:rFonts w:ascii="Times New Roman" w:eastAsia="Times New Roman" w:hAnsi="Times New Roman" w:cs="Times New Roman"/>
-          <w:color w:val="242424"/>
-          <w:lang w:val="en-US"/>
-        </w:rPr>
-        <w:t xml:space="preserve"> in </w:t>
-      </w:r>
-      <w:proofErr w:type="gramStart"/>
-      <w:r>
-        <w:rPr>
-          <w:rFonts w:ascii="Times New Roman" w:eastAsia="Times New Roman" w:hAnsi="Times New Roman" w:cs="Times New Roman"/>
-          <w:color w:val="242424"/>
-          <w:lang w:val="en-US"/>
-        </w:rPr>
-        <w:t>range(</w:t>
-      </w:r>
-      <w:proofErr w:type="gramEnd"/>
-      <w:r>
-        <w:rPr>
-          <w:rFonts w:ascii="Times New Roman" w:eastAsia="Times New Roman" w:hAnsi="Times New Roman" w:cs="Times New Roman"/>
-          <w:color w:val="242424"/>
-          <w:lang w:val="en-US"/>
-        </w:rPr>
-        <w:t>25):</w:t>
+        <w:t>for i in range(25):</w:t>
       </w:r>
     </w:p>
     <w:p>
@@ -5178,43 +2728,7 @@
           <w:color w:val="242424"/>
           <w:lang w:val="en-US"/>
         </w:rPr>
-        <w:t xml:space="preserve">    print(</w:t>
-      </w:r>
-      <w:proofErr w:type="spellStart"/>
-      <w:r>
-        <w:rPr>
-          <w:rFonts w:ascii="Times New Roman" w:eastAsia="Times New Roman" w:hAnsi="Times New Roman" w:cs="Times New Roman"/>
-          <w:color w:val="242424"/>
-          <w:lang w:val="en-US"/>
-        </w:rPr>
-        <w:t>dummy_Y</w:t>
-      </w:r>
-      <w:proofErr w:type="spellEnd"/>
-      <w:r>
-        <w:rPr>
-          <w:rFonts w:ascii="Times New Roman" w:eastAsia="Times New Roman" w:hAnsi="Times New Roman" w:cs="Times New Roman"/>
-          <w:color w:val="242424"/>
-          <w:lang w:val="en-US"/>
-        </w:rPr>
-        <w:t>[</w:t>
-      </w:r>
-      <w:proofErr w:type="spellStart"/>
-      <w:r>
-        <w:rPr>
-          <w:rFonts w:ascii="Times New Roman" w:eastAsia="Times New Roman" w:hAnsi="Times New Roman" w:cs="Times New Roman"/>
-          <w:color w:val="242424"/>
-          <w:lang w:val="en-US"/>
-        </w:rPr>
-        <w:t>i</w:t>
-      </w:r>
-      <w:proofErr w:type="spellEnd"/>
-      <w:r>
-        <w:rPr>
-          <w:rFonts w:ascii="Times New Roman" w:eastAsia="Times New Roman" w:hAnsi="Times New Roman" w:cs="Times New Roman"/>
-          <w:color w:val="242424"/>
-          <w:lang w:val="en-US"/>
-        </w:rPr>
-        <w:t>])</w:t>
+        <w:t xml:space="preserve">    print(dummy_Y[i])</w:t>
       </w:r>
     </w:p>
     <w:p>
@@ -5232,25 +2746,7 @@
           <w:color w:val="242424"/>
           <w:lang w:val="en-US"/>
         </w:rPr>
-        <w:t xml:space="preserve">    </w:t>
-      </w:r>
-      <w:proofErr w:type="gramStart"/>
-      <w:r>
-        <w:rPr>
-          <w:rFonts w:ascii="Times New Roman" w:eastAsia="Times New Roman" w:hAnsi="Times New Roman" w:cs="Times New Roman"/>
-          <w:color w:val="242424"/>
-          <w:lang w:val="en-US"/>
-        </w:rPr>
-        <w:t>print(</w:t>
-      </w:r>
-      <w:proofErr w:type="gramEnd"/>
-      <w:r>
-        <w:rPr>
-          <w:rFonts w:ascii="Times New Roman" w:eastAsia="Times New Roman" w:hAnsi="Times New Roman" w:cs="Times New Roman"/>
-          <w:color w:val="242424"/>
-          <w:lang w:val="en-US"/>
-        </w:rPr>
-        <w:t>'^^^^^^^^^^^^^^^^^^^^^^')</w:t>
+        <w:t xml:space="preserve">    print('^^^^^^^^^^^^^^^^^^^^^^')</w:t>
       </w:r>
     </w:p>
     <w:p>
@@ -5268,43 +2764,7 @@
           <w:color w:val="242424"/>
           <w:lang w:val="en-US"/>
         </w:rPr>
-        <w:t xml:space="preserve">for </w:t>
-      </w:r>
-      <w:proofErr w:type="spellStart"/>
-      <w:r>
-        <w:rPr>
-          <w:rFonts w:ascii="Times New Roman" w:eastAsia="Times New Roman" w:hAnsi="Times New Roman" w:cs="Times New Roman"/>
-          <w:color w:val="242424"/>
-          <w:lang w:val="en-US"/>
-        </w:rPr>
-        <w:t>i</w:t>
-      </w:r>
-      <w:proofErr w:type="spellEnd"/>
-      <w:r>
-        <w:rPr>
-          <w:rFonts w:ascii="Times New Roman" w:eastAsia="Times New Roman" w:hAnsi="Times New Roman" w:cs="Times New Roman"/>
-          <w:color w:val="242424"/>
-          <w:lang w:val="en-US"/>
-        </w:rPr>
-        <w:t xml:space="preserve"> in </w:t>
-      </w:r>
-      <w:proofErr w:type="gramStart"/>
-      <w:r>
-        <w:rPr>
-          <w:rFonts w:ascii="Times New Roman" w:eastAsia="Times New Roman" w:hAnsi="Times New Roman" w:cs="Times New Roman"/>
-          <w:color w:val="242424"/>
-          <w:lang w:val="en-US"/>
-        </w:rPr>
-        <w:t>range(</w:t>
-      </w:r>
-      <w:proofErr w:type="gramEnd"/>
-      <w:r>
-        <w:rPr>
-          <w:rFonts w:ascii="Times New Roman" w:eastAsia="Times New Roman" w:hAnsi="Times New Roman" w:cs="Times New Roman"/>
-          <w:color w:val="242424"/>
-          <w:lang w:val="en-US"/>
-        </w:rPr>
-        <w:t>25):</w:t>
+        <w:t>for i in range(25):</w:t>
       </w:r>
     </w:p>
     <w:p>
@@ -5322,25 +2782,7 @@
           <w:color w:val="242424"/>
           <w:lang w:val="en-US"/>
         </w:rPr>
-        <w:t xml:space="preserve">    print(action[</w:t>
-      </w:r>
-      <w:proofErr w:type="spellStart"/>
-      <w:r>
-        <w:rPr>
-          <w:rFonts w:ascii="Times New Roman" w:eastAsia="Times New Roman" w:hAnsi="Times New Roman" w:cs="Times New Roman"/>
-          <w:color w:val="242424"/>
-          <w:lang w:val="en-US"/>
-        </w:rPr>
-        <w:t>i</w:t>
-      </w:r>
-      <w:proofErr w:type="spellEnd"/>
-      <w:r>
-        <w:rPr>
-          <w:rFonts w:ascii="Times New Roman" w:eastAsia="Times New Roman" w:hAnsi="Times New Roman" w:cs="Times New Roman"/>
-          <w:color w:val="242424"/>
-          <w:lang w:val="en-US"/>
-        </w:rPr>
-        <w:t>])</w:t>
+        <w:t xml:space="preserve">    print(action[i])</w:t>
       </w:r>
     </w:p>
     <w:p>
@@ -5735,7 +3177,6 @@
         </w:rPr>
         <w:t xml:space="preserve">: The code begins with the installation of required libraries using pip, such as </w:t>
       </w:r>
-      <w:proofErr w:type="spellStart"/>
       <w:r>
         <w:rPr>
           <w:rFonts w:ascii="Times New Roman" w:hAnsi="Times New Roman" w:cs="Times New Roman"/>
@@ -5745,7 +3186,6 @@
         </w:rPr>
         <w:t>scikeras</w:t>
       </w:r>
-      <w:proofErr w:type="spellEnd"/>
       <w:r>
         <w:rPr>
           <w:rFonts w:ascii="Times New Roman" w:hAnsi="Times New Roman" w:cs="Times New Roman"/>
@@ -5753,7 +3193,6 @@
         </w:rPr>
         <w:t xml:space="preserve"> and </w:t>
       </w:r>
-      <w:proofErr w:type="spellStart"/>
       <w:r>
         <w:rPr>
           <w:rFonts w:ascii="Times New Roman" w:hAnsi="Times New Roman" w:cs="Times New Roman"/>
@@ -5763,7 +3202,6 @@
         </w:rPr>
         <w:t>np_utils</w:t>
       </w:r>
-      <w:proofErr w:type="spellEnd"/>
       <w:r>
         <w:rPr>
           <w:rFonts w:ascii="Times New Roman" w:hAnsi="Times New Roman" w:cs="Times New Roman"/>
@@ -5797,62 +3235,33 @@
           <w:rFonts w:ascii="Times New Roman" w:hAnsi="Times New Roman" w:cs="Times New Roman"/>
           <w:lang w:val="en-IN"/>
         </w:rPr>
-        <w:t xml:space="preserve">: The dataset, presumably containing information about flowers, is loaded into a </w:t>
-      </w:r>
-      <w:proofErr w:type="gramStart"/>
+        <w:t xml:space="preserve">: The dataset, presumably containing information about flowers, is loaded into a pandas DataFrame. The dataset is then split into input features (X) and target variable (y). Additionally, the target variable is encoded from string labels into numerical format using </w:t>
+      </w:r>
       <w:r>
         <w:rPr>
           <w:rFonts w:ascii="Times New Roman" w:hAnsi="Times New Roman" w:cs="Times New Roman"/>
-          <w:lang w:val="en-IN"/>
-        </w:rPr>
-        <w:t xml:space="preserve">pandas </w:t>
-      </w:r>
-      <w:proofErr w:type="spellStart"/>
+          <w:b/>
+          <w:bCs/>
+          <w:lang w:val="en-IN"/>
+        </w:rPr>
+        <w:t>LabelEncoder</w:t>
+      </w:r>
       <w:r>
         <w:rPr>
           <w:rFonts w:ascii="Times New Roman" w:hAnsi="Times New Roman" w:cs="Times New Roman"/>
           <w:lang w:val="en-IN"/>
         </w:rPr>
-        <w:t>DataFrame</w:t>
-      </w:r>
-      <w:proofErr w:type="spellEnd"/>
-      <w:proofErr w:type="gramEnd"/>
+        <w:t xml:space="preserve">, and one-hot encoding is applied using </w:t>
+      </w:r>
       <w:r>
         <w:rPr>
           <w:rFonts w:ascii="Times New Roman" w:hAnsi="Times New Roman" w:cs="Times New Roman"/>
-          <w:lang w:val="en-IN"/>
-        </w:rPr>
-        <w:t xml:space="preserve">. The dataset is then split into input features (X) and target variable (y). Additionally, the target variable is encoded from string labels into numerical format using </w:t>
-      </w:r>
-      <w:proofErr w:type="spellStart"/>
-      <w:r>
-        <w:rPr>
-          <w:rFonts w:ascii="Times New Roman" w:hAnsi="Times New Roman" w:cs="Times New Roman"/>
-          <w:b/>
-          <w:bCs/>
-          <w:lang w:val="en-IN"/>
-        </w:rPr>
-        <w:t>LabelEncoder</w:t>
-      </w:r>
-      <w:proofErr w:type="spellEnd"/>
-      <w:r>
-        <w:rPr>
-          <w:rFonts w:ascii="Times New Roman" w:hAnsi="Times New Roman" w:cs="Times New Roman"/>
-          <w:lang w:val="en-IN"/>
-        </w:rPr>
-        <w:t xml:space="preserve">, and one-hot encoding is applied using </w:t>
-      </w:r>
-      <w:proofErr w:type="spellStart"/>
-      <w:r>
-        <w:rPr>
-          <w:rFonts w:ascii="Times New Roman" w:hAnsi="Times New Roman" w:cs="Times New Roman"/>
           <w:b/>
           <w:bCs/>
           <w:lang w:val="en-IN"/>
         </w:rPr>
         <w:t>to_categorical</w:t>
       </w:r>
-      <w:proofErr w:type="spellEnd"/>
       <w:r>
         <w:rPr>
           <w:rFonts w:ascii="Times New Roman" w:hAnsi="Times New Roman" w:cs="Times New Roman"/>
@@ -5886,55 +3295,7 @@
           <w:rFonts w:ascii="Times New Roman" w:hAnsi="Times New Roman" w:cs="Times New Roman"/>
           <w:lang w:val="en-IN"/>
         </w:rPr>
-        <w:t xml:space="preserve">: A baseline feedforward neural network model is defined using </w:t>
-      </w:r>
-      <w:proofErr w:type="spellStart"/>
-      <w:r>
-        <w:rPr>
-          <w:rFonts w:ascii="Times New Roman" w:hAnsi="Times New Roman" w:cs="Times New Roman"/>
-          <w:lang w:val="en-IN"/>
-        </w:rPr>
-        <w:t>Keras</w:t>
-      </w:r>
-      <w:proofErr w:type="spellEnd"/>
-      <w:r>
-        <w:rPr>
-          <w:rFonts w:ascii="Times New Roman" w:hAnsi="Times New Roman" w:cs="Times New Roman"/>
-          <w:lang w:val="en-IN"/>
-        </w:rPr>
-        <w:t xml:space="preserve">. It consists of an input layer, a hidden layer with 8 neurons and </w:t>
-      </w:r>
-      <w:proofErr w:type="spellStart"/>
-      <w:r>
-        <w:rPr>
-          <w:rFonts w:ascii="Times New Roman" w:hAnsi="Times New Roman" w:cs="Times New Roman"/>
-          <w:lang w:val="en-IN"/>
-        </w:rPr>
-        <w:t>ReLU</w:t>
-      </w:r>
-      <w:proofErr w:type="spellEnd"/>
-      <w:r>
-        <w:rPr>
-          <w:rFonts w:ascii="Times New Roman" w:hAnsi="Times New Roman" w:cs="Times New Roman"/>
-          <w:lang w:val="en-IN"/>
-        </w:rPr>
-        <w:t xml:space="preserve"> activation function, and an output layer with 3 neurons and </w:t>
-      </w:r>
-      <w:proofErr w:type="spellStart"/>
-      <w:r>
-        <w:rPr>
-          <w:rFonts w:ascii="Times New Roman" w:hAnsi="Times New Roman" w:cs="Times New Roman"/>
-          <w:lang w:val="en-IN"/>
-        </w:rPr>
-        <w:t>softmax</w:t>
-      </w:r>
-      <w:proofErr w:type="spellEnd"/>
-      <w:r>
-        <w:rPr>
-          <w:rFonts w:ascii="Times New Roman" w:hAnsi="Times New Roman" w:cs="Times New Roman"/>
-          <w:lang w:val="en-IN"/>
-        </w:rPr>
-        <w:t xml:space="preserve"> activation function for multiclass classification. The model is compiled with categorical cross-entropy loss function and Adam optimizer.</w:t>
+        <w:t>: A baseline feedforward neural network model is defined using Keras. It consists of an input layer, a hidden layer with 8 neurons and ReLU activation function, and an output layer with 3 neurons and softmax activation function for multiclass classification. The model is compiled with categorical cross-entropy loss function and Adam optimizer.</w:t>
       </w:r>
     </w:p>
     <w:p>
@@ -5962,23 +3323,7 @@
           <w:rFonts w:ascii="Times New Roman" w:hAnsi="Times New Roman" w:cs="Times New Roman"/>
           <w:lang w:val="en-IN"/>
         </w:rPr>
-        <w:t>: The defined neural network model is trained on the input features (X) and the one-hot encoded target variable (</w:t>
-      </w:r>
-      <w:proofErr w:type="spellStart"/>
-      <w:r>
-        <w:rPr>
-          <w:rFonts w:ascii="Times New Roman" w:hAnsi="Times New Roman" w:cs="Times New Roman"/>
-          <w:lang w:val="en-IN"/>
-        </w:rPr>
-        <w:t>dummy_Y</w:t>
-      </w:r>
-      <w:proofErr w:type="spellEnd"/>
-      <w:r>
-        <w:rPr>
-          <w:rFonts w:ascii="Times New Roman" w:hAnsi="Times New Roman" w:cs="Times New Roman"/>
-          <w:lang w:val="en-IN"/>
-        </w:rPr>
-        <w:t xml:space="preserve">) for 100 epochs. The </w:t>
+        <w:t xml:space="preserve">: The defined neural network model is trained on the input features (X) and the one-hot encoded target variable (dummy_Y) for 100 epochs. The </w:t>
       </w:r>
       <w:r>
         <w:rPr>
@@ -6066,23 +3411,7 @@
           <w:rFonts w:ascii="Times New Roman" w:hAnsi="Times New Roman" w:cs="Times New Roman"/>
           <w:lang w:val="en-IN"/>
         </w:rPr>
-        <w:t xml:space="preserve">: The code also prints the actual target values and predicted values for the first 25 instances in the dataset, allowing for visual inspection of the model's </w:t>
-      </w:r>
-      <w:proofErr w:type="spellStart"/>
-      <w:r>
-        <w:rPr>
-          <w:rFonts w:ascii="Times New Roman" w:hAnsi="Times New Roman" w:cs="Times New Roman"/>
-          <w:lang w:val="en-IN"/>
-        </w:rPr>
-        <w:t>behavior</w:t>
-      </w:r>
-      <w:proofErr w:type="spellEnd"/>
-      <w:r>
-        <w:rPr>
-          <w:rFonts w:ascii="Times New Roman" w:hAnsi="Times New Roman" w:cs="Times New Roman"/>
-          <w:lang w:val="en-IN"/>
-        </w:rPr>
-        <w:t>. This analysis can provide insights into the model's ability to correctly classify instances and identify any potential issues or patterns in its predictions.</w:t>
+        <w:t>: The code also prints the actual target values and predicted values for the first 25 instances in the dataset, allowing for visual inspection of the model's behavior. This analysis can provide insights into the model's ability to correctly classify instances and identify any potential issues or patterns in its predictions.</w:t>
       </w:r>
     </w:p>
     <w:p>
@@ -6217,13 +3546,8 @@
     <w:pPr>
       <w:pStyle w:val="Header"/>
     </w:pPr>
-    <w:proofErr w:type="spellStart"/>
     <w:r>
-      <w:t>Msc</w:t>
-    </w:r>
-    <w:proofErr w:type="spellEnd"/>
-    <w:r>
-      <w:t>. IT. Sem 4</w:t>
+      <w:t>Msc. IT. Sem 4</w:t>
     </w:r>
     <w:r>
       <w:ptab w:relativeTo="margin" w:alignment="center" w:leader="none"/>

</xml_diff>